<commit_message>
Update on SQL CRUD more exercises
</commit_message>
<xml_diff>
--- a/Courses/Software-Sciences/Module-3-Databases-New/05-SQL-INSERT-UPDATE-DELETE/05-SQL-INSERT-UPDATE-DELETE-More-Exercises.docx
+++ b/Courses/Software-Sciences/Module-3-Databases-New/05-SQL-INSERT-UPDATE-DELETE/05-SQL-INSERT-UPDATE-DELETE-More-Exercises.docx
@@ -17,7 +17,23 @@
           <w:szCs w:val="40"/>
           <w:lang w:val="bg-BG"/>
         </w:rPr>
-        <w:t>Упражнение</w:t>
+        <w:t>Още у</w:t>
+      </w:r>
+      <w:r>
+        <w:rPr>
+          <w:noProof/>
+          <w:szCs w:val="40"/>
+          <w:lang w:val="bg-BG"/>
+        </w:rPr>
+        <w:t>пражнени</w:t>
+      </w:r>
+      <w:r>
+        <w:rPr>
+          <w:noProof/>
+          <w:szCs w:val="40"/>
+          <w:lang w:val="bg-BG"/>
+        </w:rPr>
+        <w:t>я</w:t>
       </w:r>
       <w:r>
         <w:rPr>
@@ -72,180 +88,99 @@
         </w:rPr>
         <w:t xml:space="preserve">: </w:t>
       </w:r>
-      <w:r>
-        <w:fldChar w:fldCharType="begin"/>
-      </w:r>
-      <w:r>
-        <w:instrText>HYPERLINK</w:instrText>
-      </w:r>
-      <w:r>
-        <w:rPr>
-          <w:lang w:val="ru-RU"/>
-        </w:rPr>
-        <w:instrText xml:space="preserve"> "</w:instrText>
-      </w:r>
-      <w:r>
-        <w:instrText>https</w:instrText>
-      </w:r>
-      <w:r>
-        <w:rPr>
-          <w:lang w:val="ru-RU"/>
-        </w:rPr>
-        <w:instrText>://</w:instrText>
-      </w:r>
-      <w:r>
-        <w:instrText>judge</w:instrText>
-      </w:r>
-      <w:r>
-        <w:rPr>
-          <w:lang w:val="ru-RU"/>
-        </w:rPr>
-        <w:instrText>.</w:instrText>
-      </w:r>
-      <w:r>
-        <w:instrText>softuni</w:instrText>
-      </w:r>
-      <w:r>
-        <w:rPr>
-          <w:lang w:val="ru-RU"/>
-        </w:rPr>
-        <w:instrText>.</w:instrText>
-      </w:r>
-      <w:r>
-        <w:instrText>org</w:instrText>
-      </w:r>
-      <w:r>
-        <w:rPr>
-          <w:lang w:val="ru-RU"/>
-        </w:rPr>
-        <w:instrText>/</w:instrText>
-      </w:r>
-      <w:r>
-        <w:instrText>Contests</w:instrText>
-      </w:r>
-      <w:r>
-        <w:rPr>
-          <w:lang w:val="ru-RU"/>
-        </w:rPr>
-        <w:instrText>/</w:instrText>
-      </w:r>
-      <w:r>
-        <w:instrText>Practice</w:instrText>
-      </w:r>
-      <w:r>
-        <w:rPr>
-          <w:lang w:val="ru-RU"/>
-        </w:rPr>
-        <w:instrText>/</w:instrText>
-      </w:r>
-      <w:r>
-        <w:instrText>Index</w:instrText>
-      </w:r>
-      <w:r>
-        <w:rPr>
-          <w:lang w:val="ru-RU"/>
-        </w:rPr>
-        <w:instrText>/4776#0"</w:instrText>
-      </w:r>
-      <w:r>
-        <w:fldChar w:fldCharType="separate"/>
-      </w:r>
-      <w:r>
-        <w:rPr>
-          <w:rStyle w:val="Hyperlink"/>
-        </w:rPr>
-        <w:t>https</w:t>
-      </w:r>
-      <w:r>
-        <w:rPr>
-          <w:rStyle w:val="Hyperlink"/>
-          <w:lang w:val="ru-RU"/>
-        </w:rPr>
-        <w:t>://</w:t>
-      </w:r>
-      <w:r>
-        <w:rPr>
-          <w:rStyle w:val="Hyperlink"/>
-        </w:rPr>
-        <w:t>judge</w:t>
-      </w:r>
-      <w:r>
-        <w:rPr>
-          <w:rStyle w:val="Hyperlink"/>
-          <w:lang w:val="ru-RU"/>
-        </w:rPr>
-        <w:t>.</w:t>
-      </w:r>
-      <w:proofErr w:type="spellStart"/>
-      <w:r>
-        <w:rPr>
-          <w:rStyle w:val="Hyperlink"/>
-        </w:rPr>
-        <w:t>softuni</w:t>
-      </w:r>
-      <w:proofErr w:type="spellEnd"/>
-      <w:r>
-        <w:rPr>
-          <w:rStyle w:val="Hyperlink"/>
-          <w:lang w:val="ru-RU"/>
-        </w:rPr>
-        <w:t>.</w:t>
-      </w:r>
-      <w:r>
-        <w:rPr>
-          <w:rStyle w:val="Hyperlink"/>
-        </w:rPr>
-        <w:t>org</w:t>
-      </w:r>
-      <w:r>
-        <w:rPr>
-          <w:rStyle w:val="Hyperlink"/>
-          <w:lang w:val="ru-RU"/>
-        </w:rPr>
-        <w:t>/</w:t>
-      </w:r>
-      <w:r>
-        <w:rPr>
-          <w:rStyle w:val="Hyperlink"/>
-        </w:rPr>
-        <w:t>Contests</w:t>
-      </w:r>
-      <w:r>
-        <w:rPr>
-          <w:rStyle w:val="Hyperlink"/>
-          <w:lang w:val="ru-RU"/>
-        </w:rPr>
-        <w:t>/</w:t>
-      </w:r>
-      <w:r>
-        <w:rPr>
-          <w:rStyle w:val="Hyperlink"/>
-        </w:rPr>
-        <w:t>Practice</w:t>
-      </w:r>
-      <w:r>
-        <w:rPr>
-          <w:rStyle w:val="Hyperlink"/>
-          <w:lang w:val="ru-RU"/>
-        </w:rPr>
-        <w:t>/</w:t>
-      </w:r>
-      <w:r>
-        <w:rPr>
-          <w:rStyle w:val="Hyperlink"/>
-        </w:rPr>
-        <w:t>Index</w:t>
-      </w:r>
-      <w:r>
-        <w:rPr>
-          <w:rStyle w:val="Hyperlink"/>
-          <w:lang w:val="ru-RU"/>
-        </w:rPr>
-        <w:t>/4776#0</w:t>
-      </w:r>
-      <w:r>
-        <w:fldChar w:fldCharType="end"/>
-      </w:r>
+      <w:hyperlink r:id="rId8" w:history="1">
+        <w:r>
+          <w:rPr>
+            <w:rStyle w:val="Hyperlink"/>
+          </w:rPr>
+          <w:t>https</w:t>
+        </w:r>
+        <w:r>
+          <w:rPr>
+            <w:rStyle w:val="Hyperlink"/>
+            <w:lang w:val="ru-RU"/>
+          </w:rPr>
+          <w:t>://</w:t>
+        </w:r>
+        <w:r>
+          <w:rPr>
+            <w:rStyle w:val="Hyperlink"/>
+          </w:rPr>
+          <w:t>judge</w:t>
+        </w:r>
+        <w:r>
+          <w:rPr>
+            <w:rStyle w:val="Hyperlink"/>
+            <w:lang w:val="ru-RU"/>
+          </w:rPr>
+          <w:t>.</w:t>
+        </w:r>
+        <w:r>
+          <w:rPr>
+            <w:rStyle w:val="Hyperlink"/>
+          </w:rPr>
+          <w:t>softuni</w:t>
+        </w:r>
+        <w:r>
+          <w:rPr>
+            <w:rStyle w:val="Hyperlink"/>
+            <w:lang w:val="ru-RU"/>
+          </w:rPr>
+          <w:t>.</w:t>
+        </w:r>
+        <w:r>
+          <w:rPr>
+            <w:rStyle w:val="Hyperlink"/>
+          </w:rPr>
+          <w:t>org</w:t>
+        </w:r>
+        <w:r>
+          <w:rPr>
+            <w:rStyle w:val="Hyperlink"/>
+            <w:lang w:val="ru-RU"/>
+          </w:rPr>
+          <w:t>/</w:t>
+        </w:r>
+        <w:r>
+          <w:rPr>
+            <w:rStyle w:val="Hyperlink"/>
+          </w:rPr>
+          <w:t>Contests</w:t>
+        </w:r>
+        <w:r>
+          <w:rPr>
+            <w:rStyle w:val="Hyperlink"/>
+            <w:lang w:val="ru-RU"/>
+          </w:rPr>
+          <w:t>/</w:t>
+        </w:r>
+        <w:r>
+          <w:rPr>
+            <w:rStyle w:val="Hyperlink"/>
+          </w:rPr>
+          <w:t>Practice</w:t>
+        </w:r>
+        <w:r>
+          <w:rPr>
+            <w:rStyle w:val="Hyperlink"/>
+            <w:lang w:val="ru-RU"/>
+          </w:rPr>
+          <w:t>/</w:t>
+        </w:r>
+        <w:r>
+          <w:rPr>
+            <w:rStyle w:val="Hyperlink"/>
+          </w:rPr>
+          <w:t>Index</w:t>
+        </w:r>
+        <w:r>
+          <w:rPr>
+            <w:rStyle w:val="Hyperlink"/>
+            <w:lang w:val="ru-RU"/>
+          </w:rPr>
+          <w:t>/4776#0</w:t>
+        </w:r>
+      </w:hyperlink>
     </w:p>
     <w:p>
       <w:pPr>
@@ -439,19 +374,7 @@
         <w:rPr>
           <w:rFonts w:eastAsia="Times New Roman" w:cs="Times New Roman"/>
         </w:rPr>
-        <w:t>PublicationYear</w:t>
-      </w:r>
-      <w:r>
-        <w:rPr>
-          <w:rFonts w:eastAsia="Times New Roman" w:cs="Times New Roman"/>
-        </w:rPr>
-        <w:t xml:space="preserve">, </w:t>
-      </w:r>
-      <w:r>
-        <w:rPr>
-          <w:rFonts w:eastAsia="Times New Roman" w:cs="Times New Roman"/>
-        </w:rPr>
-        <w:t>AuthorI</w:t>
+        <w:t>PublicationYear, AuthorI</w:t>
       </w:r>
       <w:r>
         <w:rPr>
@@ -1583,6 +1506,11 @@
       </w:r>
     </w:p>
     <w:p>
+      <w:pPr>
+        <w:rPr>
+          <w:lang w:val="ru-RU"/>
+        </w:rPr>
+      </w:pPr>
       <w:r>
         <w:rPr>
           <w:lang w:val="bg-BG"/>
@@ -1681,6 +1609,11 @@
       </w:r>
     </w:p>
     <w:p>
+      <w:pPr>
+        <w:rPr>
+          <w:lang w:val="ru-RU"/>
+        </w:rPr>
+      </w:pPr>
       <w:r>
         <w:rPr>
           <w:lang w:val="bg-BG"/>

</xml_diff>

<commit_message>
Updates on SQL CRUD more exercises
</commit_message>
<xml_diff>
--- a/Courses/Software-Sciences/Module-3-Databases-New/05-SQL-INSERT-UPDATE-DELETE/05-SQL-INSERT-UPDATE-DELETE-More-Exercises.docx
+++ b/Courses/Software-Sciences/Module-3-Databases-New/05-SQL-INSERT-UPDATE-DELETE/05-SQL-INSERT-UPDATE-DELETE-More-Exercises.docx
@@ -1,6 +1,6 @@
 
 <file path=word/document.xml><?xml version="1.0" encoding="utf-8"?>
-<w:document xmlns:wpc="http://schemas.microsoft.com/office/word/2010/wordprocessingCanvas" xmlns:cx="http://schemas.microsoft.com/office/drawing/2014/chartex" xmlns:cx1="http://schemas.microsoft.com/office/drawing/2015/9/8/chartex" xmlns:cx2="http://schemas.microsoft.com/office/drawing/2015/10/21/chartex" xmlns:cx3="http://schemas.microsoft.com/office/drawing/2016/5/9/chartex" xmlns:cx4="http://schemas.microsoft.com/office/drawing/2016/5/10/chartex" xmlns:cx5="http://schemas.microsoft.com/office/drawing/2016/5/11/chartex" xmlns:cx6="http://schemas.microsoft.com/office/drawing/2016/5/12/chartex" xmlns:cx7="http://schemas.microsoft.com/office/drawing/2016/5/13/chartex" xmlns:cx8="http://schemas.microsoft.com/office/drawing/2016/5/14/chartex" xmlns:mc="http://schemas.openxmlformats.org/markup-compatibility/2006" xmlns:aink="http://schemas.microsoft.com/office/drawing/2016/ink" xmlns:am3d="http://schemas.microsoft.com/office/drawing/2017/model3d" xmlns:o="urn:schemas-microsoft-com:office:office" xmlns:oel="http://schemas.microsoft.com/office/2019/extlst" xmlns:r="http://schemas.openxmlformats.org/officeDocument/2006/relationships" xmlns:m="http://schemas.openxmlformats.org/officeDocument/2006/math" xmlns:v="urn:schemas-microsoft-com:vml" xmlns:wp14="http://schemas.microsoft.com/office/word/2010/wordprocessingDrawing" xmlns:wp="http://schemas.openxmlformats.org/drawingml/2006/wordprocessingDrawing" xmlns:w10="urn:schemas-microsoft-com:office:word" xmlns:w="http://schemas.openxmlformats.org/wordprocessingml/2006/main" xmlns:w14="http://schemas.microsoft.com/office/word/2010/wordml" xmlns:w15="http://schemas.microsoft.com/office/word/2012/wordml" xmlns:w16cex="http://schemas.microsoft.com/office/word/2018/wordml/cex" xmlns:w16cid="http://schemas.microsoft.com/office/word/2016/wordml/cid" xmlns:w16="http://schemas.microsoft.com/office/word/2018/wordml" xmlns:w16sdtdh="http://schemas.microsoft.com/office/word/2020/wordml/sdtdatahash" xmlns:w16se="http://schemas.microsoft.com/office/word/2015/wordml/symex" xmlns:wpg="http://schemas.microsoft.com/office/word/2010/wordprocessingGroup" xmlns:wpi="http://schemas.microsoft.com/office/word/2010/wordprocessingInk" xmlns:wne="http://schemas.microsoft.com/office/word/2006/wordml" xmlns:wps="http://schemas.microsoft.com/office/word/2010/wordprocessingShape" mc:Ignorable="w14 w15 w16se w16cid w16 w16cex w16sdtdh wp14">
+<w:document xmlns:wpc="http://schemas.microsoft.com/office/word/2010/wordprocessingCanvas" xmlns:cx="http://schemas.microsoft.com/office/drawing/2014/chartex" xmlns:cx1="http://schemas.microsoft.com/office/drawing/2015/9/8/chartex" xmlns:cx2="http://schemas.microsoft.com/office/drawing/2015/10/21/chartex" xmlns:cx3="http://schemas.microsoft.com/office/drawing/2016/5/9/chartex" xmlns:cx4="http://schemas.microsoft.com/office/drawing/2016/5/10/chartex" xmlns:cx5="http://schemas.microsoft.com/office/drawing/2016/5/11/chartex" xmlns:cx6="http://schemas.microsoft.com/office/drawing/2016/5/12/chartex" xmlns:cx7="http://schemas.microsoft.com/office/drawing/2016/5/13/chartex" xmlns:cx8="http://schemas.microsoft.com/office/drawing/2016/5/14/chartex" xmlns:mc="http://schemas.openxmlformats.org/markup-compatibility/2006" xmlns:aink="http://schemas.microsoft.com/office/drawing/2016/ink" xmlns:am3d="http://schemas.microsoft.com/office/drawing/2017/model3d" xmlns:o="urn:schemas-microsoft-com:office:office" xmlns:oel="http://schemas.microsoft.com/office/2019/extlst" xmlns:r="http://schemas.openxmlformats.org/officeDocument/2006/relationships" xmlns:m="http://schemas.openxmlformats.org/officeDocument/2006/math" xmlns:v="urn:schemas-microsoft-com:vml" xmlns:wp14="http://schemas.microsoft.com/office/word/2010/wordprocessingDrawing" xmlns:wp="http://schemas.openxmlformats.org/drawingml/2006/wordprocessingDrawing" xmlns:w10="urn:schemas-microsoft-com:office:word" xmlns:w="http://schemas.openxmlformats.org/wordprocessingml/2006/main" xmlns:w14="http://schemas.microsoft.com/office/word/2010/wordml" xmlns:w15="http://schemas.microsoft.com/office/word/2012/wordml" xmlns:w16cex="http://schemas.microsoft.com/office/word/2018/wordml/cex" xmlns:w16cid="http://schemas.microsoft.com/office/word/2016/wordml/cid" xmlns:w16="http://schemas.microsoft.com/office/word/2018/wordml" xmlns:w16du="http://schemas.microsoft.com/office/word/2023/wordml/word16du" xmlns:w16sdtdh="http://schemas.microsoft.com/office/word/2020/wordml/sdtdatahash" xmlns:w16se="http://schemas.microsoft.com/office/word/2015/wordml/symex" xmlns:wpg="http://schemas.microsoft.com/office/word/2010/wordprocessingGroup" xmlns:wpi="http://schemas.microsoft.com/office/word/2010/wordprocessingInk" xmlns:wne="http://schemas.microsoft.com/office/word/2006/wordml" xmlns:wps="http://schemas.microsoft.com/office/word/2010/wordprocessingShape" mc:Ignorable="w14 w15 w16se w16cid w16 w16cex w16sdtdh w16du wp14">
   <w:body>
     <w:p>
       <w:pPr>
@@ -88,99 +88,193 @@
         </w:rPr>
         <w:t xml:space="preserve">: </w:t>
       </w:r>
-      <w:hyperlink r:id="rId8" w:history="1">
-        <w:r>
-          <w:rPr>
-            <w:rStyle w:val="Hyperlink"/>
-          </w:rPr>
-          <w:t>https</w:t>
-        </w:r>
-        <w:r>
-          <w:rPr>
-            <w:rStyle w:val="Hyperlink"/>
-            <w:lang w:val="ru-RU"/>
-          </w:rPr>
-          <w:t>://</w:t>
-        </w:r>
-        <w:r>
-          <w:rPr>
-            <w:rStyle w:val="Hyperlink"/>
-          </w:rPr>
-          <w:t>judge</w:t>
-        </w:r>
-        <w:r>
-          <w:rPr>
-            <w:rStyle w:val="Hyperlink"/>
-            <w:lang w:val="ru-RU"/>
-          </w:rPr>
-          <w:t>.</w:t>
-        </w:r>
-        <w:r>
-          <w:rPr>
-            <w:rStyle w:val="Hyperlink"/>
-          </w:rPr>
-          <w:t>softuni</w:t>
-        </w:r>
-        <w:r>
-          <w:rPr>
-            <w:rStyle w:val="Hyperlink"/>
-            <w:lang w:val="ru-RU"/>
-          </w:rPr>
-          <w:t>.</w:t>
-        </w:r>
-        <w:r>
-          <w:rPr>
-            <w:rStyle w:val="Hyperlink"/>
-          </w:rPr>
-          <w:t>org</w:t>
-        </w:r>
-        <w:r>
-          <w:rPr>
-            <w:rStyle w:val="Hyperlink"/>
-            <w:lang w:val="ru-RU"/>
-          </w:rPr>
-          <w:t>/</w:t>
-        </w:r>
-        <w:r>
-          <w:rPr>
-            <w:rStyle w:val="Hyperlink"/>
-          </w:rPr>
-          <w:t>Contests</w:t>
-        </w:r>
-        <w:r>
-          <w:rPr>
-            <w:rStyle w:val="Hyperlink"/>
-            <w:lang w:val="ru-RU"/>
-          </w:rPr>
-          <w:t>/</w:t>
-        </w:r>
-        <w:r>
-          <w:rPr>
-            <w:rStyle w:val="Hyperlink"/>
-          </w:rPr>
-          <w:t>Practice</w:t>
-        </w:r>
-        <w:r>
-          <w:rPr>
-            <w:rStyle w:val="Hyperlink"/>
-            <w:lang w:val="ru-RU"/>
-          </w:rPr>
-          <w:t>/</w:t>
-        </w:r>
-        <w:r>
-          <w:rPr>
-            <w:rStyle w:val="Hyperlink"/>
-          </w:rPr>
-          <w:t>Index</w:t>
-        </w:r>
-        <w:r>
-          <w:rPr>
-            <w:rStyle w:val="Hyperlink"/>
-            <w:lang w:val="ru-RU"/>
-          </w:rPr>
-          <w:t>/4776#0</w:t>
-        </w:r>
-      </w:hyperlink>
+      <w:r>
+        <w:fldChar w:fldCharType="begin"/>
+      </w:r>
+      <w:r>
+        <w:instrText>HYPERLINK</w:instrText>
+      </w:r>
+      <w:r>
+        <w:rPr>
+          <w:lang w:val="ru-RU"/>
+        </w:rPr>
+        <w:instrText xml:space="preserve"> "</w:instrText>
+      </w:r>
+      <w:r>
+        <w:instrText>https</w:instrText>
+      </w:r>
+      <w:r>
+        <w:rPr>
+          <w:lang w:val="ru-RU"/>
+        </w:rPr>
+        <w:instrText>://</w:instrText>
+      </w:r>
+      <w:r>
+        <w:instrText>judge</w:instrText>
+      </w:r>
+      <w:r>
+        <w:rPr>
+          <w:lang w:val="ru-RU"/>
+        </w:rPr>
+        <w:instrText>.</w:instrText>
+      </w:r>
+      <w:r>
+        <w:instrText>softuni</w:instrText>
+      </w:r>
+      <w:r>
+        <w:rPr>
+          <w:lang w:val="ru-RU"/>
+        </w:rPr>
+        <w:instrText>.</w:instrText>
+      </w:r>
+      <w:r>
+        <w:instrText>org</w:instrText>
+      </w:r>
+      <w:r>
+        <w:rPr>
+          <w:lang w:val="ru-RU"/>
+        </w:rPr>
+        <w:instrText>/</w:instrText>
+      </w:r>
+      <w:r>
+        <w:instrText>Contests</w:instrText>
+      </w:r>
+      <w:r>
+        <w:rPr>
+          <w:lang w:val="ru-RU"/>
+        </w:rPr>
+        <w:instrText>/</w:instrText>
+      </w:r>
+      <w:r>
+        <w:instrText>Practice</w:instrText>
+      </w:r>
+      <w:r>
+        <w:rPr>
+          <w:lang w:val="ru-RU"/>
+        </w:rPr>
+        <w:instrText>/</w:instrText>
+      </w:r>
+      <w:r>
+        <w:instrText>Index</w:instrText>
+      </w:r>
+      <w:r>
+        <w:rPr>
+          <w:lang w:val="ru-RU"/>
+        </w:rPr>
+        <w:instrText>/4776" \</w:instrText>
+      </w:r>
+      <w:r>
+        <w:instrText>l</w:instrText>
+      </w:r>
+      <w:r>
+        <w:rPr>
+          <w:lang w:val="ru-RU"/>
+        </w:rPr>
+        <w:instrText xml:space="preserve"> "0"</w:instrText>
+      </w:r>
+      <w:r>
+        <w:fldChar w:fldCharType="separate"/>
+      </w:r>
+      <w:r>
+        <w:rPr>
+          <w:rStyle w:val="Hyperlink"/>
+        </w:rPr>
+        <w:t>https</w:t>
+      </w:r>
+      <w:r>
+        <w:rPr>
+          <w:rStyle w:val="Hyperlink"/>
+          <w:lang w:val="ru-RU"/>
+        </w:rPr>
+        <w:t>://</w:t>
+      </w:r>
+      <w:r>
+        <w:rPr>
+          <w:rStyle w:val="Hyperlink"/>
+        </w:rPr>
+        <w:t>judge</w:t>
+      </w:r>
+      <w:r>
+        <w:rPr>
+          <w:rStyle w:val="Hyperlink"/>
+          <w:lang w:val="ru-RU"/>
+        </w:rPr>
+        <w:t>.</w:t>
+      </w:r>
+      <w:proofErr w:type="spellStart"/>
+      <w:r>
+        <w:rPr>
+          <w:rStyle w:val="Hyperlink"/>
+        </w:rPr>
+        <w:t>softuni</w:t>
+      </w:r>
+      <w:proofErr w:type="spellEnd"/>
+      <w:r>
+        <w:rPr>
+          <w:rStyle w:val="Hyperlink"/>
+          <w:lang w:val="ru-RU"/>
+        </w:rPr>
+        <w:t>.</w:t>
+      </w:r>
+      <w:r>
+        <w:rPr>
+          <w:rStyle w:val="Hyperlink"/>
+        </w:rPr>
+        <w:t>org</w:t>
+      </w:r>
+      <w:r>
+        <w:rPr>
+          <w:rStyle w:val="Hyperlink"/>
+          <w:lang w:val="ru-RU"/>
+        </w:rPr>
+        <w:t>/</w:t>
+      </w:r>
+      <w:r>
+        <w:rPr>
+          <w:rStyle w:val="Hyperlink"/>
+        </w:rPr>
+        <w:t>Contests</w:t>
+      </w:r>
+      <w:r>
+        <w:rPr>
+          <w:rStyle w:val="Hyperlink"/>
+          <w:lang w:val="ru-RU"/>
+        </w:rPr>
+        <w:t>/</w:t>
+      </w:r>
+      <w:r>
+        <w:rPr>
+          <w:rStyle w:val="Hyperlink"/>
+        </w:rPr>
+        <w:t>Practice</w:t>
+      </w:r>
+      <w:r>
+        <w:rPr>
+          <w:rStyle w:val="Hyperlink"/>
+          <w:lang w:val="ru-RU"/>
+        </w:rPr>
+        <w:t>/</w:t>
+      </w:r>
+      <w:r>
+        <w:rPr>
+          <w:rStyle w:val="Hyperlink"/>
+        </w:rPr>
+        <w:t>Index</w:t>
+      </w:r>
+      <w:r>
+        <w:rPr>
+          <w:rStyle w:val="Hyperlink"/>
+          <w:lang w:val="ru-RU"/>
+        </w:rPr>
+        <w:t>/4776#0</w:t>
+      </w:r>
+      <w:r>
+        <w:rPr>
+          <w:rStyle w:val="Hyperlink"/>
+          <w:lang w:val="ru-RU"/>
+        </w:rPr>
+        <w:fldChar w:fldCharType="end"/>
+      </w:r>
     </w:p>
     <w:p>
       <w:pPr>
@@ -370,18 +464,34 @@
         </w:rPr>
         <w:t xml:space="preserve">, </w:t>
       </w:r>
+      <w:proofErr w:type="spellStart"/>
       <w:r>
         <w:rPr>
           <w:rFonts w:eastAsia="Times New Roman" w:cs="Times New Roman"/>
         </w:rPr>
-        <w:t>PublicationYear, AuthorI</w:t>
-      </w:r>
+        <w:t>PublicationYear</w:t>
+      </w:r>
+      <w:proofErr w:type="spellEnd"/>
       <w:r>
         <w:rPr>
           <w:rFonts w:eastAsia="Times New Roman" w:cs="Times New Roman"/>
         </w:rPr>
+        <w:t xml:space="preserve">, </w:t>
+      </w:r>
+      <w:proofErr w:type="spellStart"/>
+      <w:r>
+        <w:rPr>
+          <w:rFonts w:eastAsia="Times New Roman" w:cs="Times New Roman"/>
+        </w:rPr>
+        <w:t>AuthorI</w:t>
+      </w:r>
+      <w:r>
+        <w:rPr>
+          <w:rFonts w:eastAsia="Times New Roman" w:cs="Times New Roman"/>
+        </w:rPr>
         <w:t>d</w:t>
       </w:r>
+      <w:proofErr w:type="spellEnd"/>
       <w:r>
         <w:rPr>
           <w:noProof/>
@@ -1002,6 +1112,7 @@
                 <w:bCs/>
               </w:rPr>
             </w:pPr>
+            <w:proofErr w:type="spellStart"/>
             <w:r>
               <w:rPr>
                 <w:rFonts w:eastAsia="Times New Roman" w:cs="Times New Roman"/>
@@ -1010,6 +1121,7 @@
               </w:rPr>
               <w:t>PublicationYear</w:t>
             </w:r>
+            <w:proofErr w:type="spellEnd"/>
           </w:p>
         </w:tc>
         <w:tc>
@@ -1027,6 +1139,7 @@
                 <w:bCs/>
               </w:rPr>
             </w:pPr>
+            <w:proofErr w:type="spellStart"/>
             <w:r>
               <w:rPr>
                 <w:rFonts w:eastAsia="Times New Roman" w:cs="Times New Roman"/>
@@ -1043,6 +1156,7 @@
               </w:rPr>
               <w:t>d</w:t>
             </w:r>
+            <w:proofErr w:type="spellEnd"/>
           </w:p>
         </w:tc>
       </w:tr>
@@ -1475,9 +1589,6 @@
     <w:p>
       <w:pPr>
         <w:pStyle w:val="Heading4"/>
-        <w:rPr>
-          <w:lang w:val="bg-BG"/>
-        </w:rPr>
       </w:pPr>
       <w:r>
         <w:rPr>
@@ -1487,22 +1598,995 @@
       </w:r>
     </w:p>
     <w:p>
-      <w:r>
-        <w:rPr>
-          <w:highlight w:val="yellow"/>
-        </w:rPr>
-        <w:t>TODO: Primer</w:t>
+      <w:pPr>
+        <w:pStyle w:val="Heading3"/>
+        <w:spacing w:before="240"/>
+      </w:pPr>
+      <w:r>
+        <w:t>Authors:</w:t>
       </w:r>
     </w:p>
+    <w:tbl>
+      <w:tblPr>
+        <w:tblStyle w:val="TableGrid"/>
+        <w:tblW w:w="0" w:type="auto"/>
+        <w:tblCellMar>
+          <w:top w:w="216" w:type="dxa"/>
+          <w:left w:w="360" w:type="dxa"/>
+          <w:bottom w:w="216" w:type="dxa"/>
+          <w:right w:w="360" w:type="dxa"/>
+        </w:tblCellMar>
+        <w:tblLook w:val="04A0" w:firstRow="1" w:lastRow="0" w:firstColumn="1" w:lastColumn="0" w:noHBand="0" w:noVBand="1"/>
+      </w:tblPr>
+      <w:tblGrid>
+        <w:gridCol w:w="1007"/>
+        <w:gridCol w:w="1771"/>
+        <w:gridCol w:w="2012"/>
+        <w:gridCol w:w="1857"/>
+      </w:tblGrid>
+      <w:tr>
+        <w:tc>
+          <w:tcPr>
+            <w:tcW w:w="1007" w:type="dxa"/>
+            <w:shd w:val="clear" w:color="auto" w:fill="BFBFBF" w:themeFill="background1" w:themeFillShade="BF"/>
+            <w:vAlign w:val="center"/>
+          </w:tcPr>
+          <w:p>
+            <w:pPr>
+              <w:jc w:val="center"/>
+              <w:rPr>
+                <w:rFonts w:eastAsia="Times New Roman" w:cs="Times New Roman"/>
+                <w:b/>
+                <w:bCs/>
+              </w:rPr>
+            </w:pPr>
+            <w:r>
+              <w:rPr>
+                <w:rFonts w:eastAsia="Times New Roman" w:cs="Times New Roman"/>
+                <w:b/>
+                <w:bCs/>
+              </w:rPr>
+              <w:t>Id</w:t>
+            </w:r>
+          </w:p>
+        </w:tc>
+        <w:tc>
+          <w:tcPr>
+            <w:tcW w:w="1771" w:type="dxa"/>
+            <w:shd w:val="clear" w:color="auto" w:fill="BFBFBF" w:themeFill="background1" w:themeFillShade="BF"/>
+            <w:vAlign w:val="center"/>
+          </w:tcPr>
+          <w:p>
+            <w:pPr>
+              <w:jc w:val="center"/>
+              <w:rPr>
+                <w:rFonts w:eastAsia="Times New Roman" w:cs="Times New Roman"/>
+                <w:b/>
+                <w:bCs/>
+                <w:lang w:val="bg-BG"/>
+              </w:rPr>
+            </w:pPr>
+            <w:r>
+              <w:rPr>
+                <w:rFonts w:eastAsia="Times New Roman" w:cs="Times New Roman"/>
+                <w:b/>
+                <w:bCs/>
+                <w:lang w:val="bg-BG"/>
+              </w:rPr>
+              <w:t>FirstName</w:t>
+            </w:r>
+          </w:p>
+        </w:tc>
+        <w:tc>
+          <w:tcPr>
+            <w:tcW w:w="2012" w:type="dxa"/>
+            <w:shd w:val="clear" w:color="auto" w:fill="BFBFBF" w:themeFill="background1" w:themeFillShade="BF"/>
+            <w:vAlign w:val="center"/>
+          </w:tcPr>
+          <w:p>
+            <w:pPr>
+              <w:jc w:val="center"/>
+              <w:rPr>
+                <w:rFonts w:eastAsia="Times New Roman" w:cs="Times New Roman"/>
+                <w:b/>
+                <w:bCs/>
+                <w:lang w:val="bg-BG"/>
+              </w:rPr>
+            </w:pPr>
+            <w:r>
+              <w:rPr>
+                <w:rFonts w:eastAsia="Times New Roman" w:cs="Times New Roman"/>
+                <w:b/>
+                <w:bCs/>
+                <w:lang w:val="bg-BG"/>
+              </w:rPr>
+              <w:t>LastName</w:t>
+            </w:r>
+          </w:p>
+        </w:tc>
+        <w:tc>
+          <w:tcPr>
+            <w:tcW w:w="1857" w:type="dxa"/>
+            <w:shd w:val="clear" w:color="auto" w:fill="BFBFBF" w:themeFill="background1" w:themeFillShade="BF"/>
+            <w:vAlign w:val="center"/>
+          </w:tcPr>
+          <w:p>
+            <w:pPr>
+              <w:jc w:val="center"/>
+              <w:rPr>
+                <w:rFonts w:eastAsia="Times New Roman" w:cs="Times New Roman"/>
+                <w:b/>
+                <w:bCs/>
+                <w:lang w:val="bg-BG"/>
+              </w:rPr>
+            </w:pPr>
+            <w:r>
+              <w:rPr>
+                <w:rFonts w:eastAsia="Times New Roman" w:cs="Times New Roman"/>
+                <w:b/>
+                <w:bCs/>
+                <w:lang w:val="bg-BG"/>
+              </w:rPr>
+              <w:t>BirthDate</w:t>
+            </w:r>
+          </w:p>
+        </w:tc>
+      </w:tr>
+      <w:tr>
+        <w:tc>
+          <w:tcPr>
+            <w:tcW w:w="1007" w:type="dxa"/>
+            <w:vAlign w:val="center"/>
+          </w:tcPr>
+          <w:p>
+            <w:pPr>
+              <w:rPr>
+                <w:rFonts w:eastAsia="Times New Roman" w:cs="Times New Roman"/>
+                <w:lang w:val="bg-BG"/>
+              </w:rPr>
+            </w:pPr>
+            <w:r>
+              <w:rPr>
+                <w:rFonts w:eastAsia="Times New Roman" w:cs="Times New Roman"/>
+                <w:lang w:val="bg-BG"/>
+              </w:rPr>
+              <w:t>1</w:t>
+            </w:r>
+          </w:p>
+        </w:tc>
+        <w:tc>
+          <w:tcPr>
+            <w:tcW w:w="1771" w:type="dxa"/>
+            <w:vAlign w:val="center"/>
+          </w:tcPr>
+          <w:p>
+            <w:pPr>
+              <w:rPr>
+                <w:rFonts w:eastAsia="Times New Roman" w:cs="Times New Roman"/>
+                <w:lang w:val="bg-BG"/>
+              </w:rPr>
+            </w:pPr>
+            <w:r>
+              <w:rPr>
+                <w:rFonts w:eastAsia="Times New Roman" w:cs="Times New Roman"/>
+                <w:lang w:val="bg-BG"/>
+              </w:rPr>
+              <w:t>Ivan</w:t>
+            </w:r>
+          </w:p>
+        </w:tc>
+        <w:tc>
+          <w:tcPr>
+            <w:tcW w:w="2012" w:type="dxa"/>
+            <w:vAlign w:val="center"/>
+          </w:tcPr>
+          <w:p>
+            <w:pPr>
+              <w:rPr>
+                <w:rFonts w:eastAsia="Times New Roman" w:cs="Times New Roman"/>
+                <w:lang w:val="bg-BG"/>
+              </w:rPr>
+            </w:pPr>
+            <w:r>
+              <w:rPr>
+                <w:rFonts w:eastAsia="Times New Roman" w:cs="Times New Roman"/>
+                <w:lang w:val="bg-BG"/>
+              </w:rPr>
+              <w:t>Vazov</w:t>
+            </w:r>
+          </w:p>
+        </w:tc>
+        <w:tc>
+          <w:tcPr>
+            <w:tcW w:w="1857" w:type="dxa"/>
+            <w:vAlign w:val="center"/>
+          </w:tcPr>
+          <w:p>
+            <w:pPr>
+              <w:rPr>
+                <w:rFonts w:eastAsia="Times New Roman" w:cs="Times New Roman"/>
+                <w:lang w:val="bg-BG"/>
+              </w:rPr>
+            </w:pPr>
+            <w:r>
+              <w:rPr>
+                <w:rFonts w:eastAsia="Times New Roman" w:cs="Times New Roman"/>
+                <w:lang w:val="bg-BG"/>
+              </w:rPr>
+              <w:t>1850-07-09</w:t>
+            </w:r>
+          </w:p>
+        </w:tc>
+      </w:tr>
+      <w:tr>
+        <w:tc>
+          <w:tcPr>
+            <w:tcW w:w="1007" w:type="dxa"/>
+            <w:vAlign w:val="center"/>
+          </w:tcPr>
+          <w:p>
+            <w:pPr>
+              <w:rPr>
+                <w:rFonts w:eastAsia="Times New Roman" w:cs="Times New Roman"/>
+                <w:lang w:val="bg-BG"/>
+              </w:rPr>
+            </w:pPr>
+            <w:r>
+              <w:rPr>
+                <w:rFonts w:eastAsia="Times New Roman" w:cs="Times New Roman"/>
+                <w:lang w:val="bg-BG"/>
+              </w:rPr>
+              <w:t>2</w:t>
+            </w:r>
+          </w:p>
+        </w:tc>
+        <w:tc>
+          <w:tcPr>
+            <w:tcW w:w="1771" w:type="dxa"/>
+            <w:vAlign w:val="center"/>
+          </w:tcPr>
+          <w:p>
+            <w:pPr>
+              <w:rPr>
+                <w:rFonts w:eastAsia="Times New Roman" w:cs="Times New Roman"/>
+                <w:lang w:val="bg-BG"/>
+              </w:rPr>
+            </w:pPr>
+            <w:r>
+              <w:rPr>
+                <w:rFonts w:eastAsia="Times New Roman" w:cs="Times New Roman"/>
+                <w:lang w:val="bg-BG"/>
+              </w:rPr>
+              <w:t>Aleko</w:t>
+            </w:r>
+          </w:p>
+        </w:tc>
+        <w:tc>
+          <w:tcPr>
+            <w:tcW w:w="2012" w:type="dxa"/>
+            <w:vAlign w:val="center"/>
+          </w:tcPr>
+          <w:p>
+            <w:pPr>
+              <w:rPr>
+                <w:rFonts w:eastAsia="Times New Roman" w:cs="Times New Roman"/>
+                <w:lang w:val="bg-BG"/>
+              </w:rPr>
+            </w:pPr>
+            <w:r>
+              <w:rPr>
+                <w:rFonts w:eastAsia="Times New Roman" w:cs="Times New Roman"/>
+                <w:lang w:val="bg-BG"/>
+              </w:rPr>
+              <w:t>Konstantinov</w:t>
+            </w:r>
+          </w:p>
+        </w:tc>
+        <w:tc>
+          <w:tcPr>
+            <w:tcW w:w="1857" w:type="dxa"/>
+            <w:vAlign w:val="center"/>
+          </w:tcPr>
+          <w:p>
+            <w:pPr>
+              <w:rPr>
+                <w:rFonts w:eastAsia="Times New Roman" w:cs="Times New Roman"/>
+                <w:lang w:val="bg-BG"/>
+              </w:rPr>
+            </w:pPr>
+            <w:r>
+              <w:rPr>
+                <w:rFonts w:eastAsia="Times New Roman" w:cs="Times New Roman"/>
+                <w:lang w:val="bg-BG"/>
+              </w:rPr>
+              <w:t>1863-01-01</w:t>
+            </w:r>
+          </w:p>
+        </w:tc>
+      </w:tr>
+      <w:tr>
+        <w:tc>
+          <w:tcPr>
+            <w:tcW w:w="1007" w:type="dxa"/>
+            <w:vAlign w:val="center"/>
+          </w:tcPr>
+          <w:p>
+            <w:pPr>
+              <w:rPr>
+                <w:rFonts w:eastAsia="Times New Roman" w:cs="Times New Roman"/>
+                <w:lang w:val="bg-BG"/>
+              </w:rPr>
+            </w:pPr>
+            <w:r>
+              <w:rPr>
+                <w:rFonts w:eastAsia="Times New Roman" w:cs="Times New Roman"/>
+                <w:lang w:val="bg-BG"/>
+              </w:rPr>
+              <w:t>3</w:t>
+            </w:r>
+          </w:p>
+        </w:tc>
+        <w:tc>
+          <w:tcPr>
+            <w:tcW w:w="1771" w:type="dxa"/>
+            <w:vAlign w:val="center"/>
+          </w:tcPr>
+          <w:p>
+            <w:pPr>
+              <w:rPr>
+                <w:rFonts w:eastAsia="Times New Roman" w:cs="Times New Roman"/>
+                <w:lang w:val="bg-BG"/>
+              </w:rPr>
+            </w:pPr>
+            <w:r>
+              <w:rPr>
+                <w:rFonts w:eastAsia="Times New Roman" w:cs="Times New Roman"/>
+                <w:lang w:val="bg-BG"/>
+              </w:rPr>
+              <w:t>Elin</w:t>
+            </w:r>
+          </w:p>
+        </w:tc>
+        <w:tc>
+          <w:tcPr>
+            <w:tcW w:w="2012" w:type="dxa"/>
+            <w:vAlign w:val="center"/>
+          </w:tcPr>
+          <w:p>
+            <w:pPr>
+              <w:rPr>
+                <w:rFonts w:eastAsia="Times New Roman" w:cs="Times New Roman"/>
+                <w:lang w:val="bg-BG"/>
+              </w:rPr>
+            </w:pPr>
+            <w:r>
+              <w:rPr>
+                <w:rFonts w:eastAsia="Times New Roman" w:cs="Times New Roman"/>
+                <w:lang w:val="bg-BG"/>
+              </w:rPr>
+              <w:t>Pelin</w:t>
+            </w:r>
+          </w:p>
+        </w:tc>
+        <w:tc>
+          <w:tcPr>
+            <w:tcW w:w="1857" w:type="dxa"/>
+            <w:vAlign w:val="center"/>
+          </w:tcPr>
+          <w:p>
+            <w:pPr>
+              <w:rPr>
+                <w:rFonts w:eastAsia="Times New Roman" w:cs="Times New Roman"/>
+                <w:lang w:val="bg-BG"/>
+              </w:rPr>
+            </w:pPr>
+            <w:r>
+              <w:rPr>
+                <w:rFonts w:eastAsia="Times New Roman" w:cs="Times New Roman"/>
+                <w:lang w:val="bg-BG"/>
+              </w:rPr>
+              <w:t>1877-07-08</w:t>
+            </w:r>
+          </w:p>
+        </w:tc>
+      </w:tr>
+      <w:tr>
+        <w:tc>
+          <w:tcPr>
+            <w:tcW w:w="1007" w:type="dxa"/>
+            <w:vAlign w:val="center"/>
+          </w:tcPr>
+          <w:p>
+            <w:pPr>
+              <w:rPr>
+                <w:rFonts w:eastAsia="Times New Roman" w:cs="Times New Roman"/>
+                <w:lang w:val="bg-BG"/>
+              </w:rPr>
+            </w:pPr>
+            <w:r>
+              <w:rPr>
+                <w:rFonts w:eastAsia="Times New Roman" w:cs="Times New Roman"/>
+                <w:lang w:val="bg-BG"/>
+              </w:rPr>
+              <w:t>4</w:t>
+            </w:r>
+          </w:p>
+        </w:tc>
+        <w:tc>
+          <w:tcPr>
+            <w:tcW w:w="1771" w:type="dxa"/>
+            <w:vAlign w:val="center"/>
+          </w:tcPr>
+          <w:p>
+            <w:pPr>
+              <w:rPr>
+                <w:rFonts w:eastAsia="Times New Roman" w:cs="Times New Roman"/>
+                <w:lang w:val="bg-BG"/>
+              </w:rPr>
+            </w:pPr>
+            <w:r>
+              <w:rPr>
+                <w:rFonts w:eastAsia="Times New Roman" w:cs="Times New Roman"/>
+                <w:lang w:val="bg-BG"/>
+              </w:rPr>
+              <w:t>Peyo</w:t>
+            </w:r>
+          </w:p>
+        </w:tc>
+        <w:tc>
+          <w:tcPr>
+            <w:tcW w:w="2012" w:type="dxa"/>
+            <w:vAlign w:val="center"/>
+          </w:tcPr>
+          <w:p>
+            <w:pPr>
+              <w:rPr>
+                <w:rFonts w:eastAsia="Times New Roman" w:cs="Times New Roman"/>
+                <w:lang w:val="bg-BG"/>
+              </w:rPr>
+            </w:pPr>
+            <w:r>
+              <w:rPr>
+                <w:rFonts w:eastAsia="Times New Roman" w:cs="Times New Roman"/>
+                <w:lang w:val="bg-BG"/>
+              </w:rPr>
+              <w:t>Yavorov</w:t>
+            </w:r>
+          </w:p>
+        </w:tc>
+        <w:tc>
+          <w:tcPr>
+            <w:tcW w:w="1857" w:type="dxa"/>
+            <w:vAlign w:val="center"/>
+          </w:tcPr>
+          <w:p>
+            <w:pPr>
+              <w:rPr>
+                <w:rFonts w:eastAsia="Times New Roman" w:cs="Times New Roman"/>
+                <w:lang w:val="bg-BG"/>
+              </w:rPr>
+            </w:pPr>
+            <w:r>
+              <w:rPr>
+                <w:rFonts w:eastAsia="Times New Roman" w:cs="Times New Roman"/>
+                <w:lang w:val="bg-BG"/>
+              </w:rPr>
+              <w:t>1878-01-13</w:t>
+            </w:r>
+          </w:p>
+        </w:tc>
+      </w:tr>
+    </w:tbl>
     <w:p>
       <w:pPr>
+        <w:pStyle w:val="Heading3"/>
+        <w:spacing w:before="240"/>
+      </w:pPr>
+      <w:r>
+        <w:t>Books:</w:t>
+      </w:r>
+    </w:p>
+    <w:tbl>
+      <w:tblPr>
+        <w:tblStyle w:val="TableGrid"/>
+        <w:tblW w:w="0" w:type="auto"/>
+        <w:tblCellMar>
+          <w:top w:w="216" w:type="dxa"/>
+          <w:left w:w="360" w:type="dxa"/>
+          <w:bottom w:w="216" w:type="dxa"/>
+          <w:right w:w="360" w:type="dxa"/>
+        </w:tblCellMar>
+        <w:tblLook w:val="04A0" w:firstRow="1" w:lastRow="0" w:firstColumn="1" w:lastColumn="0" w:noHBand="0" w:noVBand="1"/>
+      </w:tblPr>
+      <w:tblGrid>
+        <w:gridCol w:w="1007"/>
+        <w:gridCol w:w="1865"/>
+        <w:gridCol w:w="2270"/>
+        <w:gridCol w:w="1649"/>
+      </w:tblGrid>
+      <w:tr>
+        <w:tc>
+          <w:tcPr>
+            <w:tcW w:w="1007" w:type="dxa"/>
+            <w:shd w:val="clear" w:color="auto" w:fill="BFBFBF" w:themeFill="background1" w:themeFillShade="BF"/>
+            <w:vAlign w:val="center"/>
+          </w:tcPr>
+          <w:p>
+            <w:pPr>
+              <w:jc w:val="center"/>
+              <w:rPr>
+                <w:rFonts w:eastAsia="Times New Roman" w:cs="Times New Roman"/>
+                <w:b/>
+                <w:bCs/>
+              </w:rPr>
+            </w:pPr>
+            <w:r>
+              <w:rPr>
+                <w:rFonts w:eastAsia="Times New Roman" w:cs="Times New Roman"/>
+                <w:b/>
+                <w:bCs/>
+              </w:rPr>
+              <w:t>Id</w:t>
+            </w:r>
+          </w:p>
+        </w:tc>
+        <w:tc>
+          <w:tcPr>
+            <w:tcW w:w="1865" w:type="dxa"/>
+            <w:shd w:val="clear" w:color="auto" w:fill="BFBFBF" w:themeFill="background1" w:themeFillShade="BF"/>
+            <w:vAlign w:val="bottom"/>
+          </w:tcPr>
+          <w:p>
+            <w:pPr>
+              <w:jc w:val="center"/>
+              <w:rPr>
+                <w:rFonts w:eastAsia="Times New Roman" w:cs="Times New Roman"/>
+                <w:b/>
+                <w:bCs/>
+              </w:rPr>
+            </w:pPr>
+            <w:r>
+              <w:rPr>
+                <w:rFonts w:eastAsia="Times New Roman" w:cs="Times New Roman"/>
+                <w:b/>
+                <w:bCs/>
+              </w:rPr>
+              <w:t>Title</w:t>
+            </w:r>
+          </w:p>
+        </w:tc>
+        <w:tc>
+          <w:tcPr>
+            <w:tcW w:w="2270" w:type="dxa"/>
+            <w:shd w:val="clear" w:color="auto" w:fill="BFBFBF" w:themeFill="background1" w:themeFillShade="BF"/>
+            <w:vAlign w:val="bottom"/>
+          </w:tcPr>
+          <w:p>
+            <w:pPr>
+              <w:jc w:val="center"/>
+              <w:rPr>
+                <w:rFonts w:eastAsia="Times New Roman" w:cs="Times New Roman"/>
+                <w:b/>
+                <w:bCs/>
+              </w:rPr>
+            </w:pPr>
+            <w:proofErr w:type="spellStart"/>
+            <w:r>
+              <w:rPr>
+                <w:rFonts w:eastAsia="Times New Roman" w:cs="Times New Roman"/>
+                <w:b/>
+                <w:bCs/>
+              </w:rPr>
+              <w:t>PublicationYear</w:t>
+            </w:r>
+            <w:proofErr w:type="spellEnd"/>
+          </w:p>
+        </w:tc>
+        <w:tc>
+          <w:tcPr>
+            <w:tcW w:w="1649" w:type="dxa"/>
+            <w:shd w:val="clear" w:color="auto" w:fill="BFBFBF" w:themeFill="background1" w:themeFillShade="BF"/>
+            <w:vAlign w:val="bottom"/>
+          </w:tcPr>
+          <w:p>
+            <w:pPr>
+              <w:jc w:val="center"/>
+              <w:rPr>
+                <w:rFonts w:eastAsia="Times New Roman" w:cs="Times New Roman"/>
+                <w:b/>
+                <w:bCs/>
+              </w:rPr>
+            </w:pPr>
+            <w:proofErr w:type="spellStart"/>
+            <w:r>
+              <w:rPr>
+                <w:rFonts w:eastAsia="Times New Roman" w:cs="Times New Roman"/>
+                <w:b/>
+                <w:bCs/>
+              </w:rPr>
+              <w:t>AuthorI</w:t>
+            </w:r>
+            <w:r>
+              <w:rPr>
+                <w:rFonts w:eastAsia="Times New Roman" w:cs="Times New Roman"/>
+                <w:b/>
+                <w:bCs/>
+              </w:rPr>
+              <w:t>d</w:t>
+            </w:r>
+            <w:proofErr w:type="spellEnd"/>
+          </w:p>
+        </w:tc>
+      </w:tr>
+      <w:tr>
+        <w:tc>
+          <w:tcPr>
+            <w:tcW w:w="1007" w:type="dxa"/>
+            <w:vAlign w:val="bottom"/>
+          </w:tcPr>
+          <w:p>
+            <w:pPr>
+              <w:rPr>
+                <w:rFonts w:eastAsia="Times New Roman" w:cs="Times New Roman"/>
+                <w:lang w:val="bg-BG"/>
+              </w:rPr>
+            </w:pPr>
+            <w:r>
+              <w:rPr>
+                <w:rFonts w:eastAsia="Times New Roman" w:cs="Times New Roman"/>
+                <w:lang w:val="bg-BG"/>
+              </w:rPr>
+              <w:t>1</w:t>
+            </w:r>
+          </w:p>
+        </w:tc>
+        <w:tc>
+          <w:tcPr>
+            <w:tcW w:w="1865" w:type="dxa"/>
+            <w:vAlign w:val="bottom"/>
+          </w:tcPr>
+          <w:p>
+            <w:pPr>
+              <w:rPr>
+                <w:rFonts w:eastAsia="Times New Roman" w:cs="Times New Roman"/>
+                <w:lang w:val="bg-BG"/>
+              </w:rPr>
+            </w:pPr>
+            <w:r>
+              <w:rPr>
+                <w:rFonts w:eastAsia="Times New Roman" w:cs="Times New Roman"/>
+                <w:lang w:val="bg-BG"/>
+              </w:rPr>
+              <w:t>Pod Igoto</w:t>
+            </w:r>
+          </w:p>
+        </w:tc>
+        <w:tc>
+          <w:tcPr>
+            <w:tcW w:w="2270" w:type="dxa"/>
+            <w:vAlign w:val="bottom"/>
+          </w:tcPr>
+          <w:p>
+            <w:pPr>
+              <w:rPr>
+                <w:rFonts w:eastAsia="Times New Roman" w:cs="Times New Roman"/>
+              </w:rPr>
+            </w:pPr>
+            <w:r>
+              <w:rPr>
+                <w:rFonts w:eastAsia="Times New Roman" w:cs="Times New Roman"/>
+                <w:lang w:val="bg-BG"/>
+              </w:rPr>
+              <w:t>188</w:t>
+            </w:r>
+            <w:r>
+              <w:rPr>
+                <w:rFonts w:eastAsia="Times New Roman" w:cs="Times New Roman"/>
+              </w:rPr>
+              <w:t>9</w:t>
+            </w:r>
+          </w:p>
+        </w:tc>
+        <w:tc>
+          <w:tcPr>
+            <w:tcW w:w="1649" w:type="dxa"/>
+            <w:vAlign w:val="bottom"/>
+          </w:tcPr>
+          <w:p>
+            <w:pPr>
+              <w:rPr>
+                <w:rFonts w:eastAsia="Times New Roman" w:cs="Times New Roman"/>
+                <w:lang w:val="bg-BG"/>
+              </w:rPr>
+            </w:pPr>
+            <w:r>
+              <w:rPr>
+                <w:rFonts w:eastAsia="Times New Roman" w:cs="Times New Roman"/>
+                <w:lang w:val="bg-BG"/>
+              </w:rPr>
+              <w:t>1</w:t>
+            </w:r>
+          </w:p>
+        </w:tc>
+      </w:tr>
+      <w:tr>
+        <w:tc>
+          <w:tcPr>
+            <w:tcW w:w="1007" w:type="dxa"/>
+            <w:vAlign w:val="bottom"/>
+          </w:tcPr>
+          <w:p>
+            <w:pPr>
+              <w:rPr>
+                <w:rFonts w:eastAsia="Times New Roman" w:cs="Times New Roman"/>
+                <w:lang w:val="bg-BG"/>
+              </w:rPr>
+            </w:pPr>
+            <w:r>
+              <w:rPr>
+                <w:rFonts w:eastAsia="Times New Roman" w:cs="Times New Roman"/>
+                <w:lang w:val="bg-BG"/>
+              </w:rPr>
+              <w:t>2</w:t>
+            </w:r>
+          </w:p>
+        </w:tc>
+        <w:tc>
+          <w:tcPr>
+            <w:tcW w:w="1865" w:type="dxa"/>
+            <w:vAlign w:val="bottom"/>
+          </w:tcPr>
+          <w:p>
+            <w:pPr>
+              <w:rPr>
+                <w:rFonts w:eastAsia="Times New Roman" w:cs="Times New Roman"/>
+                <w:lang w:val="bg-BG"/>
+              </w:rPr>
+            </w:pPr>
+            <w:r>
+              <w:rPr>
+                <w:rFonts w:eastAsia="Times New Roman" w:cs="Times New Roman"/>
+                <w:lang w:val="bg-BG"/>
+              </w:rPr>
+              <w:t>Bay Ganyo</w:t>
+            </w:r>
+          </w:p>
+        </w:tc>
+        <w:tc>
+          <w:tcPr>
+            <w:tcW w:w="2270" w:type="dxa"/>
+            <w:vAlign w:val="bottom"/>
+          </w:tcPr>
+          <w:p>
+            <w:pPr>
+              <w:rPr>
+                <w:rFonts w:eastAsia="Times New Roman" w:cs="Times New Roman"/>
+                <w:lang w:val="bg-BG"/>
+              </w:rPr>
+            </w:pPr>
+            <w:r>
+              <w:rPr>
+                <w:rFonts w:eastAsia="Times New Roman" w:cs="Times New Roman"/>
+                <w:lang w:val="bg-BG"/>
+              </w:rPr>
+              <w:t>1895</w:t>
+            </w:r>
+          </w:p>
+        </w:tc>
+        <w:tc>
+          <w:tcPr>
+            <w:tcW w:w="1649" w:type="dxa"/>
+            <w:vAlign w:val="bottom"/>
+          </w:tcPr>
+          <w:p>
+            <w:pPr>
+              <w:rPr>
+                <w:rFonts w:eastAsia="Times New Roman" w:cs="Times New Roman"/>
+                <w:lang w:val="bg-BG"/>
+              </w:rPr>
+            </w:pPr>
+            <w:r>
+              <w:rPr>
+                <w:rFonts w:eastAsia="Times New Roman" w:cs="Times New Roman"/>
+                <w:lang w:val="bg-BG"/>
+              </w:rPr>
+              <w:t>2</w:t>
+            </w:r>
+          </w:p>
+        </w:tc>
+      </w:tr>
+      <w:tr>
+        <w:tc>
+          <w:tcPr>
+            <w:tcW w:w="1007" w:type="dxa"/>
+            <w:vAlign w:val="bottom"/>
+          </w:tcPr>
+          <w:p>
+            <w:pPr>
+              <w:rPr>
+                <w:rFonts w:eastAsia="Times New Roman" w:cs="Times New Roman"/>
+                <w:lang w:val="bg-BG"/>
+              </w:rPr>
+            </w:pPr>
+            <w:r>
+              <w:rPr>
+                <w:rFonts w:eastAsia="Times New Roman" w:cs="Times New Roman"/>
+                <w:lang w:val="bg-BG"/>
+              </w:rPr>
+              <w:t>3</w:t>
+            </w:r>
+          </w:p>
+        </w:tc>
+        <w:tc>
+          <w:tcPr>
+            <w:tcW w:w="1865" w:type="dxa"/>
+            <w:vAlign w:val="bottom"/>
+          </w:tcPr>
+          <w:p>
+            <w:pPr>
+              <w:rPr>
+                <w:rFonts w:eastAsia="Times New Roman" w:cs="Times New Roman"/>
+                <w:lang w:val="bg-BG"/>
+              </w:rPr>
+            </w:pPr>
+            <w:r>
+              <w:rPr>
+                <w:rFonts w:eastAsia="Times New Roman" w:cs="Times New Roman"/>
+                <w:lang w:val="bg-BG"/>
+              </w:rPr>
+              <w:t>Yan Bibiyan</w:t>
+            </w:r>
+          </w:p>
+        </w:tc>
+        <w:tc>
+          <w:tcPr>
+            <w:tcW w:w="2270" w:type="dxa"/>
+            <w:vAlign w:val="bottom"/>
+          </w:tcPr>
+          <w:p>
+            <w:pPr>
+              <w:rPr>
+                <w:rFonts w:eastAsia="Times New Roman" w:cs="Times New Roman"/>
+                <w:lang w:val="bg-BG"/>
+              </w:rPr>
+            </w:pPr>
+            <w:r>
+              <w:rPr>
+                <w:rFonts w:eastAsia="Times New Roman" w:cs="Times New Roman"/>
+                <w:lang w:val="bg-BG"/>
+              </w:rPr>
+              <w:t>1923</w:t>
+            </w:r>
+          </w:p>
+        </w:tc>
+        <w:tc>
+          <w:tcPr>
+            <w:tcW w:w="1649" w:type="dxa"/>
+            <w:vAlign w:val="bottom"/>
+          </w:tcPr>
+          <w:p>
+            <w:pPr>
+              <w:rPr>
+                <w:rFonts w:eastAsia="Times New Roman" w:cs="Times New Roman"/>
+                <w:lang w:val="bg-BG"/>
+              </w:rPr>
+            </w:pPr>
+            <w:r>
+              <w:rPr>
+                <w:rFonts w:eastAsia="Times New Roman" w:cs="Times New Roman"/>
+                <w:lang w:val="bg-BG"/>
+              </w:rPr>
+              <w:t>3</w:t>
+            </w:r>
+          </w:p>
+        </w:tc>
+      </w:tr>
+      <w:tr>
+        <w:tc>
+          <w:tcPr>
+            <w:tcW w:w="1007" w:type="dxa"/>
+            <w:vAlign w:val="bottom"/>
+          </w:tcPr>
+          <w:p>
+            <w:pPr>
+              <w:rPr>
+                <w:rFonts w:eastAsia="Times New Roman" w:cs="Times New Roman"/>
+                <w:lang w:val="bg-BG"/>
+              </w:rPr>
+            </w:pPr>
+            <w:r>
+              <w:rPr>
+                <w:rFonts w:eastAsia="Times New Roman" w:cs="Times New Roman"/>
+                <w:lang w:val="bg-BG"/>
+              </w:rPr>
+              <w:lastRenderedPageBreak/>
+              <w:t>4</w:t>
+            </w:r>
+          </w:p>
+        </w:tc>
+        <w:tc>
+          <w:tcPr>
+            <w:tcW w:w="1865" w:type="dxa"/>
+            <w:vAlign w:val="bottom"/>
+          </w:tcPr>
+          <w:p>
+            <w:pPr>
+              <w:rPr>
+                <w:rFonts w:eastAsia="Times New Roman" w:cs="Times New Roman"/>
+                <w:lang w:val="bg-BG"/>
+              </w:rPr>
+            </w:pPr>
+            <w:r>
+              <w:rPr>
+                <w:rFonts w:eastAsia="Times New Roman" w:cs="Times New Roman"/>
+                <w:lang w:val="bg-BG"/>
+              </w:rPr>
+              <w:t>Shadows</w:t>
+            </w:r>
+          </w:p>
+        </w:tc>
+        <w:tc>
+          <w:tcPr>
+            <w:tcW w:w="2270" w:type="dxa"/>
+            <w:vAlign w:val="bottom"/>
+          </w:tcPr>
+          <w:p>
+            <w:pPr>
+              <w:rPr>
+                <w:rFonts w:eastAsia="Times New Roman" w:cs="Times New Roman"/>
+                <w:lang w:val="bg-BG"/>
+              </w:rPr>
+            </w:pPr>
+            <w:r>
+              <w:rPr>
+                <w:rFonts w:eastAsia="Times New Roman" w:cs="Times New Roman"/>
+                <w:lang w:val="bg-BG"/>
+              </w:rPr>
+              <w:t>1911</w:t>
+            </w:r>
+          </w:p>
+        </w:tc>
+        <w:tc>
+          <w:tcPr>
+            <w:tcW w:w="1649" w:type="dxa"/>
+            <w:vAlign w:val="bottom"/>
+          </w:tcPr>
+          <w:p>
+            <w:pPr>
+              <w:rPr>
+                <w:rFonts w:eastAsia="Times New Roman" w:cs="Times New Roman"/>
+                <w:lang w:val="bg-BG"/>
+              </w:rPr>
+            </w:pPr>
+            <w:r>
+              <w:rPr>
+                <w:rFonts w:eastAsia="Times New Roman" w:cs="Times New Roman"/>
+                <w:lang w:val="bg-BG"/>
+              </w:rPr>
+              <w:t>4</w:t>
+            </w:r>
+          </w:p>
+        </w:tc>
+      </w:tr>
+    </w:tbl>
+    <w:p>
+      <w:pPr>
         <w:pStyle w:val="Heading2"/>
         <w:rPr>
+          <w:lang w:val="ru-RU"/>
+        </w:rPr>
+      </w:pPr>
+      <w:r>
+        <w:t>Променяне на запис</w:t>
+      </w:r>
+      <w:r>
+        <w:t xml:space="preserve"> в таблицата </w:t>
+      </w:r>
+      <w:r>
+        <w:rPr>
           <w:lang w:val="en-US"/>
         </w:rPr>
-      </w:pPr>
-      <w:r>
-        <w:t>Променяне на запис</w:t>
+        <w:t>Books</w:t>
       </w:r>
     </w:p>
     <w:p>
@@ -1631,7 +2715,7 @@
 </file>
 
 <file path=word/endnotes.xml><?xml version="1.0" encoding="utf-8"?>
-<w:endnotes xmlns:wpc="http://schemas.microsoft.com/office/word/2010/wordprocessingCanvas" xmlns:cx="http://schemas.microsoft.com/office/drawing/2014/chartex" xmlns:cx1="http://schemas.microsoft.com/office/drawing/2015/9/8/chartex" xmlns:cx2="http://schemas.microsoft.com/office/drawing/2015/10/21/chartex" xmlns:cx3="http://schemas.microsoft.com/office/drawing/2016/5/9/chartex" xmlns:cx4="http://schemas.microsoft.com/office/drawing/2016/5/10/chartex" xmlns:cx5="http://schemas.microsoft.com/office/drawing/2016/5/11/chartex" xmlns:cx6="http://schemas.microsoft.com/office/drawing/2016/5/12/chartex" xmlns:cx7="http://schemas.microsoft.com/office/drawing/2016/5/13/chartex" xmlns:cx8="http://schemas.microsoft.com/office/drawing/2016/5/14/chartex" xmlns:mc="http://schemas.openxmlformats.org/markup-compatibility/2006" xmlns:aink="http://schemas.microsoft.com/office/drawing/2016/ink" xmlns:am3d="http://schemas.microsoft.com/office/drawing/2017/model3d" xmlns:o="urn:schemas-microsoft-com:office:office" xmlns:oel="http://schemas.microsoft.com/office/2019/extlst" xmlns:r="http://schemas.openxmlformats.org/officeDocument/2006/relationships" xmlns:m="http://schemas.openxmlformats.org/officeDocument/2006/math" xmlns:v="urn:schemas-microsoft-com:vml" xmlns:wp14="http://schemas.microsoft.com/office/word/2010/wordprocessingDrawing" xmlns:wp="http://schemas.openxmlformats.org/drawingml/2006/wordprocessingDrawing" xmlns:w10="urn:schemas-microsoft-com:office:word" xmlns:w="http://schemas.openxmlformats.org/wordprocessingml/2006/main" xmlns:w14="http://schemas.microsoft.com/office/word/2010/wordml" xmlns:w15="http://schemas.microsoft.com/office/word/2012/wordml" xmlns:w16cex="http://schemas.microsoft.com/office/word/2018/wordml/cex" xmlns:w16cid="http://schemas.microsoft.com/office/word/2016/wordml/cid" xmlns:w16="http://schemas.microsoft.com/office/word/2018/wordml" xmlns:w16sdtdh="http://schemas.microsoft.com/office/word/2020/wordml/sdtdatahash" xmlns:w16se="http://schemas.microsoft.com/office/word/2015/wordml/symex" xmlns:wpg="http://schemas.microsoft.com/office/word/2010/wordprocessingGroup" xmlns:wpi="http://schemas.microsoft.com/office/word/2010/wordprocessingInk" xmlns:wne="http://schemas.microsoft.com/office/word/2006/wordml" xmlns:wps="http://schemas.microsoft.com/office/word/2010/wordprocessingShape" mc:Ignorable="w14 w15 w16se w16cid w16 w16cex w16sdtdh wp14">
+<w:endnotes xmlns:wpc="http://schemas.microsoft.com/office/word/2010/wordprocessingCanvas" xmlns:cx="http://schemas.microsoft.com/office/drawing/2014/chartex" xmlns:cx1="http://schemas.microsoft.com/office/drawing/2015/9/8/chartex" xmlns:cx2="http://schemas.microsoft.com/office/drawing/2015/10/21/chartex" xmlns:cx3="http://schemas.microsoft.com/office/drawing/2016/5/9/chartex" xmlns:cx4="http://schemas.microsoft.com/office/drawing/2016/5/10/chartex" xmlns:cx5="http://schemas.microsoft.com/office/drawing/2016/5/11/chartex" xmlns:cx6="http://schemas.microsoft.com/office/drawing/2016/5/12/chartex" xmlns:cx7="http://schemas.microsoft.com/office/drawing/2016/5/13/chartex" xmlns:cx8="http://schemas.microsoft.com/office/drawing/2016/5/14/chartex" xmlns:mc="http://schemas.openxmlformats.org/markup-compatibility/2006" xmlns:aink="http://schemas.microsoft.com/office/drawing/2016/ink" xmlns:am3d="http://schemas.microsoft.com/office/drawing/2017/model3d" xmlns:o="urn:schemas-microsoft-com:office:office" xmlns:oel="http://schemas.microsoft.com/office/2019/extlst" xmlns:r="http://schemas.openxmlformats.org/officeDocument/2006/relationships" xmlns:m="http://schemas.openxmlformats.org/officeDocument/2006/math" xmlns:v="urn:schemas-microsoft-com:vml" xmlns:wp14="http://schemas.microsoft.com/office/word/2010/wordprocessingDrawing" xmlns:wp="http://schemas.openxmlformats.org/drawingml/2006/wordprocessingDrawing" xmlns:w10="urn:schemas-microsoft-com:office:word" xmlns:w="http://schemas.openxmlformats.org/wordprocessingml/2006/main" xmlns:w14="http://schemas.microsoft.com/office/word/2010/wordml" xmlns:w15="http://schemas.microsoft.com/office/word/2012/wordml" xmlns:w16cex="http://schemas.microsoft.com/office/word/2018/wordml/cex" xmlns:w16cid="http://schemas.microsoft.com/office/word/2016/wordml/cid" xmlns:w16="http://schemas.microsoft.com/office/word/2018/wordml" xmlns:w16du="http://schemas.microsoft.com/office/word/2023/wordml/word16du" xmlns:w16sdtdh="http://schemas.microsoft.com/office/word/2020/wordml/sdtdatahash" xmlns:w16se="http://schemas.microsoft.com/office/word/2015/wordml/symex" xmlns:wpg="http://schemas.microsoft.com/office/word/2010/wordprocessingGroup" xmlns:wpi="http://schemas.microsoft.com/office/word/2010/wordprocessingInk" xmlns:wne="http://schemas.microsoft.com/office/word/2006/wordml" xmlns:wps="http://schemas.microsoft.com/office/word/2010/wordprocessingShape" mc:Ignorable="w14 w15 w16se w16cid w16 w16cex w16sdtdh w16du wp14">
   <w:endnote w:type="separator" w:id="-1">
     <w:p>
       <w:pPr>
@@ -1656,7 +2740,7 @@
 </file>
 
 <file path=word/footnotes.xml><?xml version="1.0" encoding="utf-8"?>
-<w:footnotes xmlns:wpc="http://schemas.microsoft.com/office/word/2010/wordprocessingCanvas" xmlns:cx="http://schemas.microsoft.com/office/drawing/2014/chartex" xmlns:cx1="http://schemas.microsoft.com/office/drawing/2015/9/8/chartex" xmlns:cx2="http://schemas.microsoft.com/office/drawing/2015/10/21/chartex" xmlns:cx3="http://schemas.microsoft.com/office/drawing/2016/5/9/chartex" xmlns:cx4="http://schemas.microsoft.com/office/drawing/2016/5/10/chartex" xmlns:cx5="http://schemas.microsoft.com/office/drawing/2016/5/11/chartex" xmlns:cx6="http://schemas.microsoft.com/office/drawing/2016/5/12/chartex" xmlns:cx7="http://schemas.microsoft.com/office/drawing/2016/5/13/chartex" xmlns:cx8="http://schemas.microsoft.com/office/drawing/2016/5/14/chartex" xmlns:mc="http://schemas.openxmlformats.org/markup-compatibility/2006" xmlns:aink="http://schemas.microsoft.com/office/drawing/2016/ink" xmlns:am3d="http://schemas.microsoft.com/office/drawing/2017/model3d" xmlns:o="urn:schemas-microsoft-com:office:office" xmlns:oel="http://schemas.microsoft.com/office/2019/extlst" xmlns:r="http://schemas.openxmlformats.org/officeDocument/2006/relationships" xmlns:m="http://schemas.openxmlformats.org/officeDocument/2006/math" xmlns:v="urn:schemas-microsoft-com:vml" xmlns:wp14="http://schemas.microsoft.com/office/word/2010/wordprocessingDrawing" xmlns:wp="http://schemas.openxmlformats.org/drawingml/2006/wordprocessingDrawing" xmlns:w10="urn:schemas-microsoft-com:office:word" xmlns:w="http://schemas.openxmlformats.org/wordprocessingml/2006/main" xmlns:w14="http://schemas.microsoft.com/office/word/2010/wordml" xmlns:w15="http://schemas.microsoft.com/office/word/2012/wordml" xmlns:w16cex="http://schemas.microsoft.com/office/word/2018/wordml/cex" xmlns:w16cid="http://schemas.microsoft.com/office/word/2016/wordml/cid" xmlns:w16="http://schemas.microsoft.com/office/word/2018/wordml" xmlns:w16sdtdh="http://schemas.microsoft.com/office/word/2020/wordml/sdtdatahash" xmlns:w16se="http://schemas.microsoft.com/office/word/2015/wordml/symex" xmlns:wpg="http://schemas.microsoft.com/office/word/2010/wordprocessingGroup" xmlns:wpi="http://schemas.microsoft.com/office/word/2010/wordprocessingInk" xmlns:wne="http://schemas.microsoft.com/office/word/2006/wordml" xmlns:wps="http://schemas.microsoft.com/office/word/2010/wordprocessingShape" mc:Ignorable="w14 w15 w16se w16cid w16 w16cex w16sdtdh wp14">
+<w:footnotes xmlns:wpc="http://schemas.microsoft.com/office/word/2010/wordprocessingCanvas" xmlns:cx="http://schemas.microsoft.com/office/drawing/2014/chartex" xmlns:cx1="http://schemas.microsoft.com/office/drawing/2015/9/8/chartex" xmlns:cx2="http://schemas.microsoft.com/office/drawing/2015/10/21/chartex" xmlns:cx3="http://schemas.microsoft.com/office/drawing/2016/5/9/chartex" xmlns:cx4="http://schemas.microsoft.com/office/drawing/2016/5/10/chartex" xmlns:cx5="http://schemas.microsoft.com/office/drawing/2016/5/11/chartex" xmlns:cx6="http://schemas.microsoft.com/office/drawing/2016/5/12/chartex" xmlns:cx7="http://schemas.microsoft.com/office/drawing/2016/5/13/chartex" xmlns:cx8="http://schemas.microsoft.com/office/drawing/2016/5/14/chartex" xmlns:mc="http://schemas.openxmlformats.org/markup-compatibility/2006" xmlns:aink="http://schemas.microsoft.com/office/drawing/2016/ink" xmlns:am3d="http://schemas.microsoft.com/office/drawing/2017/model3d" xmlns:o="urn:schemas-microsoft-com:office:office" xmlns:oel="http://schemas.microsoft.com/office/2019/extlst" xmlns:r="http://schemas.openxmlformats.org/officeDocument/2006/relationships" xmlns:m="http://schemas.openxmlformats.org/officeDocument/2006/math" xmlns:v="urn:schemas-microsoft-com:vml" xmlns:wp14="http://schemas.microsoft.com/office/word/2010/wordprocessingDrawing" xmlns:wp="http://schemas.openxmlformats.org/drawingml/2006/wordprocessingDrawing" xmlns:w10="urn:schemas-microsoft-com:office:word" xmlns:w="http://schemas.openxmlformats.org/wordprocessingml/2006/main" xmlns:w14="http://schemas.microsoft.com/office/word/2010/wordml" xmlns:w15="http://schemas.microsoft.com/office/word/2012/wordml" xmlns:w16cex="http://schemas.microsoft.com/office/word/2018/wordml/cex" xmlns:w16cid="http://schemas.microsoft.com/office/word/2016/wordml/cid" xmlns:w16="http://schemas.microsoft.com/office/word/2018/wordml" xmlns:w16du="http://schemas.microsoft.com/office/word/2023/wordml/word16du" xmlns:w16sdtdh="http://schemas.microsoft.com/office/word/2020/wordml/sdtdatahash" xmlns:w16se="http://schemas.microsoft.com/office/word/2015/wordml/symex" xmlns:wpg="http://schemas.microsoft.com/office/word/2010/wordprocessingGroup" xmlns:wpi="http://schemas.microsoft.com/office/word/2010/wordprocessingInk" xmlns:wne="http://schemas.microsoft.com/office/word/2006/wordml" xmlns:wps="http://schemas.microsoft.com/office/word/2010/wordprocessingShape" mc:Ignorable="w14 w15 w16se w16cid w16 w16cex w16sdtdh w16du wp14">
   <w:footnote w:type="separator" w:id="-1">
     <w:p>
       <w:pPr>
@@ -1681,7 +2765,7 @@
 </file>
 
 <file path=word/numbering.xml><?xml version="1.0" encoding="utf-8"?>
-<w:numbering xmlns:wpc="http://schemas.microsoft.com/office/word/2010/wordprocessingCanvas" xmlns:cx="http://schemas.microsoft.com/office/drawing/2014/chartex" xmlns:cx1="http://schemas.microsoft.com/office/drawing/2015/9/8/chartex" xmlns:cx2="http://schemas.microsoft.com/office/drawing/2015/10/21/chartex" xmlns:cx3="http://schemas.microsoft.com/office/drawing/2016/5/9/chartex" xmlns:cx4="http://schemas.microsoft.com/office/drawing/2016/5/10/chartex" xmlns:cx5="http://schemas.microsoft.com/office/drawing/2016/5/11/chartex" xmlns:cx6="http://schemas.microsoft.com/office/drawing/2016/5/12/chartex" xmlns:cx7="http://schemas.microsoft.com/office/drawing/2016/5/13/chartex" xmlns:cx8="http://schemas.microsoft.com/office/drawing/2016/5/14/chartex" xmlns:mc="http://schemas.openxmlformats.org/markup-compatibility/2006" xmlns:aink="http://schemas.microsoft.com/office/drawing/2016/ink" xmlns:am3d="http://schemas.microsoft.com/office/drawing/2017/model3d" xmlns:o="urn:schemas-microsoft-com:office:office" xmlns:oel="http://schemas.microsoft.com/office/2019/extlst" xmlns:r="http://schemas.openxmlformats.org/officeDocument/2006/relationships" xmlns:m="http://schemas.openxmlformats.org/officeDocument/2006/math" xmlns:v="urn:schemas-microsoft-com:vml" xmlns:wp14="http://schemas.microsoft.com/office/word/2010/wordprocessingDrawing" xmlns:wp="http://schemas.openxmlformats.org/drawingml/2006/wordprocessingDrawing" xmlns:w10="urn:schemas-microsoft-com:office:word" xmlns:w="http://schemas.openxmlformats.org/wordprocessingml/2006/main" xmlns:w14="http://schemas.microsoft.com/office/word/2010/wordml" xmlns:w15="http://schemas.microsoft.com/office/word/2012/wordml" xmlns:w16cex="http://schemas.microsoft.com/office/word/2018/wordml/cex" xmlns:w16cid="http://schemas.microsoft.com/office/word/2016/wordml/cid" xmlns:w16="http://schemas.microsoft.com/office/word/2018/wordml" xmlns:w16sdtdh="http://schemas.microsoft.com/office/word/2020/wordml/sdtdatahash" xmlns:w16se="http://schemas.microsoft.com/office/word/2015/wordml/symex" xmlns:wpg="http://schemas.microsoft.com/office/word/2010/wordprocessingGroup" xmlns:wpi="http://schemas.microsoft.com/office/word/2010/wordprocessingInk" xmlns:wne="http://schemas.microsoft.com/office/word/2006/wordml" xmlns:wps="http://schemas.microsoft.com/office/word/2010/wordprocessingShape" mc:Ignorable="w14 w15 w16se w16cid w16 w16cex w16sdtdh wp14">
+<w:numbering xmlns:wpc="http://schemas.microsoft.com/office/word/2010/wordprocessingCanvas" xmlns:cx="http://schemas.microsoft.com/office/drawing/2014/chartex" xmlns:cx1="http://schemas.microsoft.com/office/drawing/2015/9/8/chartex" xmlns:cx2="http://schemas.microsoft.com/office/drawing/2015/10/21/chartex" xmlns:cx3="http://schemas.microsoft.com/office/drawing/2016/5/9/chartex" xmlns:cx4="http://schemas.microsoft.com/office/drawing/2016/5/10/chartex" xmlns:cx5="http://schemas.microsoft.com/office/drawing/2016/5/11/chartex" xmlns:cx6="http://schemas.microsoft.com/office/drawing/2016/5/12/chartex" xmlns:cx7="http://schemas.microsoft.com/office/drawing/2016/5/13/chartex" xmlns:cx8="http://schemas.microsoft.com/office/drawing/2016/5/14/chartex" xmlns:mc="http://schemas.openxmlformats.org/markup-compatibility/2006" xmlns:aink="http://schemas.microsoft.com/office/drawing/2016/ink" xmlns:am3d="http://schemas.microsoft.com/office/drawing/2017/model3d" xmlns:o="urn:schemas-microsoft-com:office:office" xmlns:oel="http://schemas.microsoft.com/office/2019/extlst" xmlns:r="http://schemas.openxmlformats.org/officeDocument/2006/relationships" xmlns:m="http://schemas.openxmlformats.org/officeDocument/2006/math" xmlns:v="urn:schemas-microsoft-com:vml" xmlns:wp14="http://schemas.microsoft.com/office/word/2010/wordprocessingDrawing" xmlns:wp="http://schemas.openxmlformats.org/drawingml/2006/wordprocessingDrawing" xmlns:w10="urn:schemas-microsoft-com:office:word" xmlns:w="http://schemas.openxmlformats.org/wordprocessingml/2006/main" xmlns:w14="http://schemas.microsoft.com/office/word/2010/wordml" xmlns:w15="http://schemas.microsoft.com/office/word/2012/wordml" xmlns:w16cex="http://schemas.microsoft.com/office/word/2018/wordml/cex" xmlns:w16cid="http://schemas.microsoft.com/office/word/2016/wordml/cid" xmlns:w16="http://schemas.microsoft.com/office/word/2018/wordml" xmlns:w16du="http://schemas.microsoft.com/office/word/2023/wordml/word16du" xmlns:w16sdtdh="http://schemas.microsoft.com/office/word/2020/wordml/sdtdatahash" xmlns:w16se="http://schemas.microsoft.com/office/word/2015/wordml/symex" xmlns:wpg="http://schemas.microsoft.com/office/word/2010/wordprocessingGroup" xmlns:wpi="http://schemas.microsoft.com/office/word/2010/wordprocessingInk" xmlns:wne="http://schemas.microsoft.com/office/word/2006/wordml" xmlns:wps="http://schemas.microsoft.com/office/word/2010/wordprocessingShape" mc:Ignorable="w14 w15 w16se w16cid w16 w16cex w16sdtdh w16du wp14">
   <w:abstractNum w:abstractNumId="0" w15:restartNumberingAfterBreak="0">
     <w:nsid w:val="04E60920"/>
     <w:multiLevelType w:val="hybridMultilevel"/>
@@ -6384,7 +7468,7 @@
 </file>
 
 <file path=word/styles.xml><?xml version="1.0" encoding="utf-8"?>
-<w:styles xmlns:mc="http://schemas.openxmlformats.org/markup-compatibility/2006" xmlns:r="http://schemas.openxmlformats.org/officeDocument/2006/relationships" xmlns:w="http://schemas.openxmlformats.org/wordprocessingml/2006/main" xmlns:w14="http://schemas.microsoft.com/office/word/2010/wordml" xmlns:w15="http://schemas.microsoft.com/office/word/2012/wordml" xmlns:w16cex="http://schemas.microsoft.com/office/word/2018/wordml/cex" xmlns:w16cid="http://schemas.microsoft.com/office/word/2016/wordml/cid" xmlns:w16="http://schemas.microsoft.com/office/word/2018/wordml" xmlns:w16sdtdh="http://schemas.microsoft.com/office/word/2020/wordml/sdtdatahash" xmlns:w16se="http://schemas.microsoft.com/office/word/2015/wordml/symex" mc:Ignorable="w14 w15 w16se w16cid w16 w16cex w16sdtdh">
+<w:styles xmlns:mc="http://schemas.openxmlformats.org/markup-compatibility/2006" xmlns:r="http://schemas.openxmlformats.org/officeDocument/2006/relationships" xmlns:w="http://schemas.openxmlformats.org/wordprocessingml/2006/main" xmlns:w14="http://schemas.microsoft.com/office/word/2010/wordml" xmlns:w15="http://schemas.microsoft.com/office/word/2012/wordml" xmlns:w16cex="http://schemas.microsoft.com/office/word/2018/wordml/cex" xmlns:w16cid="http://schemas.microsoft.com/office/word/2016/wordml/cid" xmlns:w16="http://schemas.microsoft.com/office/word/2018/wordml" xmlns:w16du="http://schemas.microsoft.com/office/word/2023/wordml/word16du" xmlns:w16sdtdh="http://schemas.microsoft.com/office/word/2020/wordml/sdtdatahash" xmlns:w16se="http://schemas.microsoft.com/office/word/2015/wordml/symex" mc:Ignorable="w14 w15 w16se w16cid w16 w16cex w16sdtdh w16du">
   <w:docDefaults>
     <w:rPrDefault>
       <w:rPr>
@@ -6781,7 +7865,7 @@
   <w:style w:type="paragraph" w:default="1" w:styleId="Normal">
     <w:name w:val="Normal"/>
     <w:qFormat/>
-    <w:rsid w:val="00CA26DF"/>
+    <w:rsid w:val="0036408C"/>
     <w:pPr>
       <w:spacing w:before="80" w:after="120"/>
     </w:pPr>

</xml_diff>

<commit_message>
Changes on SQL CRUD more exercise document
</commit_message>
<xml_diff>
--- a/Courses/Software-Sciences/Module-3-Databases-New/05-SQL-INSERT-UPDATE-DELETE/05-SQL-INSERT-UPDATE-DELETE-More-Exercises.docx
+++ b/Courses/Software-Sciences/Module-3-Databases-New/05-SQL-INSERT-UPDATE-DELETE/05-SQL-INSERT-UPDATE-DELETE-More-Exercises.docx
@@ -88,193 +88,99 @@
         </w:rPr>
         <w:t xml:space="preserve">: </w:t>
       </w:r>
-      <w:r>
-        <w:fldChar w:fldCharType="begin"/>
-      </w:r>
-      <w:r>
-        <w:instrText>HYPERLINK</w:instrText>
-      </w:r>
-      <w:r>
-        <w:rPr>
-          <w:lang w:val="ru-RU"/>
-        </w:rPr>
-        <w:instrText xml:space="preserve"> "</w:instrText>
-      </w:r>
-      <w:r>
-        <w:instrText>https</w:instrText>
-      </w:r>
-      <w:r>
-        <w:rPr>
-          <w:lang w:val="ru-RU"/>
-        </w:rPr>
-        <w:instrText>://</w:instrText>
-      </w:r>
-      <w:r>
-        <w:instrText>judge</w:instrText>
-      </w:r>
-      <w:r>
-        <w:rPr>
-          <w:lang w:val="ru-RU"/>
-        </w:rPr>
-        <w:instrText>.</w:instrText>
-      </w:r>
-      <w:r>
-        <w:instrText>softuni</w:instrText>
-      </w:r>
-      <w:r>
-        <w:rPr>
-          <w:lang w:val="ru-RU"/>
-        </w:rPr>
-        <w:instrText>.</w:instrText>
-      </w:r>
-      <w:r>
-        <w:instrText>org</w:instrText>
-      </w:r>
-      <w:r>
-        <w:rPr>
-          <w:lang w:val="ru-RU"/>
-        </w:rPr>
-        <w:instrText>/</w:instrText>
-      </w:r>
-      <w:r>
-        <w:instrText>Contests</w:instrText>
-      </w:r>
-      <w:r>
-        <w:rPr>
-          <w:lang w:val="ru-RU"/>
-        </w:rPr>
-        <w:instrText>/</w:instrText>
-      </w:r>
-      <w:r>
-        <w:instrText>Practice</w:instrText>
-      </w:r>
-      <w:r>
-        <w:rPr>
-          <w:lang w:val="ru-RU"/>
-        </w:rPr>
-        <w:instrText>/</w:instrText>
-      </w:r>
-      <w:r>
-        <w:instrText>Index</w:instrText>
-      </w:r>
-      <w:r>
-        <w:rPr>
-          <w:lang w:val="ru-RU"/>
-        </w:rPr>
-        <w:instrText>/4776" \</w:instrText>
-      </w:r>
-      <w:r>
-        <w:instrText>l</w:instrText>
-      </w:r>
-      <w:r>
-        <w:rPr>
-          <w:lang w:val="ru-RU"/>
-        </w:rPr>
-        <w:instrText xml:space="preserve"> "0"</w:instrText>
-      </w:r>
-      <w:r>
-        <w:fldChar w:fldCharType="separate"/>
-      </w:r>
-      <w:r>
-        <w:rPr>
-          <w:rStyle w:val="Hyperlink"/>
-        </w:rPr>
-        <w:t>https</w:t>
-      </w:r>
-      <w:r>
-        <w:rPr>
-          <w:rStyle w:val="Hyperlink"/>
-          <w:lang w:val="ru-RU"/>
-        </w:rPr>
-        <w:t>://</w:t>
-      </w:r>
-      <w:r>
-        <w:rPr>
-          <w:rStyle w:val="Hyperlink"/>
-        </w:rPr>
-        <w:t>judge</w:t>
-      </w:r>
-      <w:r>
-        <w:rPr>
-          <w:rStyle w:val="Hyperlink"/>
-          <w:lang w:val="ru-RU"/>
-        </w:rPr>
-        <w:t>.</w:t>
-      </w:r>
-      <w:proofErr w:type="spellStart"/>
-      <w:r>
-        <w:rPr>
-          <w:rStyle w:val="Hyperlink"/>
-        </w:rPr>
-        <w:t>softuni</w:t>
-      </w:r>
-      <w:proofErr w:type="spellEnd"/>
-      <w:r>
-        <w:rPr>
-          <w:rStyle w:val="Hyperlink"/>
-          <w:lang w:val="ru-RU"/>
-        </w:rPr>
-        <w:t>.</w:t>
-      </w:r>
-      <w:r>
-        <w:rPr>
-          <w:rStyle w:val="Hyperlink"/>
-        </w:rPr>
-        <w:t>org</w:t>
-      </w:r>
-      <w:r>
-        <w:rPr>
-          <w:rStyle w:val="Hyperlink"/>
-          <w:lang w:val="ru-RU"/>
-        </w:rPr>
-        <w:t>/</w:t>
-      </w:r>
-      <w:r>
-        <w:rPr>
-          <w:rStyle w:val="Hyperlink"/>
-        </w:rPr>
-        <w:t>Contests</w:t>
-      </w:r>
-      <w:r>
-        <w:rPr>
-          <w:rStyle w:val="Hyperlink"/>
-          <w:lang w:val="ru-RU"/>
-        </w:rPr>
-        <w:t>/</w:t>
-      </w:r>
-      <w:r>
-        <w:rPr>
-          <w:rStyle w:val="Hyperlink"/>
-        </w:rPr>
-        <w:t>Practice</w:t>
-      </w:r>
-      <w:r>
-        <w:rPr>
-          <w:rStyle w:val="Hyperlink"/>
-          <w:lang w:val="ru-RU"/>
-        </w:rPr>
-        <w:t>/</w:t>
-      </w:r>
-      <w:r>
-        <w:rPr>
-          <w:rStyle w:val="Hyperlink"/>
-        </w:rPr>
-        <w:t>Index</w:t>
-      </w:r>
-      <w:r>
-        <w:rPr>
-          <w:rStyle w:val="Hyperlink"/>
-          <w:lang w:val="ru-RU"/>
-        </w:rPr>
-        <w:t>/4776#0</w:t>
-      </w:r>
-      <w:r>
-        <w:rPr>
-          <w:rStyle w:val="Hyperlink"/>
-          <w:lang w:val="ru-RU"/>
-        </w:rPr>
-        <w:fldChar w:fldCharType="end"/>
-      </w:r>
+      <w:hyperlink r:id="rId8" w:anchor="0" w:history="1">
+        <w:r>
+          <w:rPr>
+            <w:rStyle w:val="Hyperlink"/>
+          </w:rPr>
+          <w:t>https</w:t>
+        </w:r>
+        <w:r>
+          <w:rPr>
+            <w:rStyle w:val="Hyperlink"/>
+            <w:lang w:val="ru-RU"/>
+          </w:rPr>
+          <w:t>://</w:t>
+        </w:r>
+        <w:r>
+          <w:rPr>
+            <w:rStyle w:val="Hyperlink"/>
+          </w:rPr>
+          <w:t>judge</w:t>
+        </w:r>
+        <w:r>
+          <w:rPr>
+            <w:rStyle w:val="Hyperlink"/>
+            <w:lang w:val="ru-RU"/>
+          </w:rPr>
+          <w:t>.</w:t>
+        </w:r>
+        <w:r>
+          <w:rPr>
+            <w:rStyle w:val="Hyperlink"/>
+          </w:rPr>
+          <w:t>softuni</w:t>
+        </w:r>
+        <w:r>
+          <w:rPr>
+            <w:rStyle w:val="Hyperlink"/>
+            <w:lang w:val="ru-RU"/>
+          </w:rPr>
+          <w:t>.</w:t>
+        </w:r>
+        <w:r>
+          <w:rPr>
+            <w:rStyle w:val="Hyperlink"/>
+          </w:rPr>
+          <w:t>org</w:t>
+        </w:r>
+        <w:r>
+          <w:rPr>
+            <w:rStyle w:val="Hyperlink"/>
+            <w:lang w:val="ru-RU"/>
+          </w:rPr>
+          <w:t>/</w:t>
+        </w:r>
+        <w:r>
+          <w:rPr>
+            <w:rStyle w:val="Hyperlink"/>
+          </w:rPr>
+          <w:t>Contests</w:t>
+        </w:r>
+        <w:r>
+          <w:rPr>
+            <w:rStyle w:val="Hyperlink"/>
+            <w:lang w:val="ru-RU"/>
+          </w:rPr>
+          <w:t>/</w:t>
+        </w:r>
+        <w:r>
+          <w:rPr>
+            <w:rStyle w:val="Hyperlink"/>
+          </w:rPr>
+          <w:t>Practice</w:t>
+        </w:r>
+        <w:r>
+          <w:rPr>
+            <w:rStyle w:val="Hyperlink"/>
+            <w:lang w:val="ru-RU"/>
+          </w:rPr>
+          <w:t>/</w:t>
+        </w:r>
+        <w:r>
+          <w:rPr>
+            <w:rStyle w:val="Hyperlink"/>
+          </w:rPr>
+          <w:t>Index</w:t>
+        </w:r>
+        <w:r>
+          <w:rPr>
+            <w:rStyle w:val="Hyperlink"/>
+            <w:lang w:val="ru-RU"/>
+          </w:rPr>
+          <w:t>/4776#0</w:t>
+        </w:r>
+      </w:hyperlink>
     </w:p>
     <w:p>
       <w:pPr>
@@ -464,26 +370,11 @@
         </w:rPr>
         <w:t xml:space="preserve">, </w:t>
       </w:r>
-      <w:proofErr w:type="spellStart"/>
       <w:r>
         <w:rPr>
           <w:rFonts w:eastAsia="Times New Roman" w:cs="Times New Roman"/>
         </w:rPr>
-        <w:t>PublicationYear</w:t>
-      </w:r>
-      <w:proofErr w:type="spellEnd"/>
-      <w:r>
-        <w:rPr>
-          <w:rFonts w:eastAsia="Times New Roman" w:cs="Times New Roman"/>
-        </w:rPr>
-        <w:t xml:space="preserve">, </w:t>
-      </w:r>
-      <w:proofErr w:type="spellStart"/>
-      <w:r>
-        <w:rPr>
-          <w:rFonts w:eastAsia="Times New Roman" w:cs="Times New Roman"/>
-        </w:rPr>
-        <w:t>AuthorI</w:t>
+        <w:t>PublicationYear, AuthorI</w:t>
       </w:r>
       <w:r>
         <w:rPr>
@@ -491,7 +382,6 @@
         </w:rPr>
         <w:t>d</w:t>
       </w:r>
-      <w:proofErr w:type="spellEnd"/>
       <w:r>
         <w:rPr>
           <w:noProof/>
@@ -1112,7 +1002,6 @@
                 <w:bCs/>
               </w:rPr>
             </w:pPr>
-            <w:proofErr w:type="spellStart"/>
             <w:r>
               <w:rPr>
                 <w:rFonts w:eastAsia="Times New Roman" w:cs="Times New Roman"/>
@@ -1121,7 +1010,6 @@
               </w:rPr>
               <w:t>PublicationYear</w:t>
             </w:r>
-            <w:proofErr w:type="spellEnd"/>
           </w:p>
         </w:tc>
         <w:tc>
@@ -1139,7 +1027,6 @@
                 <w:bCs/>
               </w:rPr>
             </w:pPr>
-            <w:proofErr w:type="spellStart"/>
             <w:r>
               <w:rPr>
                 <w:rFonts w:eastAsia="Times New Roman" w:cs="Times New Roman"/>
@@ -1156,7 +1043,6 @@
               </w:rPr>
               <w:t>d</w:t>
             </w:r>
-            <w:proofErr w:type="spellEnd"/>
           </w:p>
         </w:tc>
       </w:tr>
@@ -2170,7 +2056,6 @@
                 <w:bCs/>
               </w:rPr>
             </w:pPr>
-            <w:proofErr w:type="spellStart"/>
             <w:r>
               <w:rPr>
                 <w:rFonts w:eastAsia="Times New Roman" w:cs="Times New Roman"/>
@@ -2179,7 +2064,6 @@
               </w:rPr>
               <w:t>PublicationYear</w:t>
             </w:r>
-            <w:proofErr w:type="spellEnd"/>
           </w:p>
         </w:tc>
         <w:tc>
@@ -2197,7 +2081,6 @@
                 <w:bCs/>
               </w:rPr>
             </w:pPr>
-            <w:proofErr w:type="spellStart"/>
             <w:r>
               <w:rPr>
                 <w:rFonts w:eastAsia="Times New Roman" w:cs="Times New Roman"/>
@@ -2214,7 +2097,6 @@
               </w:rPr>
               <w:t>d</w:t>
             </w:r>
-            <w:proofErr w:type="spellEnd"/>
           </w:p>
         </w:tc>
       </w:tr>
@@ -2641,7 +2523,33 @@
         <w:rPr>
           <w:lang w:val="bg-BG"/>
         </w:rPr>
-        <w:t xml:space="preserve"> на книга с </w:t>
+        <w:t xml:space="preserve"> на книга</w:t>
+      </w:r>
+      <w:r>
+        <w:rPr>
+          <w:lang w:val="ru-RU"/>
+        </w:rPr>
+        <w:t xml:space="preserve"> </w:t>
+      </w:r>
+      <w:r>
+        <w:rPr>
+          <w:lang w:val="bg-BG"/>
+        </w:rPr>
+        <w:t xml:space="preserve">от таблицата </w:t>
+      </w:r>
+      <w:r>
+        <w:rPr>
+          <w:rFonts w:ascii="Consolas" w:hAnsi="Consolas"/>
+          <w:b/>
+          <w:bCs/>
+        </w:rPr>
+        <w:t>Books</w:t>
+      </w:r>
+      <w:r>
+        <w:rPr>
+          <w:lang w:val="bg-BG"/>
+        </w:rPr>
+        <w:t xml:space="preserve"> с </w:t>
       </w:r>
       <w:r>
         <w:rPr>
@@ -2705,6 +2613,505 @@
         <w:t>Изберете всички записи от таблицата.</w:t>
       </w:r>
     </w:p>
+    <w:p>
+      <w:pPr>
+        <w:pStyle w:val="Heading4"/>
+      </w:pPr>
+      <w:r>
+        <w:rPr>
+          <w:lang w:val="bg-BG"/>
+        </w:rPr>
+        <w:t>Пример</w:t>
+      </w:r>
+    </w:p>
+    <w:p>
+      <w:pPr>
+        <w:pStyle w:val="Heading3"/>
+        <w:spacing w:before="240"/>
+      </w:pPr>
+      <w:r>
+        <w:t>Books:</w:t>
+      </w:r>
+    </w:p>
+    <w:tbl>
+      <w:tblPr>
+        <w:tblStyle w:val="TableGrid"/>
+        <w:tblW w:w="0" w:type="auto"/>
+        <w:tblCellMar>
+          <w:top w:w="216" w:type="dxa"/>
+          <w:left w:w="360" w:type="dxa"/>
+          <w:bottom w:w="216" w:type="dxa"/>
+          <w:right w:w="360" w:type="dxa"/>
+        </w:tblCellMar>
+        <w:tblLook w:val="04A0" w:firstRow="1" w:lastRow="0" w:firstColumn="1" w:lastColumn="0" w:noHBand="0" w:noVBand="1"/>
+      </w:tblPr>
+      <w:tblGrid>
+        <w:gridCol w:w="1007"/>
+        <w:gridCol w:w="1865"/>
+        <w:gridCol w:w="2270"/>
+        <w:gridCol w:w="1649"/>
+      </w:tblGrid>
+      <w:tr>
+        <w:tc>
+          <w:tcPr>
+            <w:tcW w:w="1007" w:type="dxa"/>
+            <w:shd w:val="clear" w:color="auto" w:fill="BFBFBF" w:themeFill="background1" w:themeFillShade="BF"/>
+            <w:vAlign w:val="center"/>
+          </w:tcPr>
+          <w:p>
+            <w:pPr>
+              <w:jc w:val="center"/>
+              <w:rPr>
+                <w:rFonts w:eastAsia="Times New Roman" w:cs="Times New Roman"/>
+                <w:b/>
+                <w:bCs/>
+              </w:rPr>
+            </w:pPr>
+            <w:r>
+              <w:rPr>
+                <w:rFonts w:eastAsia="Times New Roman" w:cs="Times New Roman"/>
+                <w:b/>
+                <w:bCs/>
+              </w:rPr>
+              <w:t>Id</w:t>
+            </w:r>
+          </w:p>
+        </w:tc>
+        <w:tc>
+          <w:tcPr>
+            <w:tcW w:w="1865" w:type="dxa"/>
+            <w:shd w:val="clear" w:color="auto" w:fill="BFBFBF" w:themeFill="background1" w:themeFillShade="BF"/>
+            <w:vAlign w:val="bottom"/>
+          </w:tcPr>
+          <w:p>
+            <w:pPr>
+              <w:jc w:val="center"/>
+              <w:rPr>
+                <w:rFonts w:eastAsia="Times New Roman" w:cs="Times New Roman"/>
+                <w:b/>
+                <w:bCs/>
+              </w:rPr>
+            </w:pPr>
+            <w:r>
+              <w:rPr>
+                <w:rFonts w:eastAsia="Times New Roman" w:cs="Times New Roman"/>
+                <w:b/>
+                <w:bCs/>
+              </w:rPr>
+              <w:t>Title</w:t>
+            </w:r>
+          </w:p>
+        </w:tc>
+        <w:tc>
+          <w:tcPr>
+            <w:tcW w:w="2270" w:type="dxa"/>
+            <w:shd w:val="clear" w:color="auto" w:fill="BFBFBF" w:themeFill="background1" w:themeFillShade="BF"/>
+            <w:vAlign w:val="bottom"/>
+          </w:tcPr>
+          <w:p>
+            <w:pPr>
+              <w:jc w:val="center"/>
+              <w:rPr>
+                <w:rFonts w:eastAsia="Times New Roman" w:cs="Times New Roman"/>
+                <w:b/>
+                <w:bCs/>
+              </w:rPr>
+            </w:pPr>
+            <w:r>
+              <w:rPr>
+                <w:rFonts w:eastAsia="Times New Roman" w:cs="Times New Roman"/>
+                <w:b/>
+                <w:bCs/>
+              </w:rPr>
+              <w:t>PublicationYear</w:t>
+            </w:r>
+          </w:p>
+        </w:tc>
+        <w:tc>
+          <w:tcPr>
+            <w:tcW w:w="1649" w:type="dxa"/>
+            <w:shd w:val="clear" w:color="auto" w:fill="BFBFBF" w:themeFill="background1" w:themeFillShade="BF"/>
+            <w:vAlign w:val="bottom"/>
+          </w:tcPr>
+          <w:p>
+            <w:pPr>
+              <w:jc w:val="center"/>
+              <w:rPr>
+                <w:rFonts w:eastAsia="Times New Roman" w:cs="Times New Roman"/>
+                <w:b/>
+                <w:bCs/>
+              </w:rPr>
+            </w:pPr>
+            <w:r>
+              <w:rPr>
+                <w:rFonts w:eastAsia="Times New Roman" w:cs="Times New Roman"/>
+                <w:b/>
+                <w:bCs/>
+              </w:rPr>
+              <w:t>AuthorI</w:t>
+            </w:r>
+            <w:r>
+              <w:rPr>
+                <w:rFonts w:eastAsia="Times New Roman" w:cs="Times New Roman"/>
+                <w:b/>
+                <w:bCs/>
+              </w:rPr>
+              <w:t>d</w:t>
+            </w:r>
+          </w:p>
+        </w:tc>
+      </w:tr>
+      <w:tr>
+        <w:tc>
+          <w:tcPr>
+            <w:tcW w:w="1007" w:type="dxa"/>
+            <w:vAlign w:val="bottom"/>
+          </w:tcPr>
+          <w:p>
+            <w:pPr>
+              <w:rPr>
+                <w:rFonts w:eastAsia="Times New Roman" w:cs="Times New Roman"/>
+                <w:lang w:val="bg-BG"/>
+              </w:rPr>
+            </w:pPr>
+            <w:r>
+              <w:rPr>
+                <w:rFonts w:eastAsia="Times New Roman" w:cs="Times New Roman"/>
+                <w:lang w:val="bg-BG"/>
+              </w:rPr>
+              <w:t>1</w:t>
+            </w:r>
+          </w:p>
+        </w:tc>
+        <w:tc>
+          <w:tcPr>
+            <w:tcW w:w="1865" w:type="dxa"/>
+            <w:vAlign w:val="bottom"/>
+          </w:tcPr>
+          <w:p>
+            <w:pPr>
+              <w:rPr>
+                <w:rFonts w:eastAsia="Times New Roman" w:cs="Times New Roman"/>
+                <w:lang w:val="bg-BG"/>
+              </w:rPr>
+            </w:pPr>
+            <w:r>
+              <w:rPr>
+                <w:rFonts w:eastAsia="Times New Roman" w:cs="Times New Roman"/>
+                <w:lang w:val="bg-BG"/>
+              </w:rPr>
+              <w:t>Pod Igoto</w:t>
+            </w:r>
+          </w:p>
+        </w:tc>
+        <w:tc>
+          <w:tcPr>
+            <w:tcW w:w="2270" w:type="dxa"/>
+            <w:vAlign w:val="bottom"/>
+          </w:tcPr>
+          <w:p>
+            <w:pPr>
+              <w:rPr>
+                <w:rFonts w:eastAsia="Times New Roman" w:cs="Times New Roman"/>
+              </w:rPr>
+            </w:pPr>
+            <w:r>
+              <w:rPr>
+                <w:rFonts w:eastAsia="Times New Roman" w:cs="Times New Roman"/>
+                <w:lang w:val="bg-BG"/>
+              </w:rPr>
+              <w:t>188</w:t>
+            </w:r>
+            <w:r>
+              <w:rPr>
+                <w:rFonts w:eastAsia="Times New Roman" w:cs="Times New Roman"/>
+              </w:rPr>
+              <w:t>8</w:t>
+            </w:r>
+          </w:p>
+        </w:tc>
+        <w:tc>
+          <w:tcPr>
+            <w:tcW w:w="1649" w:type="dxa"/>
+            <w:vAlign w:val="bottom"/>
+          </w:tcPr>
+          <w:p>
+            <w:pPr>
+              <w:rPr>
+                <w:rFonts w:eastAsia="Times New Roman" w:cs="Times New Roman"/>
+                <w:lang w:val="bg-BG"/>
+              </w:rPr>
+            </w:pPr>
+            <w:r>
+              <w:rPr>
+                <w:rFonts w:eastAsia="Times New Roman" w:cs="Times New Roman"/>
+                <w:lang w:val="bg-BG"/>
+              </w:rPr>
+              <w:t>1</w:t>
+            </w:r>
+          </w:p>
+        </w:tc>
+      </w:tr>
+      <w:tr>
+        <w:tc>
+          <w:tcPr>
+            <w:tcW w:w="1007" w:type="dxa"/>
+            <w:vAlign w:val="bottom"/>
+          </w:tcPr>
+          <w:p>
+            <w:pPr>
+              <w:rPr>
+                <w:rFonts w:eastAsia="Times New Roman" w:cs="Times New Roman"/>
+                <w:lang w:val="bg-BG"/>
+              </w:rPr>
+            </w:pPr>
+            <w:r>
+              <w:rPr>
+                <w:rFonts w:eastAsia="Times New Roman" w:cs="Times New Roman"/>
+                <w:lang w:val="bg-BG"/>
+              </w:rPr>
+              <w:t>2</w:t>
+            </w:r>
+          </w:p>
+        </w:tc>
+        <w:tc>
+          <w:tcPr>
+            <w:tcW w:w="1865" w:type="dxa"/>
+            <w:vAlign w:val="bottom"/>
+          </w:tcPr>
+          <w:p>
+            <w:pPr>
+              <w:rPr>
+                <w:rFonts w:eastAsia="Times New Roman" w:cs="Times New Roman"/>
+                <w:lang w:val="bg-BG"/>
+              </w:rPr>
+            </w:pPr>
+            <w:r>
+              <w:rPr>
+                <w:rFonts w:eastAsia="Times New Roman" w:cs="Times New Roman"/>
+                <w:lang w:val="bg-BG"/>
+              </w:rPr>
+              <w:t>Bay Ganyo</w:t>
+            </w:r>
+          </w:p>
+        </w:tc>
+        <w:tc>
+          <w:tcPr>
+            <w:tcW w:w="2270" w:type="dxa"/>
+            <w:vAlign w:val="bottom"/>
+          </w:tcPr>
+          <w:p>
+            <w:pPr>
+              <w:rPr>
+                <w:rFonts w:eastAsia="Times New Roman" w:cs="Times New Roman"/>
+                <w:lang w:val="bg-BG"/>
+              </w:rPr>
+            </w:pPr>
+            <w:r>
+              <w:rPr>
+                <w:rFonts w:eastAsia="Times New Roman" w:cs="Times New Roman"/>
+                <w:lang w:val="bg-BG"/>
+              </w:rPr>
+              <w:t>1895</w:t>
+            </w:r>
+          </w:p>
+        </w:tc>
+        <w:tc>
+          <w:tcPr>
+            <w:tcW w:w="1649" w:type="dxa"/>
+            <w:vAlign w:val="bottom"/>
+          </w:tcPr>
+          <w:p>
+            <w:pPr>
+              <w:rPr>
+                <w:rFonts w:eastAsia="Times New Roman" w:cs="Times New Roman"/>
+                <w:lang w:val="bg-BG"/>
+              </w:rPr>
+            </w:pPr>
+            <w:r>
+              <w:rPr>
+                <w:rFonts w:eastAsia="Times New Roman" w:cs="Times New Roman"/>
+                <w:lang w:val="bg-BG"/>
+              </w:rPr>
+              <w:t>2</w:t>
+            </w:r>
+          </w:p>
+        </w:tc>
+      </w:tr>
+      <w:tr>
+        <w:tc>
+          <w:tcPr>
+            <w:tcW w:w="1007" w:type="dxa"/>
+            <w:vAlign w:val="bottom"/>
+          </w:tcPr>
+          <w:p>
+            <w:pPr>
+              <w:rPr>
+                <w:rFonts w:eastAsia="Times New Roman" w:cs="Times New Roman"/>
+                <w:lang w:val="bg-BG"/>
+              </w:rPr>
+            </w:pPr>
+            <w:r>
+              <w:rPr>
+                <w:rFonts w:eastAsia="Times New Roman" w:cs="Times New Roman"/>
+                <w:lang w:val="bg-BG"/>
+              </w:rPr>
+              <w:t>3</w:t>
+            </w:r>
+          </w:p>
+        </w:tc>
+        <w:tc>
+          <w:tcPr>
+            <w:tcW w:w="1865" w:type="dxa"/>
+            <w:vAlign w:val="bottom"/>
+          </w:tcPr>
+          <w:p>
+            <w:pPr>
+              <w:rPr>
+                <w:rFonts w:eastAsia="Times New Roman" w:cs="Times New Roman"/>
+                <w:lang w:val="bg-BG"/>
+              </w:rPr>
+            </w:pPr>
+            <w:r>
+              <w:rPr>
+                <w:rFonts w:eastAsia="Times New Roman" w:cs="Times New Roman"/>
+                <w:lang w:val="bg-BG"/>
+              </w:rPr>
+              <w:t>Yan Bibiyan</w:t>
+            </w:r>
+          </w:p>
+        </w:tc>
+        <w:tc>
+          <w:tcPr>
+            <w:tcW w:w="2270" w:type="dxa"/>
+            <w:vAlign w:val="bottom"/>
+          </w:tcPr>
+          <w:p>
+            <w:pPr>
+              <w:rPr>
+                <w:rFonts w:eastAsia="Times New Roman" w:cs="Times New Roman"/>
+                <w:lang w:val="bg-BG"/>
+              </w:rPr>
+            </w:pPr>
+            <w:r>
+              <w:rPr>
+                <w:rFonts w:eastAsia="Times New Roman" w:cs="Times New Roman"/>
+                <w:lang w:val="bg-BG"/>
+              </w:rPr>
+              <w:t>1923</w:t>
+            </w:r>
+          </w:p>
+        </w:tc>
+        <w:tc>
+          <w:tcPr>
+            <w:tcW w:w="1649" w:type="dxa"/>
+            <w:vAlign w:val="bottom"/>
+          </w:tcPr>
+          <w:p>
+            <w:pPr>
+              <w:rPr>
+                <w:rFonts w:eastAsia="Times New Roman" w:cs="Times New Roman"/>
+                <w:lang w:val="bg-BG"/>
+              </w:rPr>
+            </w:pPr>
+            <w:r>
+              <w:rPr>
+                <w:rFonts w:eastAsia="Times New Roman" w:cs="Times New Roman"/>
+                <w:lang w:val="bg-BG"/>
+              </w:rPr>
+              <w:t>3</w:t>
+            </w:r>
+          </w:p>
+        </w:tc>
+      </w:tr>
+      <w:tr>
+        <w:tc>
+          <w:tcPr>
+            <w:tcW w:w="1007" w:type="dxa"/>
+            <w:vAlign w:val="bottom"/>
+          </w:tcPr>
+          <w:p>
+            <w:pPr>
+              <w:rPr>
+                <w:rFonts w:eastAsia="Times New Roman" w:cs="Times New Roman"/>
+                <w:lang w:val="bg-BG"/>
+              </w:rPr>
+            </w:pPr>
+            <w:r>
+              <w:rPr>
+                <w:rFonts w:eastAsia="Times New Roman" w:cs="Times New Roman"/>
+                <w:lang w:val="bg-BG"/>
+              </w:rPr>
+              <w:t>4</w:t>
+            </w:r>
+          </w:p>
+        </w:tc>
+        <w:tc>
+          <w:tcPr>
+            <w:tcW w:w="1865" w:type="dxa"/>
+            <w:vAlign w:val="bottom"/>
+          </w:tcPr>
+          <w:p>
+            <w:pPr>
+              <w:rPr>
+                <w:rFonts w:eastAsia="Times New Roman" w:cs="Times New Roman"/>
+                <w:lang w:val="bg-BG"/>
+              </w:rPr>
+            </w:pPr>
+            <w:r>
+              <w:rPr>
+                <w:rFonts w:eastAsia="Times New Roman" w:cs="Times New Roman"/>
+                <w:lang w:val="bg-BG"/>
+              </w:rPr>
+              <w:t>Shadows</w:t>
+            </w:r>
+          </w:p>
+        </w:tc>
+        <w:tc>
+          <w:tcPr>
+            <w:tcW w:w="2270" w:type="dxa"/>
+            <w:vAlign w:val="bottom"/>
+          </w:tcPr>
+          <w:p>
+            <w:pPr>
+              <w:rPr>
+                <w:rFonts w:eastAsia="Times New Roman" w:cs="Times New Roman"/>
+                <w:lang w:val="bg-BG"/>
+              </w:rPr>
+            </w:pPr>
+            <w:r>
+              <w:rPr>
+                <w:rFonts w:eastAsia="Times New Roman" w:cs="Times New Roman"/>
+                <w:lang w:val="bg-BG"/>
+              </w:rPr>
+              <w:t>1911</w:t>
+            </w:r>
+          </w:p>
+        </w:tc>
+        <w:tc>
+          <w:tcPr>
+            <w:tcW w:w="1649" w:type="dxa"/>
+            <w:vAlign w:val="bottom"/>
+          </w:tcPr>
+          <w:p>
+            <w:pPr>
+              <w:rPr>
+                <w:rFonts w:eastAsia="Times New Roman" w:cs="Times New Roman"/>
+                <w:lang w:val="bg-BG"/>
+              </w:rPr>
+            </w:pPr>
+            <w:r>
+              <w:rPr>
+                <w:rFonts w:eastAsia="Times New Roman" w:cs="Times New Roman"/>
+                <w:lang w:val="bg-BG"/>
+              </w:rPr>
+              <w:t>4</w:t>
+            </w:r>
+          </w:p>
+        </w:tc>
+      </w:tr>
+    </w:tbl>
+    <w:p/>
     <w:sectPr>
       <w:pgSz w:w="12240" w:h="15840"/>
       <w:pgMar w:top="1440" w:right="1440" w:bottom="1440" w:left="1440" w:header="720" w:footer="720" w:gutter="0"/>
@@ -7865,7 +8272,7 @@
   <w:style w:type="paragraph" w:default="1" w:styleId="Normal">
     <w:name w:val="Normal"/>
     <w:qFormat/>
-    <w:rsid w:val="0036408C"/>
+    <w:rsid w:val="00E61E8C"/>
     <w:pPr>
       <w:spacing w:before="80" w:after="120"/>
     </w:pPr>

</xml_diff>

<commit_message>
Updating SQL CRUD more exercises
</commit_message>
<xml_diff>
--- a/Courses/Software-Sciences/Module-3-Databases-New/05-SQL-INSERT-UPDATE-DELETE/05-SQL-INSERT-UPDATE-DELETE-More-Exercises.docx
+++ b/Courses/Software-Sciences/Module-3-Databases-New/05-SQL-INSERT-UPDATE-DELETE/05-SQL-INSERT-UPDATE-DELETE-More-Exercises.docx
@@ -88,99 +88,193 @@
         </w:rPr>
         <w:t xml:space="preserve">: </w:t>
       </w:r>
-      <w:hyperlink r:id="rId8" w:anchor="0" w:history="1">
-        <w:r>
-          <w:rPr>
-            <w:rStyle w:val="Hyperlink"/>
-          </w:rPr>
-          <w:t>https</w:t>
-        </w:r>
-        <w:r>
-          <w:rPr>
-            <w:rStyle w:val="Hyperlink"/>
-            <w:lang w:val="ru-RU"/>
-          </w:rPr>
-          <w:t>://</w:t>
-        </w:r>
-        <w:r>
-          <w:rPr>
-            <w:rStyle w:val="Hyperlink"/>
-          </w:rPr>
-          <w:t>judge</w:t>
-        </w:r>
-        <w:r>
-          <w:rPr>
-            <w:rStyle w:val="Hyperlink"/>
-            <w:lang w:val="ru-RU"/>
-          </w:rPr>
-          <w:t>.</w:t>
-        </w:r>
-        <w:r>
-          <w:rPr>
-            <w:rStyle w:val="Hyperlink"/>
-          </w:rPr>
-          <w:t>softuni</w:t>
-        </w:r>
-        <w:r>
-          <w:rPr>
-            <w:rStyle w:val="Hyperlink"/>
-            <w:lang w:val="ru-RU"/>
-          </w:rPr>
-          <w:t>.</w:t>
-        </w:r>
-        <w:r>
-          <w:rPr>
-            <w:rStyle w:val="Hyperlink"/>
-          </w:rPr>
-          <w:t>org</w:t>
-        </w:r>
-        <w:r>
-          <w:rPr>
-            <w:rStyle w:val="Hyperlink"/>
-            <w:lang w:val="ru-RU"/>
-          </w:rPr>
-          <w:t>/</w:t>
-        </w:r>
-        <w:r>
-          <w:rPr>
-            <w:rStyle w:val="Hyperlink"/>
-          </w:rPr>
-          <w:t>Contests</w:t>
-        </w:r>
-        <w:r>
-          <w:rPr>
-            <w:rStyle w:val="Hyperlink"/>
-            <w:lang w:val="ru-RU"/>
-          </w:rPr>
-          <w:t>/</w:t>
-        </w:r>
-        <w:r>
-          <w:rPr>
-            <w:rStyle w:val="Hyperlink"/>
-          </w:rPr>
-          <w:t>Practice</w:t>
-        </w:r>
-        <w:r>
-          <w:rPr>
-            <w:rStyle w:val="Hyperlink"/>
-            <w:lang w:val="ru-RU"/>
-          </w:rPr>
-          <w:t>/</w:t>
-        </w:r>
-        <w:r>
-          <w:rPr>
-            <w:rStyle w:val="Hyperlink"/>
-          </w:rPr>
-          <w:t>Index</w:t>
-        </w:r>
-        <w:r>
-          <w:rPr>
-            <w:rStyle w:val="Hyperlink"/>
-            <w:lang w:val="ru-RU"/>
-          </w:rPr>
-          <w:t>/4776#0</w:t>
-        </w:r>
-      </w:hyperlink>
+      <w:r>
+        <w:fldChar w:fldCharType="begin"/>
+      </w:r>
+      <w:r>
+        <w:instrText>HYPERLINK</w:instrText>
+      </w:r>
+      <w:r>
+        <w:rPr>
+          <w:lang w:val="ru-RU"/>
+        </w:rPr>
+        <w:instrText xml:space="preserve"> "</w:instrText>
+      </w:r>
+      <w:r>
+        <w:instrText>https</w:instrText>
+      </w:r>
+      <w:r>
+        <w:rPr>
+          <w:lang w:val="ru-RU"/>
+        </w:rPr>
+        <w:instrText>://</w:instrText>
+      </w:r>
+      <w:r>
+        <w:instrText>judge</w:instrText>
+      </w:r>
+      <w:r>
+        <w:rPr>
+          <w:lang w:val="ru-RU"/>
+        </w:rPr>
+        <w:instrText>.</w:instrText>
+      </w:r>
+      <w:r>
+        <w:instrText>softuni</w:instrText>
+      </w:r>
+      <w:r>
+        <w:rPr>
+          <w:lang w:val="ru-RU"/>
+        </w:rPr>
+        <w:instrText>.</w:instrText>
+      </w:r>
+      <w:r>
+        <w:instrText>org</w:instrText>
+      </w:r>
+      <w:r>
+        <w:rPr>
+          <w:lang w:val="ru-RU"/>
+        </w:rPr>
+        <w:instrText>/</w:instrText>
+      </w:r>
+      <w:r>
+        <w:instrText>Contests</w:instrText>
+      </w:r>
+      <w:r>
+        <w:rPr>
+          <w:lang w:val="ru-RU"/>
+        </w:rPr>
+        <w:instrText>/</w:instrText>
+      </w:r>
+      <w:r>
+        <w:instrText>Practice</w:instrText>
+      </w:r>
+      <w:r>
+        <w:rPr>
+          <w:lang w:val="ru-RU"/>
+        </w:rPr>
+        <w:instrText>/</w:instrText>
+      </w:r>
+      <w:r>
+        <w:instrText>Index</w:instrText>
+      </w:r>
+      <w:r>
+        <w:rPr>
+          <w:lang w:val="ru-RU"/>
+        </w:rPr>
+        <w:instrText>/4776" \</w:instrText>
+      </w:r>
+      <w:r>
+        <w:instrText>l</w:instrText>
+      </w:r>
+      <w:r>
+        <w:rPr>
+          <w:lang w:val="ru-RU"/>
+        </w:rPr>
+        <w:instrText xml:space="preserve"> "0"</w:instrText>
+      </w:r>
+      <w:r>
+        <w:fldChar w:fldCharType="separate"/>
+      </w:r>
+      <w:r>
+        <w:rPr>
+          <w:rStyle w:val="Hyperlink"/>
+        </w:rPr>
+        <w:t>https</w:t>
+      </w:r>
+      <w:r>
+        <w:rPr>
+          <w:rStyle w:val="Hyperlink"/>
+          <w:lang w:val="ru-RU"/>
+        </w:rPr>
+        <w:t>://</w:t>
+      </w:r>
+      <w:r>
+        <w:rPr>
+          <w:rStyle w:val="Hyperlink"/>
+        </w:rPr>
+        <w:t>judge</w:t>
+      </w:r>
+      <w:r>
+        <w:rPr>
+          <w:rStyle w:val="Hyperlink"/>
+          <w:lang w:val="ru-RU"/>
+        </w:rPr>
+        <w:t>.</w:t>
+      </w:r>
+      <w:proofErr w:type="spellStart"/>
+      <w:r>
+        <w:rPr>
+          <w:rStyle w:val="Hyperlink"/>
+        </w:rPr>
+        <w:t>softuni</w:t>
+      </w:r>
+      <w:proofErr w:type="spellEnd"/>
+      <w:r>
+        <w:rPr>
+          <w:rStyle w:val="Hyperlink"/>
+          <w:lang w:val="ru-RU"/>
+        </w:rPr>
+        <w:t>.</w:t>
+      </w:r>
+      <w:r>
+        <w:rPr>
+          <w:rStyle w:val="Hyperlink"/>
+        </w:rPr>
+        <w:t>org</w:t>
+      </w:r>
+      <w:r>
+        <w:rPr>
+          <w:rStyle w:val="Hyperlink"/>
+          <w:lang w:val="ru-RU"/>
+        </w:rPr>
+        <w:t>/</w:t>
+      </w:r>
+      <w:r>
+        <w:rPr>
+          <w:rStyle w:val="Hyperlink"/>
+        </w:rPr>
+        <w:t>Contests</w:t>
+      </w:r>
+      <w:r>
+        <w:rPr>
+          <w:rStyle w:val="Hyperlink"/>
+          <w:lang w:val="ru-RU"/>
+        </w:rPr>
+        <w:t>/</w:t>
+      </w:r>
+      <w:r>
+        <w:rPr>
+          <w:rStyle w:val="Hyperlink"/>
+        </w:rPr>
+        <w:t>Practice</w:t>
+      </w:r>
+      <w:r>
+        <w:rPr>
+          <w:rStyle w:val="Hyperlink"/>
+          <w:lang w:val="ru-RU"/>
+        </w:rPr>
+        <w:t>/</w:t>
+      </w:r>
+      <w:r>
+        <w:rPr>
+          <w:rStyle w:val="Hyperlink"/>
+        </w:rPr>
+        <w:t>Index</w:t>
+      </w:r>
+      <w:r>
+        <w:rPr>
+          <w:rStyle w:val="Hyperlink"/>
+          <w:lang w:val="ru-RU"/>
+        </w:rPr>
+        <w:t>/4776#0</w:t>
+      </w:r>
+      <w:r>
+        <w:rPr>
+          <w:rStyle w:val="Hyperlink"/>
+          <w:lang w:val="ru-RU"/>
+        </w:rPr>
+        <w:fldChar w:fldCharType="end"/>
+      </w:r>
     </w:p>
     <w:p>
       <w:pPr>
@@ -370,18 +464,34 @@
         </w:rPr>
         <w:t xml:space="preserve">, </w:t>
       </w:r>
+      <w:proofErr w:type="spellStart"/>
       <w:r>
         <w:rPr>
           <w:rFonts w:eastAsia="Times New Roman" w:cs="Times New Roman"/>
         </w:rPr>
-        <w:t>PublicationYear, AuthorI</w:t>
-      </w:r>
+        <w:t>PublicationYear</w:t>
+      </w:r>
+      <w:proofErr w:type="spellEnd"/>
       <w:r>
         <w:rPr>
           <w:rFonts w:eastAsia="Times New Roman" w:cs="Times New Roman"/>
         </w:rPr>
+        <w:t xml:space="preserve">, </w:t>
+      </w:r>
+      <w:proofErr w:type="spellStart"/>
+      <w:r>
+        <w:rPr>
+          <w:rFonts w:eastAsia="Times New Roman" w:cs="Times New Roman"/>
+        </w:rPr>
+        <w:t>AuthorI</w:t>
+      </w:r>
+      <w:r>
+        <w:rPr>
+          <w:rFonts w:eastAsia="Times New Roman" w:cs="Times New Roman"/>
+        </w:rPr>
         <w:t>d</w:t>
       </w:r>
+      <w:proofErr w:type="spellEnd"/>
       <w:r>
         <w:rPr>
           <w:noProof/>
@@ -1002,6 +1112,7 @@
                 <w:bCs/>
               </w:rPr>
             </w:pPr>
+            <w:proofErr w:type="spellStart"/>
             <w:r>
               <w:rPr>
                 <w:rFonts w:eastAsia="Times New Roman" w:cs="Times New Roman"/>
@@ -1010,6 +1121,7 @@
               </w:rPr>
               <w:t>PublicationYear</w:t>
             </w:r>
+            <w:proofErr w:type="spellEnd"/>
           </w:p>
         </w:tc>
         <w:tc>
@@ -1027,6 +1139,7 @@
                 <w:bCs/>
               </w:rPr>
             </w:pPr>
+            <w:proofErr w:type="spellStart"/>
             <w:r>
               <w:rPr>
                 <w:rFonts w:eastAsia="Times New Roman" w:cs="Times New Roman"/>
@@ -1043,6 +1156,7 @@
               </w:rPr>
               <w:t>d</w:t>
             </w:r>
+            <w:proofErr w:type="spellEnd"/>
           </w:p>
         </w:tc>
       </w:tr>
@@ -2056,6 +2170,7 @@
                 <w:bCs/>
               </w:rPr>
             </w:pPr>
+            <w:proofErr w:type="spellStart"/>
             <w:r>
               <w:rPr>
                 <w:rFonts w:eastAsia="Times New Roman" w:cs="Times New Roman"/>
@@ -2064,6 +2179,7 @@
               </w:rPr>
               <w:t>PublicationYear</w:t>
             </w:r>
+            <w:proofErr w:type="spellEnd"/>
           </w:p>
         </w:tc>
         <w:tc>
@@ -2081,6 +2197,7 @@
                 <w:bCs/>
               </w:rPr>
             </w:pPr>
+            <w:proofErr w:type="spellStart"/>
             <w:r>
               <w:rPr>
                 <w:rFonts w:eastAsia="Times New Roman" w:cs="Times New Roman"/>
@@ -2097,6 +2214,7 @@
               </w:rPr>
               <w:t>d</w:t>
             </w:r>
+            <w:proofErr w:type="spellEnd"/>
           </w:p>
         </w:tc>
       </w:tr>
@@ -2717,6 +2835,7 @@
                 <w:bCs/>
               </w:rPr>
             </w:pPr>
+            <w:proofErr w:type="spellStart"/>
             <w:r>
               <w:rPr>
                 <w:rFonts w:eastAsia="Times New Roman" w:cs="Times New Roman"/>
@@ -2725,6 +2844,7 @@
               </w:rPr>
               <w:t>PublicationYear</w:t>
             </w:r>
+            <w:proofErr w:type="spellEnd"/>
           </w:p>
         </w:tc>
         <w:tc>
@@ -2742,6 +2862,7 @@
                 <w:bCs/>
               </w:rPr>
             </w:pPr>
+            <w:proofErr w:type="spellStart"/>
             <w:r>
               <w:rPr>
                 <w:rFonts w:eastAsia="Times New Roman" w:cs="Times New Roman"/>
@@ -2758,6 +2879,7 @@
               </w:rPr>
               <w:t>d</w:t>
             </w:r>
+            <w:proofErr w:type="spellEnd"/>
           </w:p>
         </w:tc>
       </w:tr>
@@ -3111,7 +3233,623 @@
         </w:tc>
       </w:tr>
     </w:tbl>
-    <w:p/>
+    <w:p>
+      <w:pPr>
+        <w:pStyle w:val="Heading2"/>
+        <w:rPr>
+          <w:lang w:val="ru-RU"/>
+        </w:rPr>
+      </w:pPr>
+      <w:r>
+        <w:t xml:space="preserve">Изтриване на записи в </w:t>
+      </w:r>
+      <w:r>
+        <w:rPr>
+          <w:lang w:val="en-US"/>
+        </w:rPr>
+        <w:t>Authors</w:t>
+      </w:r>
+    </w:p>
+    <w:p>
+      <w:pPr>
+        <w:rPr>
+          <w:lang w:val="ru-RU"/>
+        </w:rPr>
+      </w:pPr>
+      <w:r>
+        <w:rPr>
+          <w:lang w:val="bg-BG"/>
+        </w:rPr>
+        <w:t>Изтрийте</w:t>
+      </w:r>
+      <w:r>
+        <w:rPr>
+          <w:lang w:val="ru-RU"/>
+        </w:rPr>
+        <w:t xml:space="preserve"> </w:t>
+      </w:r>
+      <w:r>
+        <w:rPr>
+          <w:lang w:val="bg-BG"/>
+        </w:rPr>
+        <w:t xml:space="preserve">записа от таблицата </w:t>
+      </w:r>
+      <w:r>
+        <w:rPr>
+          <w:rFonts w:ascii="Consolas" w:hAnsi="Consolas"/>
+          <w:b/>
+          <w:bCs/>
+        </w:rPr>
+        <w:t>Authors</w:t>
+      </w:r>
+      <w:r>
+        <w:rPr>
+          <w:lang w:val="bg-BG"/>
+        </w:rPr>
+        <w:t xml:space="preserve">, чието </w:t>
+      </w:r>
+      <w:r>
+        <w:rPr>
+          <w:rFonts w:ascii="Consolas" w:hAnsi="Consolas"/>
+          <w:b/>
+          <w:bCs/>
+        </w:rPr>
+        <w:t>Id</w:t>
+      </w:r>
+      <w:r>
+        <w:rPr>
+          <w:lang w:val="ru-RU"/>
+        </w:rPr>
+        <w:t xml:space="preserve"> </w:t>
+      </w:r>
+      <w:r>
+        <w:rPr>
+          <w:lang w:val="bg-BG"/>
+        </w:rPr>
+        <w:t xml:space="preserve">е равно на </w:t>
+      </w:r>
+      <w:r>
+        <w:rPr>
+          <w:b/>
+          <w:bCs/>
+          <w:lang w:val="bg-BG"/>
+        </w:rPr>
+        <w:t>4</w:t>
+      </w:r>
+      <w:r>
+        <w:rPr>
+          <w:lang w:val="bg-BG"/>
+        </w:rPr>
+        <w:t xml:space="preserve">. След това </w:t>
+      </w:r>
+      <w:r>
+        <w:rPr>
+          <w:b/>
+          <w:bCs/>
+          <w:lang w:val="bg-BG"/>
+        </w:rPr>
+        <w:t>изберете</w:t>
+      </w:r>
+      <w:r>
+        <w:rPr>
+          <w:lang w:val="bg-BG"/>
+        </w:rPr>
+        <w:t xml:space="preserve"> </w:t>
+      </w:r>
+      <w:r>
+        <w:rPr>
+          <w:b/>
+          <w:bCs/>
+          <w:lang w:val="bg-BG"/>
+        </w:rPr>
+        <w:t>всички</w:t>
+      </w:r>
+      <w:r>
+        <w:rPr>
+          <w:lang w:val="bg-BG"/>
+        </w:rPr>
+        <w:t xml:space="preserve"> </w:t>
+      </w:r>
+      <w:r>
+        <w:rPr>
+          <w:b/>
+          <w:bCs/>
+          <w:lang w:val="bg-BG"/>
+        </w:rPr>
+        <w:t>записи</w:t>
+      </w:r>
+      <w:r>
+        <w:rPr>
+          <w:lang w:val="bg-BG"/>
+        </w:rPr>
+        <w:t xml:space="preserve"> от таблицата </w:t>
+      </w:r>
+      <w:r>
+        <w:rPr>
+          <w:rFonts w:ascii="Consolas" w:hAnsi="Consolas"/>
+          <w:b/>
+          <w:bCs/>
+        </w:rPr>
+        <w:t>Authors</w:t>
+      </w:r>
+      <w:r>
+        <w:rPr>
+          <w:lang w:val="ru-RU"/>
+        </w:rPr>
+        <w:t>.</w:t>
+      </w:r>
+    </w:p>
+    <w:p>
+      <w:pPr>
+        <w:pStyle w:val="Heading4"/>
+        <w:rPr>
+          <w:lang w:val="bg-BG"/>
+        </w:rPr>
+      </w:pPr>
+      <w:r>
+        <w:rPr>
+          <w:lang w:val="bg-BG"/>
+        </w:rPr>
+        <w:t>Подсказка</w:t>
+      </w:r>
+    </w:p>
+    <w:p>
+      <w:r>
+        <w:rPr>
+          <w:lang w:val="bg-BG"/>
+        </w:rPr>
+        <w:t xml:space="preserve">Помислете как да извършите операциите </w:t>
+      </w:r>
+      <w:r>
+        <w:rPr>
+          <w:b/>
+          <w:bCs/>
+          <w:lang w:val="bg-BG"/>
+        </w:rPr>
+        <w:t>без</w:t>
+      </w:r>
+      <w:r>
+        <w:rPr>
+          <w:lang w:val="bg-BG"/>
+        </w:rPr>
+        <w:t xml:space="preserve"> да </w:t>
+      </w:r>
+      <w:r>
+        <w:rPr>
+          <w:b/>
+          <w:bCs/>
+          <w:lang w:val="bg-BG"/>
+        </w:rPr>
+        <w:t>създавате</w:t>
+      </w:r>
+      <w:r>
+        <w:rPr>
+          <w:lang w:val="bg-BG"/>
+        </w:rPr>
+        <w:t xml:space="preserve"> </w:t>
+      </w:r>
+      <w:r>
+        <w:rPr>
+          <w:b/>
+          <w:bCs/>
+          <w:lang w:val="bg-BG"/>
+        </w:rPr>
+        <w:t>конфликти</w:t>
+      </w:r>
+      <w:r>
+        <w:rPr>
+          <w:lang w:val="bg-BG"/>
+        </w:rPr>
+        <w:t xml:space="preserve"> в базата данни.</w:t>
+      </w:r>
+    </w:p>
+    <w:p>
+      <w:pPr>
+        <w:pStyle w:val="Heading3"/>
+        <w:rPr>
+          <w:lang w:val="bg-BG"/>
+        </w:rPr>
+      </w:pPr>
+      <w:r>
+        <w:rPr>
+          <w:lang w:val="bg-BG"/>
+        </w:rPr>
+        <w:t>Пример</w:t>
+      </w:r>
+    </w:p>
+    <w:tbl>
+      <w:tblPr>
+        <w:tblStyle w:val="TableGrid"/>
+        <w:tblW w:w="0" w:type="auto"/>
+        <w:tblCellMar>
+          <w:top w:w="216" w:type="dxa"/>
+          <w:left w:w="360" w:type="dxa"/>
+          <w:bottom w:w="216" w:type="dxa"/>
+          <w:right w:w="360" w:type="dxa"/>
+        </w:tblCellMar>
+        <w:tblLook w:val="04A0" w:firstRow="1" w:lastRow="0" w:firstColumn="1" w:lastColumn="0" w:noHBand="0" w:noVBand="1"/>
+      </w:tblPr>
+      <w:tblGrid>
+        <w:gridCol w:w="1007"/>
+        <w:gridCol w:w="1771"/>
+        <w:gridCol w:w="2012"/>
+        <w:gridCol w:w="1857"/>
+      </w:tblGrid>
+      <w:tr>
+        <w:tc>
+          <w:tcPr>
+            <w:tcW w:w="1007" w:type="dxa"/>
+            <w:shd w:val="clear" w:color="auto" w:fill="BFBFBF" w:themeFill="background1" w:themeFillShade="BF"/>
+            <w:vAlign w:val="center"/>
+          </w:tcPr>
+          <w:p>
+            <w:pPr>
+              <w:jc w:val="center"/>
+              <w:rPr>
+                <w:rFonts w:eastAsia="Times New Roman" w:cs="Times New Roman"/>
+                <w:b/>
+                <w:bCs/>
+              </w:rPr>
+            </w:pPr>
+            <w:r>
+              <w:rPr>
+                <w:rFonts w:eastAsia="Times New Roman" w:cs="Times New Roman"/>
+                <w:b/>
+                <w:bCs/>
+              </w:rPr>
+              <w:t>Id</w:t>
+            </w:r>
+          </w:p>
+        </w:tc>
+        <w:tc>
+          <w:tcPr>
+            <w:tcW w:w="1771" w:type="dxa"/>
+            <w:shd w:val="clear" w:color="auto" w:fill="BFBFBF" w:themeFill="background1" w:themeFillShade="BF"/>
+            <w:vAlign w:val="center"/>
+          </w:tcPr>
+          <w:p>
+            <w:pPr>
+              <w:jc w:val="center"/>
+              <w:rPr>
+                <w:rFonts w:eastAsia="Times New Roman" w:cs="Times New Roman"/>
+                <w:b/>
+                <w:bCs/>
+                <w:lang w:val="bg-BG"/>
+              </w:rPr>
+            </w:pPr>
+            <w:r>
+              <w:rPr>
+                <w:rFonts w:eastAsia="Times New Roman" w:cs="Times New Roman"/>
+                <w:b/>
+                <w:bCs/>
+                <w:lang w:val="bg-BG"/>
+              </w:rPr>
+              <w:t>FirstName</w:t>
+            </w:r>
+          </w:p>
+        </w:tc>
+        <w:tc>
+          <w:tcPr>
+            <w:tcW w:w="2012" w:type="dxa"/>
+            <w:shd w:val="clear" w:color="auto" w:fill="BFBFBF" w:themeFill="background1" w:themeFillShade="BF"/>
+            <w:vAlign w:val="center"/>
+          </w:tcPr>
+          <w:p>
+            <w:pPr>
+              <w:jc w:val="center"/>
+              <w:rPr>
+                <w:rFonts w:eastAsia="Times New Roman" w:cs="Times New Roman"/>
+                <w:b/>
+                <w:bCs/>
+                <w:lang w:val="bg-BG"/>
+              </w:rPr>
+            </w:pPr>
+            <w:r>
+              <w:rPr>
+                <w:rFonts w:eastAsia="Times New Roman" w:cs="Times New Roman"/>
+                <w:b/>
+                <w:bCs/>
+                <w:lang w:val="bg-BG"/>
+              </w:rPr>
+              <w:t>LastName</w:t>
+            </w:r>
+          </w:p>
+        </w:tc>
+        <w:tc>
+          <w:tcPr>
+            <w:tcW w:w="1857" w:type="dxa"/>
+            <w:shd w:val="clear" w:color="auto" w:fill="BFBFBF" w:themeFill="background1" w:themeFillShade="BF"/>
+            <w:vAlign w:val="center"/>
+          </w:tcPr>
+          <w:p>
+            <w:pPr>
+              <w:jc w:val="center"/>
+              <w:rPr>
+                <w:rFonts w:eastAsia="Times New Roman" w:cs="Times New Roman"/>
+                <w:b/>
+                <w:bCs/>
+                <w:lang w:val="bg-BG"/>
+              </w:rPr>
+            </w:pPr>
+            <w:r>
+              <w:rPr>
+                <w:rFonts w:eastAsia="Times New Roman" w:cs="Times New Roman"/>
+                <w:b/>
+                <w:bCs/>
+                <w:lang w:val="bg-BG"/>
+              </w:rPr>
+              <w:t>BirthDate</w:t>
+            </w:r>
+          </w:p>
+        </w:tc>
+      </w:tr>
+      <w:tr>
+        <w:tc>
+          <w:tcPr>
+            <w:tcW w:w="1007" w:type="dxa"/>
+            <w:vAlign w:val="center"/>
+          </w:tcPr>
+          <w:p>
+            <w:pPr>
+              <w:rPr>
+                <w:rFonts w:eastAsia="Times New Roman" w:cs="Times New Roman"/>
+                <w:lang w:val="bg-BG"/>
+              </w:rPr>
+            </w:pPr>
+            <w:r>
+              <w:rPr>
+                <w:rFonts w:eastAsia="Times New Roman" w:cs="Times New Roman"/>
+                <w:lang w:val="bg-BG"/>
+              </w:rPr>
+              <w:lastRenderedPageBreak/>
+              <w:t>1</w:t>
+            </w:r>
+          </w:p>
+        </w:tc>
+        <w:tc>
+          <w:tcPr>
+            <w:tcW w:w="1771" w:type="dxa"/>
+            <w:vAlign w:val="center"/>
+          </w:tcPr>
+          <w:p>
+            <w:pPr>
+              <w:rPr>
+                <w:rFonts w:eastAsia="Times New Roman" w:cs="Times New Roman"/>
+                <w:lang w:val="bg-BG"/>
+              </w:rPr>
+            </w:pPr>
+            <w:r>
+              <w:rPr>
+                <w:rFonts w:eastAsia="Times New Roman" w:cs="Times New Roman"/>
+                <w:lang w:val="bg-BG"/>
+              </w:rPr>
+              <w:t>Ivan</w:t>
+            </w:r>
+          </w:p>
+        </w:tc>
+        <w:tc>
+          <w:tcPr>
+            <w:tcW w:w="2012" w:type="dxa"/>
+            <w:vAlign w:val="center"/>
+          </w:tcPr>
+          <w:p>
+            <w:pPr>
+              <w:rPr>
+                <w:rFonts w:eastAsia="Times New Roman" w:cs="Times New Roman"/>
+                <w:lang w:val="bg-BG"/>
+              </w:rPr>
+            </w:pPr>
+            <w:r>
+              <w:rPr>
+                <w:rFonts w:eastAsia="Times New Roman" w:cs="Times New Roman"/>
+                <w:lang w:val="bg-BG"/>
+              </w:rPr>
+              <w:t>Vazov</w:t>
+            </w:r>
+          </w:p>
+        </w:tc>
+        <w:tc>
+          <w:tcPr>
+            <w:tcW w:w="1857" w:type="dxa"/>
+            <w:vAlign w:val="center"/>
+          </w:tcPr>
+          <w:p>
+            <w:pPr>
+              <w:rPr>
+                <w:rFonts w:eastAsia="Times New Roman" w:cs="Times New Roman"/>
+                <w:lang w:val="bg-BG"/>
+              </w:rPr>
+            </w:pPr>
+            <w:r>
+              <w:rPr>
+                <w:rFonts w:eastAsia="Times New Roman" w:cs="Times New Roman"/>
+                <w:lang w:val="bg-BG"/>
+              </w:rPr>
+              <w:t>1850-07-09</w:t>
+            </w:r>
+          </w:p>
+        </w:tc>
+      </w:tr>
+      <w:tr>
+        <w:tc>
+          <w:tcPr>
+            <w:tcW w:w="1007" w:type="dxa"/>
+            <w:vAlign w:val="center"/>
+          </w:tcPr>
+          <w:p>
+            <w:pPr>
+              <w:rPr>
+                <w:rFonts w:eastAsia="Times New Roman" w:cs="Times New Roman"/>
+                <w:lang w:val="bg-BG"/>
+              </w:rPr>
+            </w:pPr>
+            <w:r>
+              <w:rPr>
+                <w:rFonts w:eastAsia="Times New Roman" w:cs="Times New Roman"/>
+                <w:lang w:val="bg-BG"/>
+              </w:rPr>
+              <w:t>2</w:t>
+            </w:r>
+          </w:p>
+        </w:tc>
+        <w:tc>
+          <w:tcPr>
+            <w:tcW w:w="1771" w:type="dxa"/>
+            <w:vAlign w:val="center"/>
+          </w:tcPr>
+          <w:p>
+            <w:pPr>
+              <w:rPr>
+                <w:rFonts w:eastAsia="Times New Roman" w:cs="Times New Roman"/>
+                <w:lang w:val="bg-BG"/>
+              </w:rPr>
+            </w:pPr>
+            <w:r>
+              <w:rPr>
+                <w:rFonts w:eastAsia="Times New Roman" w:cs="Times New Roman"/>
+                <w:lang w:val="bg-BG"/>
+              </w:rPr>
+              <w:t>Aleko</w:t>
+            </w:r>
+          </w:p>
+        </w:tc>
+        <w:tc>
+          <w:tcPr>
+            <w:tcW w:w="2012" w:type="dxa"/>
+            <w:vAlign w:val="center"/>
+          </w:tcPr>
+          <w:p>
+            <w:pPr>
+              <w:rPr>
+                <w:rFonts w:eastAsia="Times New Roman" w:cs="Times New Roman"/>
+                <w:lang w:val="bg-BG"/>
+              </w:rPr>
+            </w:pPr>
+            <w:r>
+              <w:rPr>
+                <w:rFonts w:eastAsia="Times New Roman" w:cs="Times New Roman"/>
+                <w:lang w:val="bg-BG"/>
+              </w:rPr>
+              <w:t>Konstantinov</w:t>
+            </w:r>
+          </w:p>
+        </w:tc>
+        <w:tc>
+          <w:tcPr>
+            <w:tcW w:w="1857" w:type="dxa"/>
+            <w:vAlign w:val="center"/>
+          </w:tcPr>
+          <w:p>
+            <w:pPr>
+              <w:rPr>
+                <w:rFonts w:eastAsia="Times New Roman" w:cs="Times New Roman"/>
+                <w:lang w:val="bg-BG"/>
+              </w:rPr>
+            </w:pPr>
+            <w:r>
+              <w:rPr>
+                <w:rFonts w:eastAsia="Times New Roman" w:cs="Times New Roman"/>
+                <w:lang w:val="bg-BG"/>
+              </w:rPr>
+              <w:t>1863-01-01</w:t>
+            </w:r>
+          </w:p>
+        </w:tc>
+      </w:tr>
+      <w:tr>
+        <w:tc>
+          <w:tcPr>
+            <w:tcW w:w="1007" w:type="dxa"/>
+            <w:vAlign w:val="center"/>
+          </w:tcPr>
+          <w:p>
+            <w:pPr>
+              <w:rPr>
+                <w:rFonts w:eastAsia="Times New Roman" w:cs="Times New Roman"/>
+                <w:lang w:val="bg-BG"/>
+              </w:rPr>
+            </w:pPr>
+            <w:r>
+              <w:rPr>
+                <w:rFonts w:eastAsia="Times New Roman" w:cs="Times New Roman"/>
+                <w:lang w:val="bg-BG"/>
+              </w:rPr>
+              <w:t>3</w:t>
+            </w:r>
+          </w:p>
+        </w:tc>
+        <w:tc>
+          <w:tcPr>
+            <w:tcW w:w="1771" w:type="dxa"/>
+            <w:vAlign w:val="center"/>
+          </w:tcPr>
+          <w:p>
+            <w:pPr>
+              <w:rPr>
+                <w:rFonts w:eastAsia="Times New Roman" w:cs="Times New Roman"/>
+                <w:lang w:val="bg-BG"/>
+              </w:rPr>
+            </w:pPr>
+            <w:r>
+              <w:rPr>
+                <w:rFonts w:eastAsia="Times New Roman" w:cs="Times New Roman"/>
+                <w:lang w:val="bg-BG"/>
+              </w:rPr>
+              <w:t>Elin</w:t>
+            </w:r>
+          </w:p>
+        </w:tc>
+        <w:tc>
+          <w:tcPr>
+            <w:tcW w:w="2012" w:type="dxa"/>
+            <w:vAlign w:val="center"/>
+          </w:tcPr>
+          <w:p>
+            <w:pPr>
+              <w:rPr>
+                <w:rFonts w:eastAsia="Times New Roman" w:cs="Times New Roman"/>
+                <w:lang w:val="bg-BG"/>
+              </w:rPr>
+            </w:pPr>
+            <w:r>
+              <w:rPr>
+                <w:rFonts w:eastAsia="Times New Roman" w:cs="Times New Roman"/>
+                <w:lang w:val="bg-BG"/>
+              </w:rPr>
+              <w:t>Pelin</w:t>
+            </w:r>
+          </w:p>
+        </w:tc>
+        <w:tc>
+          <w:tcPr>
+            <w:tcW w:w="1857" w:type="dxa"/>
+            <w:vAlign w:val="center"/>
+          </w:tcPr>
+          <w:p>
+            <w:pPr>
+              <w:rPr>
+                <w:rFonts w:eastAsia="Times New Roman" w:cs="Times New Roman"/>
+                <w:lang w:val="bg-BG"/>
+              </w:rPr>
+            </w:pPr>
+            <w:r>
+              <w:rPr>
+                <w:rFonts w:eastAsia="Times New Roman" w:cs="Times New Roman"/>
+                <w:lang w:val="bg-BG"/>
+              </w:rPr>
+              <w:t>1877-07-08</w:t>
+            </w:r>
+          </w:p>
+        </w:tc>
+      </w:tr>
+    </w:tbl>
+    <w:p>
+      <w:pPr>
+        <w:rPr>
+          <w:lang w:val="bg-BG"/>
+        </w:rPr>
+      </w:pPr>
+    </w:p>
     <w:sectPr>
       <w:pgSz w:w="12240" w:h="15840"/>
       <w:pgMar w:top="1440" w:right="1440" w:bottom="1440" w:left="1440" w:header="720" w:footer="720" w:gutter="0"/>
@@ -8272,7 +9010,7 @@
   <w:style w:type="paragraph" w:default="1" w:styleId="Normal">
     <w:name w:val="Normal"/>
     <w:qFormat/>
-    <w:rsid w:val="00E61E8C"/>
+    <w:rsid w:val="00E746E8"/>
     <w:pPr>
       <w:spacing w:before="80" w:after="120"/>
     </w:pPr>

</xml_diff>

<commit_message>
SQL CRUD more exercises updated
</commit_message>
<xml_diff>
--- a/Courses/Software-Sciences/Module-3-Databases-New/05-SQL-INSERT-UPDATE-DELETE/05-SQL-INSERT-UPDATE-DELETE-More-Exercises.docx
+++ b/Courses/Software-Sciences/Module-3-Databases-New/05-SQL-INSERT-UPDATE-DELETE/05-SQL-INSERT-UPDATE-DELETE-More-Exercises.docx
@@ -88,193 +88,101 @@
         </w:rPr>
         <w:t xml:space="preserve">: </w:t>
       </w:r>
-      <w:r>
-        <w:fldChar w:fldCharType="begin"/>
-      </w:r>
-      <w:r>
-        <w:instrText>HYPERLINK</w:instrText>
-      </w:r>
-      <w:r>
-        <w:rPr>
-          <w:lang w:val="ru-RU"/>
-        </w:rPr>
-        <w:instrText xml:space="preserve"> "</w:instrText>
-      </w:r>
-      <w:r>
-        <w:instrText>https</w:instrText>
-      </w:r>
-      <w:r>
-        <w:rPr>
-          <w:lang w:val="ru-RU"/>
-        </w:rPr>
-        <w:instrText>://</w:instrText>
-      </w:r>
-      <w:r>
-        <w:instrText>judge</w:instrText>
-      </w:r>
-      <w:r>
-        <w:rPr>
-          <w:lang w:val="ru-RU"/>
-        </w:rPr>
-        <w:instrText>.</w:instrText>
-      </w:r>
-      <w:r>
-        <w:instrText>softuni</w:instrText>
-      </w:r>
-      <w:r>
-        <w:rPr>
-          <w:lang w:val="ru-RU"/>
-        </w:rPr>
-        <w:instrText>.</w:instrText>
-      </w:r>
-      <w:r>
-        <w:instrText>org</w:instrText>
-      </w:r>
-      <w:r>
-        <w:rPr>
-          <w:lang w:val="ru-RU"/>
-        </w:rPr>
-        <w:instrText>/</w:instrText>
-      </w:r>
-      <w:r>
-        <w:instrText>Contests</w:instrText>
-      </w:r>
-      <w:r>
-        <w:rPr>
-          <w:lang w:val="ru-RU"/>
-        </w:rPr>
-        <w:instrText>/</w:instrText>
-      </w:r>
-      <w:r>
-        <w:instrText>Practice</w:instrText>
-      </w:r>
-      <w:r>
-        <w:rPr>
-          <w:lang w:val="ru-RU"/>
-        </w:rPr>
-        <w:instrText>/</w:instrText>
-      </w:r>
-      <w:r>
-        <w:instrText>Index</w:instrText>
-      </w:r>
-      <w:r>
-        <w:rPr>
-          <w:lang w:val="ru-RU"/>
-        </w:rPr>
-        <w:instrText>/4776" \</w:instrText>
-      </w:r>
-      <w:r>
-        <w:instrText>l</w:instrText>
-      </w:r>
-      <w:r>
-        <w:rPr>
-          <w:lang w:val="ru-RU"/>
-        </w:rPr>
-        <w:instrText xml:space="preserve"> "0"</w:instrText>
-      </w:r>
-      <w:r>
-        <w:fldChar w:fldCharType="separate"/>
-      </w:r>
-      <w:r>
-        <w:rPr>
-          <w:rStyle w:val="Hyperlink"/>
-        </w:rPr>
-        <w:t>https</w:t>
-      </w:r>
-      <w:r>
-        <w:rPr>
-          <w:rStyle w:val="Hyperlink"/>
-          <w:lang w:val="ru-RU"/>
-        </w:rPr>
-        <w:t>://</w:t>
-      </w:r>
-      <w:r>
-        <w:rPr>
-          <w:rStyle w:val="Hyperlink"/>
-        </w:rPr>
-        <w:t>judge</w:t>
-      </w:r>
-      <w:r>
-        <w:rPr>
-          <w:rStyle w:val="Hyperlink"/>
-          <w:lang w:val="ru-RU"/>
-        </w:rPr>
-        <w:t>.</w:t>
-      </w:r>
-      <w:proofErr w:type="spellStart"/>
-      <w:r>
-        <w:rPr>
-          <w:rStyle w:val="Hyperlink"/>
-        </w:rPr>
-        <w:t>softuni</w:t>
-      </w:r>
-      <w:proofErr w:type="spellEnd"/>
-      <w:r>
-        <w:rPr>
-          <w:rStyle w:val="Hyperlink"/>
-          <w:lang w:val="ru-RU"/>
-        </w:rPr>
-        <w:t>.</w:t>
-      </w:r>
-      <w:r>
-        <w:rPr>
-          <w:rStyle w:val="Hyperlink"/>
-        </w:rPr>
-        <w:t>org</w:t>
-      </w:r>
-      <w:r>
-        <w:rPr>
-          <w:rStyle w:val="Hyperlink"/>
-          <w:lang w:val="ru-RU"/>
-        </w:rPr>
-        <w:t>/</w:t>
-      </w:r>
-      <w:r>
-        <w:rPr>
-          <w:rStyle w:val="Hyperlink"/>
-        </w:rPr>
-        <w:t>Contests</w:t>
-      </w:r>
-      <w:r>
-        <w:rPr>
-          <w:rStyle w:val="Hyperlink"/>
-          <w:lang w:val="ru-RU"/>
-        </w:rPr>
-        <w:t>/</w:t>
-      </w:r>
-      <w:r>
-        <w:rPr>
-          <w:rStyle w:val="Hyperlink"/>
-        </w:rPr>
-        <w:t>Practice</w:t>
-      </w:r>
-      <w:r>
-        <w:rPr>
-          <w:rStyle w:val="Hyperlink"/>
-          <w:lang w:val="ru-RU"/>
-        </w:rPr>
-        <w:t>/</w:t>
-      </w:r>
-      <w:r>
-        <w:rPr>
-          <w:rStyle w:val="Hyperlink"/>
-        </w:rPr>
-        <w:t>Index</w:t>
-      </w:r>
-      <w:r>
-        <w:rPr>
-          <w:rStyle w:val="Hyperlink"/>
-          <w:lang w:val="ru-RU"/>
-        </w:rPr>
-        <w:t>/4776#0</w:t>
-      </w:r>
-      <w:r>
-        <w:rPr>
-          <w:rStyle w:val="Hyperlink"/>
-          <w:lang w:val="ru-RU"/>
-        </w:rPr>
-        <w:fldChar w:fldCharType="end"/>
-      </w:r>
+      <w:hyperlink r:id="rId8" w:anchor="0" w:history="1">
+        <w:r>
+          <w:rPr>
+            <w:rStyle w:val="Hyperlink"/>
+          </w:rPr>
+          <w:t>https</w:t>
+        </w:r>
+        <w:r>
+          <w:rPr>
+            <w:rStyle w:val="Hyperlink"/>
+            <w:lang w:val="ru-RU"/>
+          </w:rPr>
+          <w:t>://</w:t>
+        </w:r>
+        <w:r>
+          <w:rPr>
+            <w:rStyle w:val="Hyperlink"/>
+          </w:rPr>
+          <w:t>judge</w:t>
+        </w:r>
+        <w:r>
+          <w:rPr>
+            <w:rStyle w:val="Hyperlink"/>
+            <w:lang w:val="ru-RU"/>
+          </w:rPr>
+          <w:t>.</w:t>
+        </w:r>
+        <w:proofErr w:type="spellStart"/>
+        <w:r>
+          <w:rPr>
+            <w:rStyle w:val="Hyperlink"/>
+          </w:rPr>
+          <w:t>softuni</w:t>
+        </w:r>
+        <w:proofErr w:type="spellEnd"/>
+        <w:r>
+          <w:rPr>
+            <w:rStyle w:val="Hyperlink"/>
+            <w:lang w:val="ru-RU"/>
+          </w:rPr>
+          <w:t>.</w:t>
+        </w:r>
+        <w:r>
+          <w:rPr>
+            <w:rStyle w:val="Hyperlink"/>
+          </w:rPr>
+          <w:t>org</w:t>
+        </w:r>
+        <w:r>
+          <w:rPr>
+            <w:rStyle w:val="Hyperlink"/>
+            <w:lang w:val="ru-RU"/>
+          </w:rPr>
+          <w:t>/</w:t>
+        </w:r>
+        <w:r>
+          <w:rPr>
+            <w:rStyle w:val="Hyperlink"/>
+          </w:rPr>
+          <w:t>Contests</w:t>
+        </w:r>
+        <w:r>
+          <w:rPr>
+            <w:rStyle w:val="Hyperlink"/>
+            <w:lang w:val="ru-RU"/>
+          </w:rPr>
+          <w:t>/</w:t>
+        </w:r>
+        <w:r>
+          <w:rPr>
+            <w:rStyle w:val="Hyperlink"/>
+          </w:rPr>
+          <w:t>Practice</w:t>
+        </w:r>
+        <w:r>
+          <w:rPr>
+            <w:rStyle w:val="Hyperlink"/>
+            <w:lang w:val="ru-RU"/>
+          </w:rPr>
+          <w:t>/</w:t>
+        </w:r>
+        <w:r>
+          <w:rPr>
+            <w:rStyle w:val="Hyperlink"/>
+          </w:rPr>
+          <w:t>Index</w:t>
+        </w:r>
+        <w:r>
+          <w:rPr>
+            <w:rStyle w:val="Hyperlink"/>
+            <w:lang w:val="ru-RU"/>
+          </w:rPr>
+          <w:t>/4776#0</w:t>
+        </w:r>
+      </w:hyperlink>
     </w:p>
     <w:p>
       <w:pPr>
@@ -464,34 +372,18 @@
         </w:rPr>
         <w:t xml:space="preserve">, </w:t>
       </w:r>
-      <w:proofErr w:type="spellStart"/>
       <w:r>
         <w:rPr>
           <w:rFonts w:eastAsia="Times New Roman" w:cs="Times New Roman"/>
         </w:rPr>
-        <w:t>PublicationYear</w:t>
-      </w:r>
-      <w:proofErr w:type="spellEnd"/>
+        <w:t>PublicationYear, AuthorI</w:t>
+      </w:r>
       <w:r>
         <w:rPr>
           <w:rFonts w:eastAsia="Times New Roman" w:cs="Times New Roman"/>
         </w:rPr>
-        <w:t xml:space="preserve">, </w:t>
-      </w:r>
-      <w:proofErr w:type="spellStart"/>
-      <w:r>
-        <w:rPr>
-          <w:rFonts w:eastAsia="Times New Roman" w:cs="Times New Roman"/>
-        </w:rPr>
-        <w:t>AuthorI</w:t>
-      </w:r>
-      <w:r>
-        <w:rPr>
-          <w:rFonts w:eastAsia="Times New Roman" w:cs="Times New Roman"/>
-        </w:rPr>
         <w:t>d</w:t>
       </w:r>
-      <w:proofErr w:type="spellEnd"/>
       <w:r>
         <w:rPr>
           <w:noProof/>
@@ -1112,7 +1004,6 @@
                 <w:bCs/>
               </w:rPr>
             </w:pPr>
-            <w:proofErr w:type="spellStart"/>
             <w:r>
               <w:rPr>
                 <w:rFonts w:eastAsia="Times New Roman" w:cs="Times New Roman"/>
@@ -1121,7 +1012,6 @@
               </w:rPr>
               <w:t>PublicationYear</w:t>
             </w:r>
-            <w:proofErr w:type="spellEnd"/>
           </w:p>
         </w:tc>
         <w:tc>
@@ -1139,7 +1029,6 @@
                 <w:bCs/>
               </w:rPr>
             </w:pPr>
-            <w:proofErr w:type="spellStart"/>
             <w:r>
               <w:rPr>
                 <w:rFonts w:eastAsia="Times New Roman" w:cs="Times New Roman"/>
@@ -1156,7 +1045,6 @@
               </w:rPr>
               <w:t>d</w:t>
             </w:r>
-            <w:proofErr w:type="spellEnd"/>
           </w:p>
         </w:tc>
       </w:tr>
@@ -2170,7 +2058,6 @@
                 <w:bCs/>
               </w:rPr>
             </w:pPr>
-            <w:proofErr w:type="spellStart"/>
             <w:r>
               <w:rPr>
                 <w:rFonts w:eastAsia="Times New Roman" w:cs="Times New Roman"/>
@@ -2179,7 +2066,6 @@
               </w:rPr>
               <w:t>PublicationYear</w:t>
             </w:r>
-            <w:proofErr w:type="spellEnd"/>
           </w:p>
         </w:tc>
         <w:tc>
@@ -2197,7 +2083,6 @@
                 <w:bCs/>
               </w:rPr>
             </w:pPr>
-            <w:proofErr w:type="spellStart"/>
             <w:r>
               <w:rPr>
                 <w:rFonts w:eastAsia="Times New Roman" w:cs="Times New Roman"/>
@@ -2214,7 +2099,6 @@
               </w:rPr>
               <w:t>d</w:t>
             </w:r>
-            <w:proofErr w:type="spellEnd"/>
           </w:p>
         </w:tc>
       </w:tr>
@@ -2740,15 +2624,6 @@
           <w:lang w:val="bg-BG"/>
         </w:rPr>
         <w:t>Пример</w:t>
-      </w:r>
-    </w:p>
-    <w:p>
-      <w:pPr>
-        <w:pStyle w:val="Heading3"/>
-        <w:spacing w:before="240"/>
-      </w:pPr>
-      <w:r>
-        <w:t>Books:</w:t>
       </w:r>
     </w:p>
     <w:tbl>
@@ -2835,7 +2710,6 @@
                 <w:bCs/>
               </w:rPr>
             </w:pPr>
-            <w:proofErr w:type="spellStart"/>
             <w:r>
               <w:rPr>
                 <w:rFonts w:eastAsia="Times New Roman" w:cs="Times New Roman"/>
@@ -2844,7 +2718,6 @@
               </w:rPr>
               <w:t>PublicationYear</w:t>
             </w:r>
-            <w:proofErr w:type="spellEnd"/>
           </w:p>
         </w:tc>
         <w:tc>
@@ -2862,7 +2735,6 @@
                 <w:bCs/>
               </w:rPr>
             </w:pPr>
-            <w:proofErr w:type="spellStart"/>
             <w:r>
               <w:rPr>
                 <w:rFonts w:eastAsia="Times New Roman" w:cs="Times New Roman"/>
@@ -2879,7 +2751,6 @@
               </w:rPr>
               <w:t>d</w:t>
             </w:r>
-            <w:proofErr w:type="spellEnd"/>
           </w:p>
         </w:tc>
       </w:tr>
@@ -3394,6 +3265,11 @@
       </w:r>
     </w:p>
     <w:p>
+      <w:pPr>
+        <w:rPr>
+          <w:lang w:val="ru-RU"/>
+        </w:rPr>
+      </w:pPr>
       <w:r>
         <w:rPr>
           <w:lang w:val="bg-BG"/>
@@ -3601,7 +3477,6 @@
                 <w:rFonts w:eastAsia="Times New Roman" w:cs="Times New Roman"/>
                 <w:lang w:val="bg-BG"/>
               </w:rPr>
-              <w:lastRenderedPageBreak/>
               <w:t>1</w:t>
             </w:r>
           </w:p>
@@ -3688,6 +3563,7 @@
                 <w:rFonts w:eastAsia="Times New Roman" w:cs="Times New Roman"/>
                 <w:lang w:val="bg-BG"/>
               </w:rPr>
+              <w:lastRenderedPageBreak/>
               <w:t>2</w:t>
             </w:r>
           </w:p>
@@ -3838,6 +3714,1014 @@
                 <w:lang w:val="bg-BG"/>
               </w:rPr>
               <w:t>1877-07-08</w:t>
+            </w:r>
+          </w:p>
+        </w:tc>
+      </w:tr>
+    </w:tbl>
+    <w:p>
+      <w:pPr>
+        <w:pStyle w:val="Heading2"/>
+      </w:pPr>
+      <w:r>
+        <w:t>Книги след 1900 година</w:t>
+      </w:r>
+    </w:p>
+    <w:p>
+      <w:r>
+        <w:rPr>
+          <w:lang w:val="bg-BG"/>
+        </w:rPr>
+        <w:t xml:space="preserve">Направете заявка, която да извлича </w:t>
+      </w:r>
+      <w:r>
+        <w:rPr>
+          <w:b/>
+          <w:bCs/>
+          <w:lang w:val="bg-BG"/>
+        </w:rPr>
+        <w:t>всички книги</w:t>
+      </w:r>
+      <w:r>
+        <w:rPr>
+          <w:lang w:val="bg-BG"/>
+        </w:rPr>
+        <w:t xml:space="preserve">, </w:t>
+      </w:r>
+      <w:r>
+        <w:rPr>
+          <w:b/>
+          <w:bCs/>
+          <w:lang w:val="bg-BG"/>
+        </w:rPr>
+        <w:t>публикувани</w:t>
+      </w:r>
+      <w:r>
+        <w:rPr>
+          <w:lang w:val="bg-BG"/>
+        </w:rPr>
+        <w:t xml:space="preserve"> </w:t>
+      </w:r>
+      <w:r>
+        <w:rPr>
+          <w:b/>
+          <w:bCs/>
+          <w:lang w:val="bg-BG"/>
+        </w:rPr>
+        <w:t>след</w:t>
+      </w:r>
+      <w:r>
+        <w:rPr>
+          <w:lang w:val="bg-BG"/>
+        </w:rPr>
+        <w:t xml:space="preserve"> </w:t>
+      </w:r>
+      <w:r>
+        <w:rPr>
+          <w:b/>
+          <w:bCs/>
+          <w:lang w:val="bg-BG"/>
+        </w:rPr>
+        <w:t>1900</w:t>
+      </w:r>
+      <w:r>
+        <w:rPr>
+          <w:lang w:val="bg-BG"/>
+        </w:rPr>
+        <w:t xml:space="preserve"> </w:t>
+      </w:r>
+      <w:r>
+        <w:rPr>
+          <w:b/>
+          <w:bCs/>
+          <w:lang w:val="bg-BG"/>
+        </w:rPr>
+        <w:t>година</w:t>
+      </w:r>
+      <w:r>
+        <w:rPr>
+          <w:lang w:val="bg-BG"/>
+        </w:rPr>
+        <w:t xml:space="preserve">, </w:t>
+      </w:r>
+      <w:r>
+        <w:rPr>
+          <w:b/>
+          <w:bCs/>
+          <w:lang w:val="bg-BG"/>
+        </w:rPr>
+        <w:t>сортирани</w:t>
+      </w:r>
+      <w:r>
+        <w:rPr>
+          <w:lang w:val="bg-BG"/>
+        </w:rPr>
+        <w:t xml:space="preserve"> по </w:t>
+      </w:r>
+      <w:r>
+        <w:rPr>
+          <w:b/>
+          <w:bCs/>
+          <w:lang w:val="bg-BG"/>
+        </w:rPr>
+        <w:t>година</w:t>
+      </w:r>
+      <w:r>
+        <w:rPr>
+          <w:lang w:val="bg-BG"/>
+        </w:rPr>
+        <w:t xml:space="preserve"> на </w:t>
+      </w:r>
+      <w:r>
+        <w:rPr>
+          <w:b/>
+          <w:bCs/>
+          <w:lang w:val="bg-BG"/>
+        </w:rPr>
+        <w:t>публикация</w:t>
+      </w:r>
+      <w:r>
+        <w:rPr>
+          <w:lang w:val="bg-BG"/>
+        </w:rPr>
+        <w:t xml:space="preserve"> във </w:t>
+      </w:r>
+      <w:r>
+        <w:rPr>
+          <w:b/>
+          <w:bCs/>
+          <w:lang w:val="bg-BG"/>
+        </w:rPr>
+        <w:t>възходящ</w:t>
+      </w:r>
+      <w:r>
+        <w:rPr>
+          <w:lang w:val="bg-BG"/>
+        </w:rPr>
+        <w:t xml:space="preserve"> </w:t>
+      </w:r>
+      <w:r>
+        <w:rPr>
+          <w:b/>
+          <w:bCs/>
+          <w:lang w:val="bg-BG"/>
+        </w:rPr>
+        <w:t>ред</w:t>
+      </w:r>
+      <w:r>
+        <w:rPr>
+          <w:lang w:val="bg-BG"/>
+        </w:rPr>
+        <w:t>.</w:t>
+      </w:r>
+    </w:p>
+    <w:p>
+      <w:pPr>
+        <w:pStyle w:val="Heading4"/>
+      </w:pPr>
+      <w:r>
+        <w:rPr>
+          <w:lang w:val="bg-BG"/>
+        </w:rPr>
+        <w:t>Пример</w:t>
+      </w:r>
+    </w:p>
+    <w:tbl>
+      <w:tblPr>
+        <w:tblStyle w:val="TableGrid"/>
+        <w:tblW w:w="0" w:type="auto"/>
+        <w:tblCellMar>
+          <w:top w:w="216" w:type="dxa"/>
+          <w:left w:w="360" w:type="dxa"/>
+          <w:bottom w:w="216" w:type="dxa"/>
+          <w:right w:w="360" w:type="dxa"/>
+        </w:tblCellMar>
+        <w:tblLook w:val="04A0" w:firstRow="1" w:lastRow="0" w:firstColumn="1" w:lastColumn="0" w:noHBand="0" w:noVBand="1"/>
+      </w:tblPr>
+      <w:tblGrid>
+        <w:gridCol w:w="1007"/>
+        <w:gridCol w:w="1865"/>
+        <w:gridCol w:w="2270"/>
+        <w:gridCol w:w="1649"/>
+      </w:tblGrid>
+      <w:tr>
+        <w:tc>
+          <w:tcPr>
+            <w:tcW w:w="1007" w:type="dxa"/>
+            <w:shd w:val="clear" w:color="auto" w:fill="BFBFBF" w:themeFill="background1" w:themeFillShade="BF"/>
+            <w:vAlign w:val="center"/>
+          </w:tcPr>
+          <w:p>
+            <w:pPr>
+              <w:jc w:val="center"/>
+              <w:rPr>
+                <w:rFonts w:eastAsia="Times New Roman" w:cs="Times New Roman"/>
+                <w:b/>
+                <w:bCs/>
+              </w:rPr>
+            </w:pPr>
+            <w:r>
+              <w:rPr>
+                <w:rFonts w:eastAsia="Times New Roman" w:cs="Times New Roman"/>
+                <w:b/>
+                <w:bCs/>
+              </w:rPr>
+              <w:t>Id</w:t>
+            </w:r>
+          </w:p>
+        </w:tc>
+        <w:tc>
+          <w:tcPr>
+            <w:tcW w:w="1865" w:type="dxa"/>
+            <w:shd w:val="clear" w:color="auto" w:fill="BFBFBF" w:themeFill="background1" w:themeFillShade="BF"/>
+            <w:vAlign w:val="bottom"/>
+          </w:tcPr>
+          <w:p>
+            <w:pPr>
+              <w:jc w:val="center"/>
+              <w:rPr>
+                <w:rFonts w:eastAsia="Times New Roman" w:cs="Times New Roman"/>
+                <w:b/>
+                <w:bCs/>
+              </w:rPr>
+            </w:pPr>
+            <w:r>
+              <w:rPr>
+                <w:rFonts w:eastAsia="Times New Roman" w:cs="Times New Roman"/>
+                <w:b/>
+                <w:bCs/>
+              </w:rPr>
+              <w:t>Title</w:t>
+            </w:r>
+          </w:p>
+        </w:tc>
+        <w:tc>
+          <w:tcPr>
+            <w:tcW w:w="2270" w:type="dxa"/>
+            <w:shd w:val="clear" w:color="auto" w:fill="BFBFBF" w:themeFill="background1" w:themeFillShade="BF"/>
+            <w:vAlign w:val="bottom"/>
+          </w:tcPr>
+          <w:p>
+            <w:pPr>
+              <w:jc w:val="center"/>
+              <w:rPr>
+                <w:rFonts w:eastAsia="Times New Roman" w:cs="Times New Roman"/>
+                <w:b/>
+                <w:bCs/>
+              </w:rPr>
+            </w:pPr>
+            <w:r>
+              <w:rPr>
+                <w:rFonts w:eastAsia="Times New Roman" w:cs="Times New Roman"/>
+                <w:b/>
+                <w:bCs/>
+              </w:rPr>
+              <w:t>PublicationYear</w:t>
+            </w:r>
+          </w:p>
+        </w:tc>
+        <w:tc>
+          <w:tcPr>
+            <w:tcW w:w="1649" w:type="dxa"/>
+            <w:shd w:val="clear" w:color="auto" w:fill="BFBFBF" w:themeFill="background1" w:themeFillShade="BF"/>
+            <w:vAlign w:val="bottom"/>
+          </w:tcPr>
+          <w:p>
+            <w:pPr>
+              <w:jc w:val="center"/>
+              <w:rPr>
+                <w:rFonts w:eastAsia="Times New Roman" w:cs="Times New Roman"/>
+                <w:b/>
+                <w:bCs/>
+              </w:rPr>
+            </w:pPr>
+            <w:r>
+              <w:rPr>
+                <w:rFonts w:eastAsia="Times New Roman" w:cs="Times New Roman"/>
+                <w:b/>
+                <w:bCs/>
+              </w:rPr>
+              <w:t>AuthorI</w:t>
+            </w:r>
+            <w:r>
+              <w:rPr>
+                <w:rFonts w:eastAsia="Times New Roman" w:cs="Times New Roman"/>
+                <w:b/>
+                <w:bCs/>
+              </w:rPr>
+              <w:t>d</w:t>
+            </w:r>
+          </w:p>
+        </w:tc>
+      </w:tr>
+      <w:tr>
+        <w:tc>
+          <w:tcPr>
+            <w:tcW w:w="1007" w:type="dxa"/>
+            <w:vAlign w:val="bottom"/>
+          </w:tcPr>
+          <w:p>
+            <w:pPr>
+              <w:rPr>
+                <w:rFonts w:eastAsia="Times New Roman" w:cs="Times New Roman"/>
+                <w:lang w:val="bg-BG"/>
+              </w:rPr>
+            </w:pPr>
+            <w:r>
+              <w:rPr>
+                <w:rFonts w:eastAsia="Times New Roman" w:cs="Times New Roman"/>
+                <w:lang w:val="bg-BG"/>
+              </w:rPr>
+              <w:t>3</w:t>
+            </w:r>
+          </w:p>
+        </w:tc>
+        <w:tc>
+          <w:tcPr>
+            <w:tcW w:w="1865" w:type="dxa"/>
+            <w:vAlign w:val="bottom"/>
+          </w:tcPr>
+          <w:p>
+            <w:pPr>
+              <w:rPr>
+                <w:rFonts w:eastAsia="Times New Roman" w:cs="Times New Roman"/>
+                <w:lang w:val="bg-BG"/>
+              </w:rPr>
+            </w:pPr>
+            <w:r>
+              <w:rPr>
+                <w:rFonts w:eastAsia="Times New Roman" w:cs="Times New Roman"/>
+                <w:lang w:val="bg-BG"/>
+              </w:rPr>
+              <w:t>Yan Bibiyan</w:t>
+            </w:r>
+          </w:p>
+        </w:tc>
+        <w:tc>
+          <w:tcPr>
+            <w:tcW w:w="2270" w:type="dxa"/>
+            <w:vAlign w:val="bottom"/>
+          </w:tcPr>
+          <w:p>
+            <w:pPr>
+              <w:rPr>
+                <w:rFonts w:eastAsia="Times New Roman" w:cs="Times New Roman"/>
+                <w:lang w:val="bg-BG"/>
+              </w:rPr>
+            </w:pPr>
+            <w:r>
+              <w:rPr>
+                <w:rFonts w:eastAsia="Times New Roman" w:cs="Times New Roman"/>
+                <w:lang w:val="bg-BG"/>
+              </w:rPr>
+              <w:t>1923</w:t>
+            </w:r>
+          </w:p>
+        </w:tc>
+        <w:tc>
+          <w:tcPr>
+            <w:tcW w:w="1649" w:type="dxa"/>
+            <w:vAlign w:val="bottom"/>
+          </w:tcPr>
+          <w:p>
+            <w:pPr>
+              <w:rPr>
+                <w:rFonts w:eastAsia="Times New Roman" w:cs="Times New Roman"/>
+                <w:lang w:val="bg-BG"/>
+              </w:rPr>
+            </w:pPr>
+            <w:r>
+              <w:rPr>
+                <w:rFonts w:eastAsia="Times New Roman" w:cs="Times New Roman"/>
+                <w:lang w:val="bg-BG"/>
+              </w:rPr>
+              <w:t>3</w:t>
+            </w:r>
+          </w:p>
+        </w:tc>
+      </w:tr>
+    </w:tbl>
+    <w:p>
+      <w:pPr>
+        <w:pStyle w:val="Heading2"/>
+        <w:rPr>
+          <w:lang w:val="en-US"/>
+        </w:rPr>
+      </w:pPr>
+      <w:r>
+        <w:t>Автори, родени след 1860 година</w:t>
+      </w:r>
+    </w:p>
+    <w:p>
+      <w:pPr>
+        <w:rPr>
+          <w:lang w:val="bg-BG"/>
+        </w:rPr>
+      </w:pPr>
+      <w:r>
+        <w:rPr>
+          <w:lang w:val="bg-BG"/>
+        </w:rPr>
+        <w:t xml:space="preserve">Добавете </w:t>
+      </w:r>
+      <w:r>
+        <w:rPr>
+          <w:b/>
+          <w:bCs/>
+          <w:lang w:val="bg-BG"/>
+        </w:rPr>
+        <w:t>нов запис</w:t>
+      </w:r>
+      <w:r>
+        <w:rPr>
+          <w:lang w:val="bg-BG"/>
+        </w:rPr>
+        <w:t xml:space="preserve"> в таблицата </w:t>
+      </w:r>
+      <w:r>
+        <w:rPr>
+          <w:rFonts w:ascii="Consolas" w:hAnsi="Consolas"/>
+          <w:b/>
+          <w:bCs/>
+        </w:rPr>
+        <w:t>Authors</w:t>
+      </w:r>
+      <w:r>
+        <w:rPr>
+          <w:lang w:val="bg-BG"/>
+        </w:rPr>
+        <w:t xml:space="preserve"> със следните данни:</w:t>
+      </w:r>
+    </w:p>
+    <w:tbl>
+      <w:tblPr>
+        <w:tblStyle w:val="TableGrid"/>
+        <w:tblW w:w="0" w:type="auto"/>
+        <w:tblCellMar>
+          <w:top w:w="216" w:type="dxa"/>
+          <w:left w:w="360" w:type="dxa"/>
+          <w:bottom w:w="216" w:type="dxa"/>
+          <w:right w:w="360" w:type="dxa"/>
+        </w:tblCellMar>
+        <w:tblLook w:val="04A0" w:firstRow="1" w:lastRow="0" w:firstColumn="1" w:lastColumn="0" w:noHBand="0" w:noVBand="1"/>
+      </w:tblPr>
+      <w:tblGrid>
+        <w:gridCol w:w="1007"/>
+        <w:gridCol w:w="1771"/>
+        <w:gridCol w:w="2012"/>
+        <w:gridCol w:w="1857"/>
+      </w:tblGrid>
+      <w:tr>
+        <w:tc>
+          <w:tcPr>
+            <w:tcW w:w="1007" w:type="dxa"/>
+            <w:shd w:val="clear" w:color="auto" w:fill="BFBFBF" w:themeFill="background1" w:themeFillShade="BF"/>
+            <w:vAlign w:val="center"/>
+          </w:tcPr>
+          <w:p>
+            <w:pPr>
+              <w:jc w:val="center"/>
+              <w:rPr>
+                <w:rFonts w:eastAsia="Times New Roman" w:cs="Times New Roman"/>
+                <w:b/>
+                <w:bCs/>
+              </w:rPr>
+            </w:pPr>
+            <w:r>
+              <w:rPr>
+                <w:rFonts w:eastAsia="Times New Roman" w:cs="Times New Roman"/>
+                <w:b/>
+                <w:bCs/>
+              </w:rPr>
+              <w:t>Id</w:t>
+            </w:r>
+          </w:p>
+        </w:tc>
+        <w:tc>
+          <w:tcPr>
+            <w:tcW w:w="1771" w:type="dxa"/>
+            <w:shd w:val="clear" w:color="auto" w:fill="BFBFBF" w:themeFill="background1" w:themeFillShade="BF"/>
+            <w:vAlign w:val="center"/>
+          </w:tcPr>
+          <w:p>
+            <w:pPr>
+              <w:jc w:val="center"/>
+              <w:rPr>
+                <w:rFonts w:eastAsia="Times New Roman" w:cs="Times New Roman"/>
+                <w:b/>
+                <w:bCs/>
+                <w:lang w:val="bg-BG"/>
+              </w:rPr>
+            </w:pPr>
+            <w:r>
+              <w:rPr>
+                <w:rFonts w:eastAsia="Times New Roman" w:cs="Times New Roman"/>
+                <w:b/>
+                <w:bCs/>
+                <w:lang w:val="bg-BG"/>
+              </w:rPr>
+              <w:t>FirstName</w:t>
+            </w:r>
+          </w:p>
+        </w:tc>
+        <w:tc>
+          <w:tcPr>
+            <w:tcW w:w="2012" w:type="dxa"/>
+            <w:shd w:val="clear" w:color="auto" w:fill="BFBFBF" w:themeFill="background1" w:themeFillShade="BF"/>
+            <w:vAlign w:val="center"/>
+          </w:tcPr>
+          <w:p>
+            <w:pPr>
+              <w:jc w:val="center"/>
+              <w:rPr>
+                <w:rFonts w:eastAsia="Times New Roman" w:cs="Times New Roman"/>
+                <w:b/>
+                <w:bCs/>
+                <w:lang w:val="bg-BG"/>
+              </w:rPr>
+            </w:pPr>
+            <w:r>
+              <w:rPr>
+                <w:rFonts w:eastAsia="Times New Roman" w:cs="Times New Roman"/>
+                <w:b/>
+                <w:bCs/>
+                <w:lang w:val="bg-BG"/>
+              </w:rPr>
+              <w:t>LastName</w:t>
+            </w:r>
+          </w:p>
+        </w:tc>
+        <w:tc>
+          <w:tcPr>
+            <w:tcW w:w="1857" w:type="dxa"/>
+            <w:shd w:val="clear" w:color="auto" w:fill="BFBFBF" w:themeFill="background1" w:themeFillShade="BF"/>
+            <w:vAlign w:val="center"/>
+          </w:tcPr>
+          <w:p>
+            <w:pPr>
+              <w:jc w:val="center"/>
+              <w:rPr>
+                <w:rFonts w:eastAsia="Times New Roman" w:cs="Times New Roman"/>
+                <w:b/>
+                <w:bCs/>
+                <w:lang w:val="bg-BG"/>
+              </w:rPr>
+            </w:pPr>
+            <w:r>
+              <w:rPr>
+                <w:rFonts w:eastAsia="Times New Roman" w:cs="Times New Roman"/>
+                <w:b/>
+                <w:bCs/>
+                <w:lang w:val="bg-BG"/>
+              </w:rPr>
+              <w:t>BirthDate</w:t>
+            </w:r>
+          </w:p>
+        </w:tc>
+      </w:tr>
+      <w:tr>
+        <w:tc>
+          <w:tcPr>
+            <w:tcW w:w="1007" w:type="dxa"/>
+            <w:vAlign w:val="center"/>
+          </w:tcPr>
+          <w:p>
+            <w:pPr>
+              <w:rPr>
+                <w:rFonts w:eastAsia="Times New Roman" w:cs="Times New Roman"/>
+                <w:lang w:val="bg-BG"/>
+              </w:rPr>
+            </w:pPr>
+            <w:r>
+              <w:rPr>
+                <w:rFonts w:eastAsia="Times New Roman" w:cs="Times New Roman"/>
+                <w:lang w:val="bg-BG"/>
+              </w:rPr>
+              <w:t>4</w:t>
+            </w:r>
+          </w:p>
+        </w:tc>
+        <w:tc>
+          <w:tcPr>
+            <w:tcW w:w="1771" w:type="dxa"/>
+            <w:vAlign w:val="center"/>
+          </w:tcPr>
+          <w:p>
+            <w:pPr>
+              <w:rPr>
+                <w:rFonts w:eastAsia="Times New Roman" w:cs="Times New Roman"/>
+                <w:lang w:val="bg-BG"/>
+              </w:rPr>
+            </w:pPr>
+            <w:r>
+              <w:rPr>
+                <w:rFonts w:eastAsia="Times New Roman" w:cs="Times New Roman"/>
+                <w:lang w:val="bg-BG"/>
+              </w:rPr>
+              <w:t>Dimcho</w:t>
+            </w:r>
+          </w:p>
+        </w:tc>
+        <w:tc>
+          <w:tcPr>
+            <w:tcW w:w="2012" w:type="dxa"/>
+            <w:vAlign w:val="center"/>
+          </w:tcPr>
+          <w:p>
+            <w:pPr>
+              <w:rPr>
+                <w:rFonts w:eastAsia="Times New Roman" w:cs="Times New Roman"/>
+              </w:rPr>
+            </w:pPr>
+            <w:r>
+              <w:rPr>
+                <w:rFonts w:eastAsia="Times New Roman" w:cs="Times New Roman"/>
+              </w:rPr>
+              <w:t>Debelianov</w:t>
+            </w:r>
+          </w:p>
+        </w:tc>
+        <w:tc>
+          <w:tcPr>
+            <w:tcW w:w="1857" w:type="dxa"/>
+            <w:vAlign w:val="center"/>
+          </w:tcPr>
+          <w:p>
+            <w:pPr>
+              <w:rPr>
+                <w:rFonts w:eastAsia="Times New Roman" w:cs="Times New Roman"/>
+              </w:rPr>
+            </w:pPr>
+            <w:r>
+              <w:rPr>
+                <w:rFonts w:eastAsia="Times New Roman" w:cs="Times New Roman"/>
+                <w:lang w:val="bg-BG"/>
+              </w:rPr>
+              <w:t>1887-03-28</w:t>
+            </w:r>
+          </w:p>
+        </w:tc>
+      </w:tr>
+    </w:tbl>
+    <w:p>
+      <w:pPr>
+        <w:rPr>
+          <w:lang w:val="ru-RU"/>
+        </w:rPr>
+      </w:pPr>
+      <w:r>
+        <w:rPr>
+          <w:lang w:val="bg-BG"/>
+        </w:rPr>
+        <w:t xml:space="preserve">Направете заяква, която да </w:t>
+      </w:r>
+      <w:r>
+        <w:rPr>
+          <w:lang w:val="bg-BG"/>
+        </w:rPr>
+        <w:t>извлича</w:t>
+      </w:r>
+      <w:r>
+        <w:rPr>
+          <w:lang w:val="bg-BG"/>
+        </w:rPr>
+        <w:t xml:space="preserve"> </w:t>
+      </w:r>
+      <w:r>
+        <w:rPr>
+          <w:b/>
+          <w:bCs/>
+          <w:lang w:val="bg-BG"/>
+        </w:rPr>
+        <w:t>първото</w:t>
+      </w:r>
+      <w:r>
+        <w:rPr>
+          <w:lang w:val="bg-BG"/>
+        </w:rPr>
+        <w:t xml:space="preserve"> и </w:t>
+      </w:r>
+      <w:r>
+        <w:rPr>
+          <w:b/>
+          <w:bCs/>
+          <w:lang w:val="bg-BG"/>
+        </w:rPr>
+        <w:t>фамилното</w:t>
+      </w:r>
+      <w:r>
+        <w:rPr>
+          <w:lang w:val="bg-BG"/>
+        </w:rPr>
+        <w:t xml:space="preserve"> </w:t>
+      </w:r>
+      <w:r>
+        <w:rPr>
+          <w:b/>
+          <w:bCs/>
+          <w:lang w:val="bg-BG"/>
+        </w:rPr>
+        <w:t>име</w:t>
+      </w:r>
+      <w:r>
+        <w:rPr>
+          <w:lang w:val="bg-BG"/>
+        </w:rPr>
+        <w:t xml:space="preserve"> на </w:t>
+      </w:r>
+      <w:r>
+        <w:rPr>
+          <w:b/>
+          <w:bCs/>
+          <w:lang w:val="bg-BG"/>
+        </w:rPr>
+        <w:t>авторите</w:t>
+      </w:r>
+      <w:r>
+        <w:rPr>
+          <w:lang w:val="ru-RU"/>
+        </w:rPr>
+        <w:t xml:space="preserve">, </w:t>
+      </w:r>
+      <w:r>
+        <w:rPr>
+          <w:b/>
+          <w:bCs/>
+          <w:lang w:val="ru-RU"/>
+        </w:rPr>
+        <w:t>родени</w:t>
+      </w:r>
+      <w:r>
+        <w:rPr>
+          <w:lang w:val="ru-RU"/>
+        </w:rPr>
+        <w:t xml:space="preserve"> след </w:t>
+      </w:r>
+      <w:r>
+        <w:rPr>
+          <w:b/>
+          <w:bCs/>
+          <w:lang w:val="ru-RU"/>
+        </w:rPr>
+        <w:t>1860</w:t>
+      </w:r>
+      <w:r>
+        <w:rPr>
+          <w:lang w:val="ru-RU"/>
+        </w:rPr>
+        <w:t xml:space="preserve"> година</w:t>
+      </w:r>
+      <w:r>
+        <w:rPr>
+          <w:lang w:val="bg-BG"/>
+        </w:rPr>
+        <w:t xml:space="preserve">, </w:t>
+      </w:r>
+      <w:r>
+        <w:rPr>
+          <w:b/>
+          <w:bCs/>
+          <w:lang w:val="bg-BG"/>
+        </w:rPr>
+        <w:t>съчетани</w:t>
+      </w:r>
+      <w:r>
+        <w:rPr>
+          <w:lang w:val="bg-BG"/>
+        </w:rPr>
+        <w:t xml:space="preserve"> в </w:t>
+      </w:r>
+      <w:r>
+        <w:rPr>
+          <w:b/>
+          <w:bCs/>
+          <w:lang w:val="bg-BG"/>
+        </w:rPr>
+        <w:t>нова</w:t>
+      </w:r>
+      <w:r>
+        <w:rPr>
+          <w:lang w:val="bg-BG"/>
+        </w:rPr>
+        <w:t xml:space="preserve"> </w:t>
+      </w:r>
+      <w:r>
+        <w:rPr>
+          <w:b/>
+          <w:bCs/>
+          <w:lang w:val="bg-BG"/>
+        </w:rPr>
+        <w:t>колона</w:t>
+      </w:r>
+      <w:r>
+        <w:rPr>
+          <w:lang w:val="bg-BG"/>
+        </w:rPr>
+        <w:t xml:space="preserve"> наречена </w:t>
+      </w:r>
+      <w:r>
+        <w:rPr>
+          <w:rFonts w:ascii="Consolas" w:hAnsi="Consolas"/>
+          <w:b/>
+          <w:bCs/>
+        </w:rPr>
+        <w:t>Full</w:t>
+      </w:r>
+      <w:r>
+        <w:rPr>
+          <w:rFonts w:ascii="Consolas" w:hAnsi="Consolas"/>
+          <w:b/>
+          <w:bCs/>
+          <w:lang w:val="ru-RU"/>
+        </w:rPr>
+        <w:t xml:space="preserve"> </w:t>
+      </w:r>
+      <w:r>
+        <w:rPr>
+          <w:rFonts w:ascii="Consolas" w:hAnsi="Consolas"/>
+          <w:b/>
+          <w:bCs/>
+        </w:rPr>
+        <w:t>Name</w:t>
+      </w:r>
+      <w:r>
+        <w:rPr>
+          <w:lang w:val="ru-RU"/>
+        </w:rPr>
+        <w:t xml:space="preserve">. </w:t>
+      </w:r>
+      <w:r>
+        <w:rPr>
+          <w:b/>
+          <w:bCs/>
+          <w:lang w:val="bg-BG"/>
+        </w:rPr>
+        <w:t>Подредете</w:t>
+      </w:r>
+      <w:r>
+        <w:rPr>
+          <w:lang w:val="bg-BG"/>
+        </w:rPr>
+        <w:t xml:space="preserve"> записите по </w:t>
+      </w:r>
+      <w:r>
+        <w:rPr>
+          <w:b/>
+          <w:bCs/>
+          <w:lang w:val="bg-BG"/>
+        </w:rPr>
+        <w:t>тази</w:t>
+      </w:r>
+      <w:r>
+        <w:rPr>
+          <w:lang w:val="bg-BG"/>
+        </w:rPr>
+        <w:t xml:space="preserve"> </w:t>
+      </w:r>
+      <w:r>
+        <w:rPr>
+          <w:b/>
+          <w:bCs/>
+          <w:lang w:val="bg-BG"/>
+        </w:rPr>
+        <w:t>колона</w:t>
+      </w:r>
+      <w:r>
+        <w:rPr>
+          <w:lang w:val="bg-BG"/>
+        </w:rPr>
+        <w:t>.</w:t>
+      </w:r>
+    </w:p>
+    <w:p>
+      <w:pPr>
+        <w:pStyle w:val="Heading3"/>
+        <w:rPr>
+          <w:lang w:val="bg-BG"/>
+        </w:rPr>
+      </w:pPr>
+      <w:r>
+        <w:rPr>
+          <w:lang w:val="bg-BG"/>
+        </w:rPr>
+        <w:t>Пример</w:t>
+      </w:r>
+    </w:p>
+    <w:tbl>
+      <w:tblPr>
+        <w:tblStyle w:val="TableGrid"/>
+        <w:tblW w:w="0" w:type="auto"/>
+        <w:tblCellMar>
+          <w:top w:w="216" w:type="dxa"/>
+          <w:left w:w="360" w:type="dxa"/>
+          <w:bottom w:w="216" w:type="dxa"/>
+          <w:right w:w="360" w:type="dxa"/>
+        </w:tblCellMar>
+        <w:tblLook w:val="04A0" w:firstRow="1" w:lastRow="0" w:firstColumn="1" w:lastColumn="0" w:noHBand="0" w:noVBand="1"/>
+      </w:tblPr>
+      <w:tblGrid>
+        <w:gridCol w:w="2573"/>
+      </w:tblGrid>
+      <w:tr>
+        <w:tc>
+          <w:tcPr>
+            <w:tcW w:w="2573" w:type="dxa"/>
+            <w:shd w:val="clear" w:color="auto" w:fill="BFBFBF" w:themeFill="background1" w:themeFillShade="BF"/>
+            <w:vAlign w:val="center"/>
+          </w:tcPr>
+          <w:p>
+            <w:pPr>
+              <w:jc w:val="center"/>
+              <w:rPr>
+                <w:rFonts w:eastAsia="Times New Roman" w:cs="Times New Roman"/>
+                <w:b/>
+                <w:bCs/>
+              </w:rPr>
+            </w:pPr>
+            <w:r>
+              <w:rPr>
+                <w:rFonts w:eastAsia="Times New Roman" w:cs="Times New Roman"/>
+                <w:b/>
+                <w:bCs/>
+              </w:rPr>
+              <w:t>Full Name</w:t>
+            </w:r>
+          </w:p>
+        </w:tc>
+      </w:tr>
+      <w:tr>
+        <w:tc>
+          <w:tcPr>
+            <w:tcW w:w="2573" w:type="dxa"/>
+            <w:vAlign w:val="center"/>
+          </w:tcPr>
+          <w:p>
+            <w:pPr>
+              <w:rPr>
+                <w:rFonts w:eastAsia="Times New Roman" w:cs="Times New Roman"/>
+              </w:rPr>
+            </w:pPr>
+            <w:r>
+              <w:rPr>
+                <w:rFonts w:eastAsia="Times New Roman" w:cs="Times New Roman"/>
+              </w:rPr>
+              <w:t>Aleko Konstantinov</w:t>
+            </w:r>
+          </w:p>
+        </w:tc>
+      </w:tr>
+      <w:tr>
+        <w:tc>
+          <w:tcPr>
+            <w:tcW w:w="2573" w:type="dxa"/>
+            <w:vAlign w:val="center"/>
+          </w:tcPr>
+          <w:p>
+            <w:pPr>
+              <w:rPr>
+                <w:rFonts w:eastAsia="Times New Roman" w:cs="Times New Roman"/>
+              </w:rPr>
+            </w:pPr>
+            <w:r>
+              <w:rPr>
+                <w:rFonts w:eastAsia="Times New Roman" w:cs="Times New Roman"/>
+                <w:lang w:val="bg-BG"/>
+              </w:rPr>
+              <w:t>Dimcho</w:t>
+            </w:r>
+            <w:r>
+              <w:rPr>
+                <w:rFonts w:eastAsia="Times New Roman" w:cs="Times New Roman"/>
+              </w:rPr>
+              <w:t xml:space="preserve"> </w:t>
+            </w:r>
+            <w:r>
+              <w:rPr>
+                <w:rFonts w:eastAsia="Times New Roman" w:cs="Times New Roman"/>
+              </w:rPr>
+              <w:t>Debelianov</w:t>
+            </w:r>
+          </w:p>
+        </w:tc>
+      </w:tr>
+      <w:tr>
+        <w:tc>
+          <w:tcPr>
+            <w:tcW w:w="2573" w:type="dxa"/>
+            <w:vAlign w:val="center"/>
+          </w:tcPr>
+          <w:p>
+            <w:pPr>
+              <w:rPr>
+                <w:rFonts w:eastAsia="Times New Roman" w:cs="Times New Roman"/>
+              </w:rPr>
+            </w:pPr>
+            <w:r>
+              <w:rPr>
+                <w:rFonts w:eastAsia="Times New Roman" w:cs="Times New Roman"/>
+              </w:rPr>
+              <w:lastRenderedPageBreak/>
+              <w:t>Elin Pelin</w:t>
             </w:r>
           </w:p>
         </w:tc>
@@ -9010,7 +9894,7 @@
   <w:style w:type="paragraph" w:default="1" w:styleId="Normal">
     <w:name w:val="Normal"/>
     <w:qFormat/>
-    <w:rsid w:val="00E746E8"/>
+    <w:rsid w:val="006070CF"/>
     <w:pPr>
       <w:spacing w:before="80" w:after="120"/>
     </w:pPr>

</xml_diff>

<commit_message>
Updates on SQL CRUD More Exercise
</commit_message>
<xml_diff>
--- a/Courses/Software-Sciences/Module-3-Databases-New/05-SQL-INSERT-UPDATE-DELETE/05-SQL-INSERT-UPDATE-DELETE-More-Exercises.docx
+++ b/Courses/Software-Sciences/Module-3-Databases-New/05-SQL-INSERT-UPDATE-DELETE/05-SQL-INSERT-UPDATE-DELETE-More-Exercises.docx
@@ -88,101 +88,193 @@
         </w:rPr>
         <w:t xml:space="preserve">: </w:t>
       </w:r>
-      <w:hyperlink r:id="rId8" w:anchor="0" w:history="1">
-        <w:r>
-          <w:rPr>
-            <w:rStyle w:val="Hyperlink"/>
-          </w:rPr>
-          <w:t>https</w:t>
-        </w:r>
-        <w:r>
-          <w:rPr>
-            <w:rStyle w:val="Hyperlink"/>
-            <w:lang w:val="ru-RU"/>
-          </w:rPr>
-          <w:t>://</w:t>
-        </w:r>
-        <w:r>
-          <w:rPr>
-            <w:rStyle w:val="Hyperlink"/>
-          </w:rPr>
-          <w:t>judge</w:t>
-        </w:r>
-        <w:r>
-          <w:rPr>
-            <w:rStyle w:val="Hyperlink"/>
-            <w:lang w:val="ru-RU"/>
-          </w:rPr>
-          <w:t>.</w:t>
-        </w:r>
-        <w:proofErr w:type="spellStart"/>
-        <w:r>
-          <w:rPr>
-            <w:rStyle w:val="Hyperlink"/>
-          </w:rPr>
-          <w:t>softuni</w:t>
-        </w:r>
-        <w:proofErr w:type="spellEnd"/>
-        <w:r>
-          <w:rPr>
-            <w:rStyle w:val="Hyperlink"/>
-            <w:lang w:val="ru-RU"/>
-          </w:rPr>
-          <w:t>.</w:t>
-        </w:r>
-        <w:r>
-          <w:rPr>
-            <w:rStyle w:val="Hyperlink"/>
-          </w:rPr>
-          <w:t>org</w:t>
-        </w:r>
-        <w:r>
-          <w:rPr>
-            <w:rStyle w:val="Hyperlink"/>
-            <w:lang w:val="ru-RU"/>
-          </w:rPr>
-          <w:t>/</w:t>
-        </w:r>
-        <w:r>
-          <w:rPr>
-            <w:rStyle w:val="Hyperlink"/>
-          </w:rPr>
-          <w:t>Contests</w:t>
-        </w:r>
-        <w:r>
-          <w:rPr>
-            <w:rStyle w:val="Hyperlink"/>
-            <w:lang w:val="ru-RU"/>
-          </w:rPr>
-          <w:t>/</w:t>
-        </w:r>
-        <w:r>
-          <w:rPr>
-            <w:rStyle w:val="Hyperlink"/>
-          </w:rPr>
-          <w:t>Practice</w:t>
-        </w:r>
-        <w:r>
-          <w:rPr>
-            <w:rStyle w:val="Hyperlink"/>
-            <w:lang w:val="ru-RU"/>
-          </w:rPr>
-          <w:t>/</w:t>
-        </w:r>
-        <w:r>
-          <w:rPr>
-            <w:rStyle w:val="Hyperlink"/>
-          </w:rPr>
-          <w:t>Index</w:t>
-        </w:r>
-        <w:r>
-          <w:rPr>
-            <w:rStyle w:val="Hyperlink"/>
-            <w:lang w:val="ru-RU"/>
-          </w:rPr>
-          <w:t>/4776#0</w:t>
-        </w:r>
-      </w:hyperlink>
+      <w:r>
+        <w:fldChar w:fldCharType="begin"/>
+      </w:r>
+      <w:r>
+        <w:instrText>HYPERLINK</w:instrText>
+      </w:r>
+      <w:r>
+        <w:rPr>
+          <w:lang w:val="ru-RU"/>
+        </w:rPr>
+        <w:instrText xml:space="preserve"> "</w:instrText>
+      </w:r>
+      <w:r>
+        <w:instrText>https</w:instrText>
+      </w:r>
+      <w:r>
+        <w:rPr>
+          <w:lang w:val="ru-RU"/>
+        </w:rPr>
+        <w:instrText>://</w:instrText>
+      </w:r>
+      <w:r>
+        <w:instrText>judge</w:instrText>
+      </w:r>
+      <w:r>
+        <w:rPr>
+          <w:lang w:val="ru-RU"/>
+        </w:rPr>
+        <w:instrText>.</w:instrText>
+      </w:r>
+      <w:r>
+        <w:instrText>softuni</w:instrText>
+      </w:r>
+      <w:r>
+        <w:rPr>
+          <w:lang w:val="ru-RU"/>
+        </w:rPr>
+        <w:instrText>.</w:instrText>
+      </w:r>
+      <w:r>
+        <w:instrText>org</w:instrText>
+      </w:r>
+      <w:r>
+        <w:rPr>
+          <w:lang w:val="ru-RU"/>
+        </w:rPr>
+        <w:instrText>/</w:instrText>
+      </w:r>
+      <w:r>
+        <w:instrText>Contests</w:instrText>
+      </w:r>
+      <w:r>
+        <w:rPr>
+          <w:lang w:val="ru-RU"/>
+        </w:rPr>
+        <w:instrText>/</w:instrText>
+      </w:r>
+      <w:r>
+        <w:instrText>Practice</w:instrText>
+      </w:r>
+      <w:r>
+        <w:rPr>
+          <w:lang w:val="ru-RU"/>
+        </w:rPr>
+        <w:instrText>/</w:instrText>
+      </w:r>
+      <w:r>
+        <w:instrText>Index</w:instrText>
+      </w:r>
+      <w:r>
+        <w:rPr>
+          <w:lang w:val="ru-RU"/>
+        </w:rPr>
+        <w:instrText>/4776" \</w:instrText>
+      </w:r>
+      <w:r>
+        <w:instrText>l</w:instrText>
+      </w:r>
+      <w:r>
+        <w:rPr>
+          <w:lang w:val="ru-RU"/>
+        </w:rPr>
+        <w:instrText xml:space="preserve"> "0"</w:instrText>
+      </w:r>
+      <w:r>
+        <w:fldChar w:fldCharType="separate"/>
+      </w:r>
+      <w:r>
+        <w:rPr>
+          <w:rStyle w:val="Hyperlink"/>
+        </w:rPr>
+        <w:t>https</w:t>
+      </w:r>
+      <w:r>
+        <w:rPr>
+          <w:rStyle w:val="Hyperlink"/>
+          <w:lang w:val="ru-RU"/>
+        </w:rPr>
+        <w:t>://</w:t>
+      </w:r>
+      <w:r>
+        <w:rPr>
+          <w:rStyle w:val="Hyperlink"/>
+        </w:rPr>
+        <w:t>judge</w:t>
+      </w:r>
+      <w:r>
+        <w:rPr>
+          <w:rStyle w:val="Hyperlink"/>
+          <w:lang w:val="ru-RU"/>
+        </w:rPr>
+        <w:t>.</w:t>
+      </w:r>
+      <w:proofErr w:type="spellStart"/>
+      <w:r>
+        <w:rPr>
+          <w:rStyle w:val="Hyperlink"/>
+        </w:rPr>
+        <w:t>softuni</w:t>
+      </w:r>
+      <w:proofErr w:type="spellEnd"/>
+      <w:r>
+        <w:rPr>
+          <w:rStyle w:val="Hyperlink"/>
+          <w:lang w:val="ru-RU"/>
+        </w:rPr>
+        <w:t>.</w:t>
+      </w:r>
+      <w:r>
+        <w:rPr>
+          <w:rStyle w:val="Hyperlink"/>
+        </w:rPr>
+        <w:t>org</w:t>
+      </w:r>
+      <w:r>
+        <w:rPr>
+          <w:rStyle w:val="Hyperlink"/>
+          <w:lang w:val="ru-RU"/>
+        </w:rPr>
+        <w:t>/</w:t>
+      </w:r>
+      <w:r>
+        <w:rPr>
+          <w:rStyle w:val="Hyperlink"/>
+        </w:rPr>
+        <w:t>Contests</w:t>
+      </w:r>
+      <w:r>
+        <w:rPr>
+          <w:rStyle w:val="Hyperlink"/>
+          <w:lang w:val="ru-RU"/>
+        </w:rPr>
+        <w:t>/</w:t>
+      </w:r>
+      <w:r>
+        <w:rPr>
+          <w:rStyle w:val="Hyperlink"/>
+        </w:rPr>
+        <w:t>Practice</w:t>
+      </w:r>
+      <w:r>
+        <w:rPr>
+          <w:rStyle w:val="Hyperlink"/>
+          <w:lang w:val="ru-RU"/>
+        </w:rPr>
+        <w:t>/</w:t>
+      </w:r>
+      <w:r>
+        <w:rPr>
+          <w:rStyle w:val="Hyperlink"/>
+        </w:rPr>
+        <w:t>Index</w:t>
+      </w:r>
+      <w:r>
+        <w:rPr>
+          <w:rStyle w:val="Hyperlink"/>
+          <w:lang w:val="ru-RU"/>
+        </w:rPr>
+        <w:t>/4776#0</w:t>
+      </w:r>
+      <w:r>
+        <w:rPr>
+          <w:rStyle w:val="Hyperlink"/>
+          <w:lang w:val="ru-RU"/>
+        </w:rPr>
+        <w:fldChar w:fldCharType="end"/>
+      </w:r>
     </w:p>
     <w:p>
       <w:pPr>
@@ -1409,7 +1501,21 @@
         <w:rPr>
           <w:lang w:val="bg-BG"/>
         </w:rPr>
-        <w:t xml:space="preserve">Изберете всички записи от таблицата </w:t>
+        <w:t xml:space="preserve">Изберете </w:t>
+      </w:r>
+      <w:r>
+        <w:rPr>
+          <w:b/>
+          <w:bCs/>
+          <w:lang w:val="bg-BG"/>
+        </w:rPr>
+        <w:t>всички записи</w:t>
+      </w:r>
+      <w:r>
+        <w:rPr>
+          <w:lang w:val="bg-BG"/>
+        </w:rPr>
+        <w:t xml:space="preserve"> от таблицата </w:t>
       </w:r>
       <w:r>
         <w:rPr>
@@ -2612,7 +2718,21 @@
         <w:rPr>
           <w:lang w:val="bg-BG"/>
         </w:rPr>
-        <w:t>Изберете всички записи от таблицата.</w:t>
+        <w:t xml:space="preserve">Изберете </w:t>
+      </w:r>
+      <w:r>
+        <w:rPr>
+          <w:b/>
+          <w:bCs/>
+          <w:lang w:val="bg-BG"/>
+        </w:rPr>
+        <w:t>всички записи</w:t>
+      </w:r>
+      <w:r>
+        <w:rPr>
+          <w:lang w:val="bg-BG"/>
+        </w:rPr>
+        <w:t xml:space="preserve"> от таблицата.</w:t>
       </w:r>
     </w:p>
     <w:p>
@@ -3728,6 +3848,11 @@
       </w:r>
     </w:p>
     <w:p>
+      <w:pPr>
+        <w:rPr>
+          <w:lang w:val="ru-RU"/>
+        </w:rPr>
+      </w:pPr>
       <w:r>
         <w:rPr>
           <w:lang w:val="bg-BG"/>

</xml_diff>